<commit_message>
Update Introduction and bibliography in ReportV3
</commit_message>
<xml_diff>
--- a/report/ReportV3.docx
+++ b/report/ReportV3.docx
@@ -48,15 +48,7 @@
         <w:t>. The model demonstrates how modern technology can enhance convenience, energy efficiency, and user interaction within residential spaces.</w:t>
       </w:r>
       <w:r>
-        <w:t xml:space="preserve"> Since this is </w:t>
-      </w:r>
-      <w:proofErr w:type="gramStart"/>
-      <w:r>
-        <w:t>a first</w:t>
-      </w:r>
-      <w:proofErr w:type="gramEnd"/>
-      <w:r>
-        <w:t xml:space="preserve"> experience with electronic product design for most of the members</w:t>
+        <w:t xml:space="preserve"> Since this is a first experience with electronic product design for most of the members</w:t>
       </w:r>
       <w:r>
         <w:t>,</w:t>
@@ -4518,15 +4510,7 @@
         <w:jc w:val="left"/>
       </w:pPr>
       <w:r>
-        <w:t xml:space="preserve">How </w:t>
-      </w:r>
-      <w:proofErr w:type="gramStart"/>
-      <w:r>
-        <w:t>to</w:t>
-      </w:r>
-      <w:proofErr w:type="gramEnd"/>
-      <w:r>
-        <w:t xml:space="preserve"> construct the house?</w:t>
+        <w:t>How to construct the house?</w:t>
       </w:r>
     </w:p>
     <w:p>
@@ -4913,15 +4897,7 @@
       </w:r>
       <w:proofErr w:type="gramEnd"/>
       <w:r>
-        <w:t xml:space="preserve"> one is base and the other </w:t>
-      </w:r>
-      <w:proofErr w:type="gramStart"/>
-      <w:r>
-        <w:t>are</w:t>
-      </w:r>
-      <w:proofErr w:type="gramEnd"/>
-      <w:r>
-        <w:t xml:space="preserve"> walls and floor.</w:t>
+        <w:t xml:space="preserve"> one is base and the other are walls and floor.</w:t>
       </w:r>
     </w:p>
     <w:p>
@@ -5210,15 +5186,7 @@
         <w:t xml:space="preserve"> </w:t>
       </w:r>
       <w:r>
-        <w:t xml:space="preserve">mm long </w:t>
-      </w:r>
-      <w:proofErr w:type="gramStart"/>
-      <w:r>
-        <w:t>spacers</w:t>
-      </w:r>
-      <w:proofErr w:type="gramEnd"/>
-      <w:r>
-        <w:t xml:space="preserve"> on to the Mainboard.</w:t>
+        <w:t>mm long spacers on to the Mainboard.</w:t>
       </w:r>
     </w:p>
     <w:p>
@@ -5442,15 +5410,7 @@
       </w:r>
       <w:proofErr w:type="gramEnd"/>
       <w:r>
-        <w:t xml:space="preserve"> we could very easily divide individual code parts </w:t>
-      </w:r>
-      <w:proofErr w:type="gramStart"/>
-      <w:r>
-        <w:t>to</w:t>
-      </w:r>
-      <w:proofErr w:type="gramEnd"/>
-      <w:r>
-        <w:t xml:space="preserve"> team members, in our case everyone had to program one room.</w:t>
+        <w:t xml:space="preserve"> we could very easily divide individual code parts to team members, in our case everyone had to program one room.</w:t>
       </w:r>
     </w:p>
     <w:p>
@@ -5551,29 +5511,13 @@
         <w:t>stuck to</w:t>
       </w:r>
       <w:r>
-        <w:t xml:space="preserve"> </w:t>
-      </w:r>
-      <w:proofErr w:type="gramStart"/>
-      <w:r>
-        <w:t>idea</w:t>
-      </w:r>
-      <w:proofErr w:type="gramEnd"/>
-      <w:r>
-        <w:t xml:space="preserve"> last action takes effect. This means that if brightness was set to half of its potential by clicking the button the light is turned off (light is set to maximum brightness after clicking button, only when brightness is zero), even though the potentiometer’s value stays unchanged. This solution turned out to be very handy when we started </w:t>
+        <w:t xml:space="preserve"> idea last action takes effect. This means that if brightness was set to half of its potential by clicking the button the light is turned off (light is set to maximum brightness after clicking button, only when brightness is zero), even though the potentiometer’s value stays unchanged. This solution turned out to be very handy when we started </w:t>
       </w:r>
       <w:r>
         <w:t>working on</w:t>
       </w:r>
       <w:r>
-        <w:t xml:space="preserve"> </w:t>
-      </w:r>
-      <w:proofErr w:type="gramStart"/>
-      <w:r>
-        <w:t>control</w:t>
-      </w:r>
-      <w:proofErr w:type="gramEnd"/>
-      <w:r>
-        <w:t xml:space="preserve"> panel.</w:t>
+        <w:t xml:space="preserve"> control panel.</w:t>
       </w:r>
     </w:p>
     <w:p>
@@ -5930,15 +5874,7 @@
         <w:t>.</w:t>
       </w:r>
       <w:r>
-        <w:t xml:space="preserve"> These documents we used for other rooms and control </w:t>
-      </w:r>
-      <w:proofErr w:type="gramStart"/>
-      <w:r>
-        <w:t>panel</w:t>
-      </w:r>
-      <w:proofErr w:type="gramEnd"/>
-      <w:r>
-        <w:t xml:space="preserve"> as well.</w:t>
+        <w:t xml:space="preserve"> These documents we used for other rooms and control panel as well.</w:t>
       </w:r>
     </w:p>
     <w:p>
@@ -6063,23 +5999,7 @@
     </w:p>
     <w:p>
       <w:r>
-        <w:t xml:space="preserve">This is the simplest </w:t>
-      </w:r>
-      <w:proofErr w:type="gramStart"/>
-      <w:r>
-        <w:t>room</w:t>
-      </w:r>
-      <w:proofErr w:type="gramEnd"/>
-      <w:r>
-        <w:t xml:space="preserve"> it has only two buttons and one LED. Since we wired buttons in parallel, from the Arduino perspective they act as </w:t>
-      </w:r>
-      <w:proofErr w:type="gramStart"/>
-      <w:r>
-        <w:t>a one</w:t>
-      </w:r>
-      <w:proofErr w:type="gramEnd"/>
-      <w:r>
-        <w:t xml:space="preserve"> button. Again, we added functions for getting and setting status of the LED. Logic in </w:t>
+        <w:t xml:space="preserve">This is the simplest room it has only two buttons and one LED. Since we wired buttons in parallel, from the Arduino perspective they act as a one button. Again, we added functions for getting and setting status of the LED. Logic in </w:t>
       </w:r>
       <w:r>
         <w:rPr>
@@ -6210,15 +6130,7 @@
     </w:p>
     <w:p>
       <w:r>
-        <w:t xml:space="preserve">Room 3 contains one potentiometer for color changing, a button and one LED. We decided that </w:t>
-      </w:r>
-      <w:proofErr w:type="gramStart"/>
-      <w:r>
-        <w:t>potentiometer</w:t>
-      </w:r>
-      <w:proofErr w:type="gramEnd"/>
-      <w:r>
-        <w:t xml:space="preserve"> will affect only one property of the light for example red or green. </w:t>
+        <w:t xml:space="preserve">Room 3 contains one potentiometer for color changing, a button and one LED. We decided that potentiometer will affect only one property of the light for example red or green. </w:t>
       </w:r>
     </w:p>
     <w:p>
@@ -6340,15 +6252,7 @@
         <w:ind w:firstLine="720"/>
       </w:pPr>
       <w:r>
-        <w:t xml:space="preserve">Potentiometer is read the same way as in </w:t>
-      </w:r>
-      <w:proofErr w:type="gramStart"/>
-      <w:r>
-        <w:t>the room</w:t>
-      </w:r>
-      <w:proofErr w:type="gramEnd"/>
-      <w:r>
-        <w:t xml:space="preserve"> 2 and LED is controlled using PWM 3 from Alin’s library, turning on and off using the switches between full white and completely off.</w:t>
+        <w:t>Potentiometer is read the same way as in the room 2 and LED is controlled using PWM 3 from Alin’s library, turning on and off using the switches between full white and completely off.</w:t>
       </w:r>
     </w:p>
     <w:p>
@@ -6438,15 +6342,7 @@
     <w:p>
       <w:r>
         <w:tab/>
-        <w:t xml:space="preserve">Every time the movement is detected and </w:t>
-      </w:r>
-      <w:proofErr w:type="gramStart"/>
-      <w:r>
-        <w:t>LDR</w:t>
-      </w:r>
-      <w:proofErr w:type="gramEnd"/>
-      <w:r>
-        <w:t xml:space="preserve"> has higher value than threshold LED is turned on and timer is reset. Timer is just one variable which is incremented by one every time the </w:t>
+        <w:t xml:space="preserve">Every time the movement is detected and LDR has higher value than threshold LED is turned on and timer is reset. Timer is just one variable which is incremented by one every time the </w:t>
       </w:r>
       <w:r>
         <w:rPr>
@@ -6658,15 +6554,7 @@
         <w:ind w:firstLine="720"/>
       </w:pPr>
       <w:r>
-        <w:t xml:space="preserve">In addition to physical components, which make up control </w:t>
-      </w:r>
-      <w:proofErr w:type="gramStart"/>
-      <w:r>
-        <w:t>panel</w:t>
-      </w:r>
-      <w:proofErr w:type="gramEnd"/>
-      <w:r>
-        <w:t xml:space="preserve">, we had to implement back-end logic for the menu responsible for storing and navigating in menu elements, we also implemented some type of a link or connection between control panel and rooms, we called it mediator. </w:t>
+        <w:t xml:space="preserve">In addition to physical components, which make up control panel, we had to implement back-end logic for the menu responsible for storing and navigating in menu elements, we also implemented some type of a link or connection between control panel and rooms, we called it mediator. </w:t>
       </w:r>
     </w:p>
     <w:p>
@@ -6776,22 +6664,7 @@
       <w:r>
         <w:lastRenderedPageBreak/>
         <w:tab/>
-      </w:r>
-      <w:proofErr w:type="gramStart"/>
-      <w:r>
-        <w:t>Folder contains</w:t>
-      </w:r>
-      <w:proofErr w:type="gramEnd"/>
-      <w:r>
-        <w:t xml:space="preserve"> more folders or files, for example at the top level of the menu there are four folders (room 1, room 2, room 3, door) after selecting one of the folders its content will be displayed on control panel. </w:t>
-      </w:r>
-      <w:proofErr w:type="gramStart"/>
-      <w:r>
-        <w:t>Returning back</w:t>
-      </w:r>
-      <w:proofErr w:type="gramEnd"/>
-      <w:r>
-        <w:t xml:space="preserve"> to previous folder is done by clicking “back” button.</w:t>
+        <w:t>Folder contains more folders or files, for example at the top level of the menu there are four folders (room 1, room 2, room 3, door) after selecting one of the folders its content will be displayed on control panel. Returning back to previous folder is done by clicking “back” button.</w:t>
       </w:r>
     </w:p>
     <w:p>
@@ -6926,15 +6799,7 @@
         </w:sdtContent>
       </w:sdt>
       <w:r>
-        <w:t xml:space="preserve"> with file or folder struct in it. The only differences between folder and file structure are that </w:t>
-      </w:r>
-      <w:proofErr w:type="gramStart"/>
-      <w:r>
-        <w:t>file</w:t>
-      </w:r>
-      <w:proofErr w:type="gramEnd"/>
-      <w:r>
-        <w:t xml:space="preserve"> has also value, type of data stored in it and variable which determines if it is selected.</w:t>
+        <w:t xml:space="preserve"> with file or folder struct in it. The only differences between folder and file structure are that file has also value, type of data stored in it and variable which determines if it is selected.</w:t>
       </w:r>
     </w:p>
     <w:p>
@@ -7202,15 +7067,10 @@
       </w:r>
       <w:proofErr w:type="spellStart"/>
       <w:r>
-        <w:t>Display</w:t>
-      </w:r>
-      <w:proofErr w:type="gramStart"/>
-      <w:r>
-        <w:t>.h</w:t>
+        <w:t>Display.h</w:t>
       </w:r>
       <w:bookmarkEnd w:id="35"/>
       <w:proofErr w:type="spellEnd"/>
-      <w:proofErr w:type="gramEnd"/>
     </w:p>
     <w:p>
       <w:r>
@@ -7231,25 +7091,12 @@
       <w:bookmarkEnd w:id="36"/>
     </w:p>
     <w:p>
-      <w:proofErr w:type="gramStart"/>
-      <w:r>
-        <w:t>As it</w:t>
-      </w:r>
-      <w:proofErr w:type="gramEnd"/>
-      <w:r>
-        <w:t xml:space="preserve"> was mentioned in previous chapters to update rooms using control panel we are using Mediator. Mediator’s API consists of two functions which return pointer to a function one returns a function for changing value and the second one returns a function for getting a value. Which function to return is determined by menu element ID, functions aren’t stored in an array </w:t>
+      <w:r>
+        <w:t xml:space="preserve">As it was mentioned in previous chapters to update rooms using control panel we are using Mediator. Mediator’s API consists of two functions which return pointer to a function one returns a function for changing value and the second one returns a function for getting a value. Which function to return is determined by menu element ID, functions aren’t stored in an array </w:t>
       </w:r>
       <w:r>
         <w:lastRenderedPageBreak/>
-        <w:t xml:space="preserve">pointer to a particular function </w:t>
-      </w:r>
-      <w:proofErr w:type="gramStart"/>
-      <w:r>
-        <w:t>is</w:t>
-      </w:r>
-      <w:proofErr w:type="gramEnd"/>
-      <w:r>
-        <w:t xml:space="preserve"> returned using switch statement </w:t>
+        <w:t xml:space="preserve">pointer to a particular function is returned using switch statement </w:t>
       </w:r>
       <w:sdt>
         <w:sdtPr>
@@ -7499,15 +7346,7 @@
     </w:p>
     <w:p>
       <w:r>
-        <w:t xml:space="preserve">Another inconvenience which made its way to the final product is unreliable control of the status of light in door, which means that door light can be controlled by </w:t>
-      </w:r>
-      <w:proofErr w:type="gramStart"/>
-      <w:r>
-        <w:t>control</w:t>
-      </w:r>
-      <w:proofErr w:type="gramEnd"/>
-      <w:r>
-        <w:t xml:space="preserve"> panel, but it does not work every time, we couldn’t figure out why it happens.</w:t>
+        <w:t>Another inconvenience which made its way to the final product is unreliable control of the status of light in door, which means that door light can be controlled by control panel, but it does not work every time, we couldn’t figure out why it happens.</w:t>
       </w:r>
     </w:p>
     <w:p>
@@ -7583,19 +7422,20 @@
           <w:lang w:eastAsia="sk-SK"/>
           <w14:ligatures w14:val="none"/>
         </w:rPr>
-        <w:t xml:space="preserve">Our </w:t>
-      </w:r>
-      <w:proofErr w:type="gramStart"/>
-      <w:r>
+        <w:t>Our main focus when designing smart home was on connectivity and ease of controlling individual rooms. We achieved this by incorporating a control panel whilst perceiving ability to control rooms in place. When working on the control panel we focused on making it as intuitive as possible, therefore we used the approach the last action takes effect. This way you don’t have to worry whether the light in a room is turned on or off because you can always set it in a room or in the control panel.</w:t>
+      </w:r>
+    </w:p>
+    <w:p>
+      <w:pPr>
+        <w:shd w:val="clear" w:color="auto" w:fill="FFFFFF"/>
+        <w:spacing w:before="15" w:after="0" w:line="240" w:lineRule="auto"/>
         <w:rPr>
           <w:rFonts w:eastAsia="Times New Roman" w:cstheme="minorHAnsi"/>
           <w:kern w:val="0"/>
           <w:lang w:eastAsia="sk-SK"/>
           <w14:ligatures w14:val="none"/>
         </w:rPr>
-        <w:t>main focus</w:t>
-      </w:r>
-      <w:proofErr w:type="gramEnd"/>
+      </w:pPr>
       <w:r>
         <w:rPr>
           <w:rFonts w:eastAsia="Times New Roman" w:cstheme="minorHAnsi"/>
@@ -7603,9 +7443,8 @@
           <w:lang w:eastAsia="sk-SK"/>
           <w14:ligatures w14:val="none"/>
         </w:rPr>
-        <w:t xml:space="preserve"> when designing smart </w:t>
-      </w:r>
-      <w:proofErr w:type="gramStart"/>
+        <w:t xml:space="preserve">When designing </w:t>
+      </w:r>
       <w:r>
         <w:rPr>
           <w:rFonts w:eastAsia="Times New Roman" w:cstheme="minorHAnsi"/>
@@ -7613,9 +7452,8 @@
           <w:lang w:eastAsia="sk-SK"/>
           <w14:ligatures w14:val="none"/>
         </w:rPr>
-        <w:t>home</w:t>
-      </w:r>
-      <w:proofErr w:type="gramEnd"/>
+        <w:t>the hardware</w:t>
+      </w:r>
       <w:r>
         <w:rPr>
           <w:rFonts w:eastAsia="Times New Roman" w:cstheme="minorHAnsi"/>
@@ -7623,9 +7461,8 @@
           <w:lang w:eastAsia="sk-SK"/>
           <w14:ligatures w14:val="none"/>
         </w:rPr>
-        <w:t xml:space="preserve"> was on connectivity and ease of controlling individual rooms. We achieved this by incorporating a control panel whilst perceiving ability to control rooms in place. When working on the control panel we focused on making it as intuitive as possible, therefore we used the approach the last action takes effect. This way you don’t have to worry whether the light in a room is turned on or off because you can always </w:t>
-      </w:r>
-      <w:proofErr w:type="gramStart"/>
+        <w:t xml:space="preserve"> part of the project we </w:t>
+      </w:r>
       <w:r>
         <w:rPr>
           <w:rFonts w:eastAsia="Times New Roman" w:cstheme="minorHAnsi"/>
@@ -7633,30 +7470,29 @@
           <w:lang w:eastAsia="sk-SK"/>
           <w14:ligatures w14:val="none"/>
         </w:rPr>
-        <w:t>set</w:t>
-      </w:r>
-      <w:proofErr w:type="gramEnd"/>
-      <w:r>
+        <w:t>thought about how to route cables a lot, we wanted simple solution, which allows us to make mistakes when routing in terms of length of cables. By making the floor hollow we were able to route all the cables easily while having space for very long cables. Since all the cables are in the floor, we were able to use laser cutter to cut walls which was faster and easier way to manufacture walls.</w:t>
+      </w:r>
+    </w:p>
+    <w:p>
+      <w:pPr>
+        <w:shd w:val="clear" w:color="auto" w:fill="FFFFFF"/>
+        <w:spacing w:before="15" w:after="0" w:line="240" w:lineRule="auto"/>
         <w:rPr>
           <w:rFonts w:eastAsia="Times New Roman" w:cstheme="minorHAnsi"/>
           <w:kern w:val="0"/>
           <w:lang w:eastAsia="sk-SK"/>
           <w14:ligatures w14:val="none"/>
         </w:rPr>
-        <w:t xml:space="preserve"> it in a room or in the control panel.</w:t>
-      </w:r>
-    </w:p>
-    <w:p>
-      <w:pPr>
-        <w:shd w:val="clear" w:color="auto" w:fill="FFFFFF"/>
-        <w:spacing w:before="15" w:after="0" w:line="240" w:lineRule="auto"/>
+      </w:pPr>
+      <w:r>
         <w:rPr>
           <w:rFonts w:eastAsia="Times New Roman" w:cstheme="minorHAnsi"/>
           <w:kern w:val="0"/>
           <w:lang w:eastAsia="sk-SK"/>
           <w14:ligatures w14:val="none"/>
         </w:rPr>
-      </w:pPr>
+        <w:t>When it came to software, we didn’t want to make it everything in one file and somehow make it work, because this way the code would become unreadable very quickly and possible problems would be very difficult to solve. Therefore</w:t>
+      </w:r>
       <w:r>
         <w:rPr>
           <w:rFonts w:eastAsia="Times New Roman" w:cstheme="minorHAnsi"/>
@@ -7664,7 +7500,7 @@
           <w:lang w:eastAsia="sk-SK"/>
           <w14:ligatures w14:val="none"/>
         </w:rPr>
-        <w:t xml:space="preserve">When designing </w:t>
+        <w:t>,</w:t>
       </w:r>
       <w:r>
         <w:rPr>
@@ -7673,7 +7509,7 @@
           <w:lang w:eastAsia="sk-SK"/>
           <w14:ligatures w14:val="none"/>
         </w:rPr>
-        <w:t>the hardware</w:t>
+        <w:t xml:space="preserve"> we created a library for every room and in </w:t>
       </w:r>
       <w:r>
         <w:rPr>
@@ -7682,7 +7518,7 @@
           <w:lang w:eastAsia="sk-SK"/>
           <w14:ligatures w14:val="none"/>
         </w:rPr>
-        <w:t xml:space="preserve"> part of the project we </w:t>
+        <w:t xml:space="preserve">the </w:t>
       </w:r>
       <w:r>
         <w:rPr>
@@ -7691,9 +7527,8 @@
           <w:lang w:eastAsia="sk-SK"/>
           <w14:ligatures w14:val="none"/>
         </w:rPr>
-        <w:t xml:space="preserve">thought about how to route cables a lot, we wanted </w:t>
-      </w:r>
-      <w:proofErr w:type="gramStart"/>
+        <w:t>main function we just initialized and updated the room. In addition to room libraries</w:t>
+      </w:r>
       <w:r>
         <w:rPr>
           <w:rFonts w:eastAsia="Times New Roman" w:cstheme="minorHAnsi"/>
@@ -7701,9 +7536,8 @@
           <w:lang w:eastAsia="sk-SK"/>
           <w14:ligatures w14:val="none"/>
         </w:rPr>
-        <w:t>simple</w:t>
-      </w:r>
-      <w:proofErr w:type="gramEnd"/>
+        <w:t>,</w:t>
+      </w:r>
       <w:r>
         <w:rPr>
           <w:rFonts w:eastAsia="Times New Roman" w:cstheme="minorHAnsi"/>
@@ -7711,7 +7545,7 @@
           <w:lang w:eastAsia="sk-SK"/>
           <w14:ligatures w14:val="none"/>
         </w:rPr>
-        <w:t xml:space="preserve"> solution, which allows us to make mistakes when routing in terms of length of cables. By making the floor hollow we were able to route all the cables easily while having space for very long cables. Since all the cables are </w:t>
+        <w:t xml:space="preserve"> we created some helper libraries for the menu, display and mediator. As a </w:t>
       </w:r>
       <w:proofErr w:type="gramStart"/>
       <w:r>
@@ -7721,7 +7555,7 @@
           <w:lang w:eastAsia="sk-SK"/>
           <w14:ligatures w14:val="none"/>
         </w:rPr>
-        <w:t>in</w:t>
+        <w:t>result</w:t>
       </w:r>
       <w:proofErr w:type="gramEnd"/>
       <w:r>
@@ -7731,20 +7565,17 @@
           <w:lang w:eastAsia="sk-SK"/>
           <w14:ligatures w14:val="none"/>
         </w:rPr>
-        <w:t xml:space="preserve"> the floor, we were able to use laser cutter to cut walls which was faster and easier way to manufacture walls.</w:t>
-      </w:r>
-    </w:p>
-    <w:p>
-      <w:pPr>
-        <w:shd w:val="clear" w:color="auto" w:fill="FFFFFF"/>
-        <w:spacing w:before="15" w:after="0" w:line="240" w:lineRule="auto"/>
+        <w:t xml:space="preserve"> we had </w:t>
+      </w:r>
+      <w:r>
         <w:rPr>
           <w:rFonts w:eastAsia="Times New Roman" w:cstheme="minorHAnsi"/>
           <w:kern w:val="0"/>
           <w:lang w:eastAsia="sk-SK"/>
           <w14:ligatures w14:val="none"/>
         </w:rPr>
-      </w:pPr>
+        <w:t>a very</w:t>
+      </w:r>
       <w:r>
         <w:rPr>
           <w:rFonts w:eastAsia="Times New Roman" w:cstheme="minorHAnsi"/>
@@ -7752,7 +7583,7 @@
           <w:lang w:eastAsia="sk-SK"/>
           <w14:ligatures w14:val="none"/>
         </w:rPr>
-        <w:t>When it came to software, we didn’t want to make it everything in one file and somehow make it work, because this way the code would become unreadable very quickly and possible problems would be very difficult to solve. Therefore</w:t>
+        <w:t xml:space="preserve"> clean and</w:t>
       </w:r>
       <w:r>
         <w:rPr>
@@ -7761,98 +7592,6 @@
           <w:lang w:eastAsia="sk-SK"/>
           <w14:ligatures w14:val="none"/>
         </w:rPr>
-        <w:t>,</w:t>
-      </w:r>
-      <w:r>
-        <w:rPr>
-          <w:rFonts w:eastAsia="Times New Roman" w:cstheme="minorHAnsi"/>
-          <w:kern w:val="0"/>
-          <w:lang w:eastAsia="sk-SK"/>
-          <w14:ligatures w14:val="none"/>
-        </w:rPr>
-        <w:t xml:space="preserve"> we created a library for every room and in </w:t>
-      </w:r>
-      <w:r>
-        <w:rPr>
-          <w:rFonts w:eastAsia="Times New Roman" w:cstheme="minorHAnsi"/>
-          <w:kern w:val="0"/>
-          <w:lang w:eastAsia="sk-SK"/>
-          <w14:ligatures w14:val="none"/>
-        </w:rPr>
-        <w:t xml:space="preserve">the </w:t>
-      </w:r>
-      <w:r>
-        <w:rPr>
-          <w:rFonts w:eastAsia="Times New Roman" w:cstheme="minorHAnsi"/>
-          <w:kern w:val="0"/>
-          <w:lang w:eastAsia="sk-SK"/>
-          <w14:ligatures w14:val="none"/>
-        </w:rPr>
-        <w:t>main function we just initialized and updated the room. In addition to room libraries</w:t>
-      </w:r>
-      <w:r>
-        <w:rPr>
-          <w:rFonts w:eastAsia="Times New Roman" w:cstheme="minorHAnsi"/>
-          <w:kern w:val="0"/>
-          <w:lang w:eastAsia="sk-SK"/>
-          <w14:ligatures w14:val="none"/>
-        </w:rPr>
-        <w:t>,</w:t>
-      </w:r>
-      <w:r>
-        <w:rPr>
-          <w:rFonts w:eastAsia="Times New Roman" w:cstheme="minorHAnsi"/>
-          <w:kern w:val="0"/>
-          <w:lang w:eastAsia="sk-SK"/>
-          <w14:ligatures w14:val="none"/>
-        </w:rPr>
-        <w:t xml:space="preserve"> we created some helper libraries for the menu, display and mediator. As a </w:t>
-      </w:r>
-      <w:proofErr w:type="gramStart"/>
-      <w:r>
-        <w:rPr>
-          <w:rFonts w:eastAsia="Times New Roman" w:cstheme="minorHAnsi"/>
-          <w:kern w:val="0"/>
-          <w:lang w:eastAsia="sk-SK"/>
-          <w14:ligatures w14:val="none"/>
-        </w:rPr>
-        <w:t>result</w:t>
-      </w:r>
-      <w:proofErr w:type="gramEnd"/>
-      <w:r>
-        <w:rPr>
-          <w:rFonts w:eastAsia="Times New Roman" w:cstheme="minorHAnsi"/>
-          <w:kern w:val="0"/>
-          <w:lang w:eastAsia="sk-SK"/>
-          <w14:ligatures w14:val="none"/>
-        </w:rPr>
-        <w:t xml:space="preserve"> we had </w:t>
-      </w:r>
-      <w:r>
-        <w:rPr>
-          <w:rFonts w:eastAsia="Times New Roman" w:cstheme="minorHAnsi"/>
-          <w:kern w:val="0"/>
-          <w:lang w:eastAsia="sk-SK"/>
-          <w14:ligatures w14:val="none"/>
-        </w:rPr>
-        <w:t>a very</w:t>
-      </w:r>
-      <w:r>
-        <w:rPr>
-          <w:rFonts w:eastAsia="Times New Roman" w:cstheme="minorHAnsi"/>
-          <w:kern w:val="0"/>
-          <w:lang w:eastAsia="sk-SK"/>
-          <w14:ligatures w14:val="none"/>
-        </w:rPr>
-        <w:t xml:space="preserve"> clean and</w:t>
-      </w:r>
-      <w:r>
-        <w:rPr>
-          <w:rFonts w:eastAsia="Times New Roman" w:cstheme="minorHAnsi"/>
-          <w:kern w:val="0"/>
-          <w:lang w:eastAsia="sk-SK"/>
-          <w14:ligatures w14:val="none"/>
-        </w:rPr>
         <w:t xml:space="preserve"> maintainable code base, which made it much easier to find and fix bugs.</w:t>
       </w:r>
     </w:p>
@@ -7879,23 +7618,7 @@
           <w:i/>
           <w:iCs/>
         </w:rPr>
-        <w:t xml:space="preserve">Explain, analyze, interpret, </w:t>
-      </w:r>
-      <w:proofErr w:type="gramStart"/>
-      <w:r>
-        <w:rPr>
-          <w:i/>
-          <w:iCs/>
-        </w:rPr>
-        <w:t>refer back</w:t>
-      </w:r>
-      <w:proofErr w:type="gramEnd"/>
-      <w:r>
-        <w:rPr>
-          <w:i/>
-          <w:iCs/>
-        </w:rPr>
-        <w:t xml:space="preserve"> to ALL your initially stated hypotheses, expectations, assumptions in the discussion!</w:t>
+        <w:t>Explain, analyze, interpret, refer back to ALL your initially stated hypotheses, expectations, assumptions in the discussion!</w:t>
       </w:r>
     </w:p>
     <w:p>
@@ -8069,48 +7792,24 @@
         <w:t xml:space="preserve">we </w:t>
       </w:r>
       <w:r>
-        <w:t xml:space="preserve">know a lot about </w:t>
+        <w:t>know a lot about team work, development timeline and task division, we also learned how to be responsible and complete tasks, which were assigned to us</w:t>
+      </w:r>
+      <w:r>
+        <w:t>,</w:t>
+      </w:r>
+      <w:r>
+        <w:t xml:space="preserve"> because this wasn’t personal project and </w:t>
+      </w:r>
+      <w:r>
+        <w:t xml:space="preserve">our discipline could decide between success or a failure. In addition to soft </w:t>
       </w:r>
       <w:proofErr w:type="gramStart"/>
       <w:r>
-        <w:t>team work</w:t>
+        <w:t>skills</w:t>
       </w:r>
       <w:proofErr w:type="gramEnd"/>
       <w:r>
-        <w:t>, development timeline and task division, we also learned how to be responsible and complete tasks, which were assigned to us</w:t>
-      </w:r>
-      <w:r>
-        <w:t>,</w:t>
-      </w:r>
-      <w:r>
-        <w:t xml:space="preserve"> because this wasn’t </w:t>
-      </w:r>
-      <w:proofErr w:type="gramStart"/>
-      <w:r>
-        <w:t>personal</w:t>
-      </w:r>
-      <w:proofErr w:type="gramEnd"/>
-      <w:r>
-        <w:t xml:space="preserve"> project and </w:t>
-      </w:r>
-      <w:r>
-        <w:t xml:space="preserve">our discipline could decide between success or a failure. In addition to soft </w:t>
-      </w:r>
-      <w:proofErr w:type="gramStart"/>
-      <w:r>
-        <w:t>skills</w:t>
-      </w:r>
-      <w:proofErr w:type="gramEnd"/>
-      <w:r>
-        <w:t xml:space="preserve"> we also learned how to navigate </w:t>
-      </w:r>
-      <w:proofErr w:type="gramStart"/>
-      <w:r>
-        <w:t>complex</w:t>
-      </w:r>
-      <w:proofErr w:type="gramEnd"/>
-      <w:r>
-        <w:t xml:space="preserve"> world of product design and technical documentation. This knowledge will prove useful in future projects.</w:t>
+        <w:t xml:space="preserve"> we also learned how to navigate complex world of product design and technical documentation. This knowledge will prove useful in future projects.</w:t>
       </w:r>
     </w:p>
     <w:bookmarkStart w:id="43" w:name="_Toc186659514" w:displacedByCustomXml="next"/>
@@ -8159,6 +7858,9 @@
                 <w:fldChar w:fldCharType="begin"/>
               </w:r>
               <w:r>
+                <w:rPr>
+                  <w:lang w:val="de-DE"/>
+                </w:rPr>
                 <w:instrText xml:space="preserve"> BIBLIOGRAPHY </w:instrText>
               </w:r>
               <w:r>
@@ -8167,6 +7869,7 @@
               <w:r>
                 <w:rPr>
                   <w:noProof/>
+                  <w:lang w:val="de-DE"/>
                 </w:rPr>
                 <w:t xml:space="preserve">Alam, M. R., Reaz, M. B., &amp; Ali, M. A. (2012). </w:t>
               </w:r>
@@ -11237,7 +10940,7 @@
           <w:r>
             <w:rPr>
               <w:rFonts w:asciiTheme="majorHAnsi" w:eastAsiaTheme="majorEastAsia" w:hAnsiTheme="majorHAnsi" w:cstheme="majorBidi"/>
-              <w:color w:val="156082" w:themeColor="accent1"/>
+              <w:color w:val="4472C4" w:themeColor="accent1"/>
               <w:sz w:val="27"/>
               <w:szCs w:val="27"/>
             </w:rPr>
@@ -11269,7 +10972,7 @@
           <w:r>
             <w:rPr>
               <w:rFonts w:asciiTheme="majorHAnsi" w:eastAsiaTheme="majorEastAsia" w:hAnsiTheme="majorHAnsi" w:cstheme="majorBidi"/>
-              <w:color w:val="156082" w:themeColor="accent1"/>
+              <w:color w:val="4472C4" w:themeColor="accent1"/>
               <w:sz w:val="27"/>
               <w:szCs w:val="27"/>
             </w:rPr>
@@ -11317,7 +11020,7 @@
     <w:charset w:val="EE"/>
     <w:family w:val="swiss"/>
     <w:pitch w:val="variable"/>
-    <w:sig w:usb0="E4002EFF" w:usb1="C000247B" w:usb2="00000009" w:usb3="00000000" w:csb0="000001FF" w:csb1="00000000"/>
+    <w:sig w:usb0="E4002EFF" w:usb1="C200247B" w:usb2="00000009" w:usb3="00000000" w:csb0="000001FF" w:csb1="00000000"/>
   </w:font>
   <w:font w:name="Arial">
     <w:panose1 w:val="020B0604020202020204"/>
@@ -11339,7 +11042,7 @@
     <w:charset w:val="EE"/>
     <w:family w:val="swiss"/>
     <w:pitch w:val="variable"/>
-    <w:sig w:usb0="E4002EFF" w:usb1="C000247B" w:usb2="00000009" w:usb3="00000000" w:csb0="000001FF" w:csb1="00000000"/>
+    <w:sig w:usb0="E4002EFF" w:usb1="C200247B" w:usb2="00000009" w:usb3="00000000" w:csb0="000001FF" w:csb1="00000000"/>
   </w:font>
   <w:font w:name="Yu Mincho">
     <w:altName w:val="游明朝"/>
@@ -11354,12 +11057,6 @@
     <w:pitch w:val="variable"/>
     <w:sig w:usb0="20000287" w:usb1="00000003" w:usb2="00000000" w:usb3="00000000" w:csb0="0000019F" w:csb1="00000000"/>
   </w:font>
-  <w:font w:name="Aptos Display">
-    <w:charset w:val="00"/>
-    <w:family w:val="swiss"/>
-    <w:pitch w:val="variable"/>
-    <w:sig w:usb0="20000287" w:usb1="00000003" w:usb2="00000000" w:usb3="00000000" w:csb0="0000019F" w:csb1="00000000"/>
-  </w:font>
 </w:fonts>
 </file>
 
@@ -11367,6 +11064,7 @@
 <w:settings xmlns:mc="http://schemas.openxmlformats.org/markup-compatibility/2006" xmlns:o="urn:schemas-microsoft-com:office:office" xmlns:r="http://schemas.openxmlformats.org/officeDocument/2006/relationships" xmlns:m="http://schemas.openxmlformats.org/officeDocument/2006/math" xmlns:v="urn:schemas-microsoft-com:vml" xmlns:w10="urn:schemas-microsoft-com:office:word" xmlns:w="http://schemas.openxmlformats.org/wordprocessingml/2006/main" xmlns:w14="http://schemas.microsoft.com/office/word/2010/wordml" xmlns:w15="http://schemas.microsoft.com/office/word/2012/wordml" xmlns:w16cex="http://schemas.microsoft.com/office/word/2018/wordml/cex" xmlns:w16cid="http://schemas.microsoft.com/office/word/2016/wordml/cid" xmlns:w16="http://schemas.microsoft.com/office/word/2018/wordml" xmlns:w16du="http://schemas.microsoft.com/office/word/2023/wordml/word16du" xmlns:w16sdtdh="http://schemas.microsoft.com/office/word/2020/wordml/sdtdatahash" xmlns:w16sdtfl="http://schemas.microsoft.com/office/word/2024/wordml/sdtformatlock" xmlns:w16se="http://schemas.microsoft.com/office/word/2015/wordml/symex" xmlns:sl="http://schemas.openxmlformats.org/schemaLibrary/2006/main" mc:Ignorable="w14 w15 w16se w16cid w16 w16cex w16sdtdh w16sdtfl w16du">
   <w:view w:val="normal"/>
   <w:defaultTabStop w:val="720"/>
+  <w:hyphenationZone w:val="425"/>
   <w:characterSpacingControl w:val="doNotCompress"/>
   <w:compat>
     <w:useFELayout/>
@@ -11379,7 +11077,9 @@
   </w:compat>
   <w:rsids>
     <w:rsidRoot w:val="00D3252B"/>
+    <w:rsid w:val="00087DAA"/>
     <w:rsid w:val="000B10F9"/>
+    <w:rsid w:val="00116E12"/>
     <w:rsid w:val="003E3C40"/>
     <w:rsid w:val="00684202"/>
     <w:rsid w:val="00BC78F1"/>
@@ -11403,8 +11103,8 @@
   </m:mathPr>
   <w:themeFontLang w:val="en-US" w:eastAsia="ja-JP" w:bidi="ar-SA"/>
   <w:clrSchemeMapping w:bg1="light1" w:t1="dark1" w:bg2="light2" w:t2="dark2" w:accent1="accent1" w:accent2="accent2" w:accent3="accent3" w:accent4="accent4" w:accent5="accent5" w:accent6="accent6" w:hyperlink="hyperlink" w:followedHyperlink="followedHyperlink"/>
-  <w:decimalSymbol w:val="."/>
-  <w:listSeparator w:val=","/>
+  <w:decimalSymbol w:val=","/>
+  <w:listSeparator w:val=";"/>
   <w15:chartTrackingRefBased/>
 </w:settings>
 </file>
@@ -12295,49 +11995,30 @@
     <b:RefOrder>11</b:RefOrder>
   </b:Source>
   <b:Source>
-    <b:Tag>RLu92</b:Tag>
-    <b:SourceType>ConferenceProceedings</b:SourceType>
-    <b:Guid>{B46405C9-E963-4996-9340-A2EEA07812B7}</b:Guid>
-    <b:Title>Smart Home concept and the integration of energy meters into a home based system</b:Title>
-    <b:Year>1992</b:Year>
-    <b:Pages>277-278</b:Pages>
+    <b:Tag>Rob10</b:Tag>
+    <b:SourceType>InternetSite</b:SourceType>
+    <b:Guid>{207F06CD-901A-4570-88BA-30A5FB5903DF}</b:Guid>
     <b:Author>
       <b:Author>
         <b:NameList>
           <b:Person>
-            <b:Last>Lutolf</b:Last>
-            <b:First>R.</b:First>
+            <b:Last>Atkins</b:Last>
+            <b:First>Robert</b:First>
           </b:Person>
         </b:NameList>
       </b:Author>
     </b:Author>
-    <b:ConferenceName>Seventh International Conference on Metering Apparatus and Tariffs for Electricity Supply 1992</b:ConferenceName>
-    <b:City>Glasgow</b:City>
-    <b:Publisher>IET</b:Publisher>
-    <b:RefOrder>1</b:RefOrder>
-  </b:Source>
-  <b:Source>
-    <b:Tag>Lal06</b:Tag>
-    <b:SourceType>JournalArticle</b:SourceType>
-    <b:Guid>{D63C8148-F90E-47F0-8663-E1A12163A2BB}</b:Guid>
-    <b:Title>Smart Housing: Technology to Aid Aging in Place - New Opportunities and Challenges</b:Title>
-    <b:Year>2006</b:Year>
-    <b:Author>
-      <b:Author>
-        <b:NameList>
-          <b:Person>
-            <b:Last>Satpathy</b:Last>
-            <b:First>Lalatendu</b:First>
-          </b:Person>
-        </b:NameList>
-      </b:Author>
-    </b:Author>
-    <b:RefOrder>2</b:RefOrder>
+    <b:Title>RGBConverter</b:Title>
+    <b:InternetSiteTitle>GitHub</b:InternetSiteTitle>
+    <b:Year>2010</b:Year>
+    <b:Month>December</b:Month>
+    <b:URL>https://github.com/ratkins/RGBConverter</b:URL>
+    <b:RefOrder>7</b:RefOrder>
   </b:Source>
   <b:Source>
     <b:Tag>Zie21</b:Tag>
     <b:SourceType>JournalArticle</b:SourceType>
-    <b:Guid>{5F1003C6-4AA1-4C23-9BEE-4AB514FA2462}</b:Guid>
+    <b:Guid>{35021160-B2CC-4653-89AD-1607183A4FA9}</b:Guid>
     <b:Title>Smart Homes: How Much Will They Support Us? A Research on Recent Trends and Advances</b:Title>
     <b:Year>2021</b:Year>
     <b:Author>
@@ -12371,28 +12052,86 @@
       </b:Author>
     </b:Author>
     <b:Pages>26388-26419</b:Pages>
+    <b:JournalName>IEEE Access</b:JournalName>
     <b:RefOrder>3</b:RefOrder>
   </b:Source>
   <b:Source>
-    <b:Tag>Rob10</b:Tag>
-    <b:SourceType>InternetSite</b:SourceType>
-    <b:Guid>{207F06CD-901A-4570-88BA-30A5FB5903DF}</b:Guid>
+    <b:Tag>Sch16</b:Tag>
+    <b:SourceType>JournalArticle</b:SourceType>
+    <b:Guid>{B8853F7A-5A71-481A-9EEB-5555B06FEA88}</b:Guid>
+    <b:Title>A New Way to See the Light: Improving Light Quality with Cost-Effective LED Technology</b:Title>
+    <b:JournalName>IEEE Industry Applications Magazine</b:JournalName>
+    <b:Year>2016</b:Year>
+    <b:Pages>55-62</b:Pages>
     <b:Author>
       <b:Author>
         <b:NameList>
           <b:Person>
-            <b:Last>Atkins</b:Last>
-            <b:First>Robert</b:First>
+            <b:Last>Schratz</b:Last>
+            <b:First>Michael</b:First>
+          </b:Person>
+          <b:Person>
+            <b:Last>Christine</b:Last>
+            <b:First>Gupta</b:First>
+          </b:Person>
+          <b:Person>
+            <b:Last>Struhs</b:Last>
+            <b:Middle>J.</b:Middle>
+            <b:First>T.</b:First>
+          </b:Person>
+          <b:Person>
+            <b:Last>Gray</b:Last>
+            <b:First>Kara</b:First>
           </b:Person>
         </b:NameList>
       </b:Author>
     </b:Author>
-    <b:Title>RGBConverter</b:Title>
-    <b:InternetSiteTitle>GitHub</b:InternetSiteTitle>
-    <b:Year>2010</b:Year>
-    <b:Month>December</b:Month>
-    <b:URL>https://github.com/ratkins/RGBConverter</b:URL>
-    <b:RefOrder>7</b:RefOrder>
+    <b:RefOrder>12</b:RefOrder>
+  </b:Source>
+  <b:Source>
+    <b:Tag>Lal06</b:Tag>
+    <b:SourceType>DocumentFromInternetSite</b:SourceType>
+    <b:Guid>{1F068DBB-BF33-443B-8D4D-BE55DEAFFC4B}</b:Guid>
+    <b:Title>Smart Housing: Technology to Aid Aging in Place - New Opportunities and Challenges</b:Title>
+    <b:Year>2006</b:Year>
+    <b:Author>
+      <b:Author>
+        <b:NameList>
+          <b:Person>
+            <b:Last>Satpathy</b:Last>
+            <b:First>Lalatendu</b:First>
+          </b:Person>
+        </b:NameList>
+      </b:Author>
+    </b:Author>
+    <b:JournalName>Theses and Dissertations</b:JournalName>
+    <b:Month>5</b:Month>
+    <b:Day>8</b:Day>
+    <b:InternetSiteTitle>Thesis and Dissertations</b:InternetSiteTitle>
+    <b:URL>https://scholarsjunction.msstate.edu/td/3967/</b:URL>
+    <b:RefOrder>2</b:RefOrder>
+  </b:Source>
+  <b:Source>
+    <b:Tag>RLu92</b:Tag>
+    <b:SourceType>ConferenceProceedings</b:SourceType>
+    <b:Guid>{B46405C9-E963-4996-9340-A2EEA07812B7}</b:Guid>
+    <b:Title>Smart Home concept and the integration of energy meters into a home based system</b:Title>
+    <b:Year>1992</b:Year>
+    <b:Pages>277-278</b:Pages>
+    <b:Author>
+      <b:Author>
+        <b:NameList>
+          <b:Person>
+            <b:Last>Lutolf</b:Last>
+            <b:First>R.</b:First>
+          </b:Person>
+        </b:NameList>
+      </b:Author>
+    </b:Author>
+    <b:ConferenceName>Seventh International Conference on Metering Apparatus and Tariffs for Electricity Supply 1992</b:ConferenceName>
+    <b:City>Glasgow</b:City>
+    <b:Publisher>IET</b:Publisher>
+    <b:RefOrder>1</b:RefOrder>
   </b:Source>
 </b:Sources>
 </file>
@@ -12406,7 +12145,7 @@
 </file>
 
 <file path=customXml/itemProps2.xml><?xml version="1.0" encoding="utf-8"?>
-<ds:datastoreItem xmlns:ds="http://schemas.openxmlformats.org/officeDocument/2006/customXml" ds:itemID="{38810D45-FE53-4E51-AC90-1627F361B5CE}">
+<ds:datastoreItem xmlns:ds="http://schemas.openxmlformats.org/officeDocument/2006/customXml" ds:itemID="{52FF692B-FBD4-46E6-9F9E-C62592D28275}">
   <ds:schemaRefs>
     <ds:schemaRef ds:uri="http://schemas.openxmlformats.org/officeDocument/2006/bibliography"/>
   </ds:schemaRefs>

</xml_diff>

<commit_message>
Add appendix references into text.
</commit_message>
<xml_diff>
--- a/report/ReportV3.docx
+++ b/report/ReportV3.docx
@@ -24,7 +24,7 @@
       <w:pPr>
         <w:pStyle w:val="Heading1"/>
       </w:pPr>
-      <w:bookmarkStart w:id="0" w:name="_Toc186710483"/>
+      <w:bookmarkStart w:id="0" w:name="_Toc186714057"/>
       <w:r>
         <w:lastRenderedPageBreak/>
         <w:t>Abstract</w:t>
@@ -126,7 +126,7 @@
           <w:r>
             <w:fldChar w:fldCharType="separate"/>
           </w:r>
-          <w:hyperlink w:anchor="_Toc186710483" w:history="1">
+          <w:hyperlink w:anchor="_Toc186714057" w:history="1">
             <w:r>
               <w:rPr>
                 <w:rStyle w:val="Hyperlink"/>
@@ -171,7 +171,7 @@
                 <w:noProof/>
                 <w:webHidden/>
               </w:rPr>
-              <w:instrText xml:space="preserve"> PAGEREF _Toc186710483 \h </w:instrText>
+              <w:instrText xml:space="preserve"> PAGEREF _Toc186714057 \h </w:instrText>
             </w:r>
             <w:r>
               <w:rPr>
@@ -217,7 +217,7 @@
               <w14:ligatures w14:val="standardContextual"/>
             </w:rPr>
           </w:pPr>
-          <w:hyperlink w:anchor="_Toc186710484" w:history="1">
+          <w:hyperlink w:anchor="_Toc186714058" w:history="1">
             <w:r>
               <w:rPr>
                 <w:rStyle w:val="Hyperlink"/>
@@ -244,7 +244,7 @@
                 <w:noProof/>
                 <w:webHidden/>
               </w:rPr>
-              <w:instrText xml:space="preserve"> PAGEREF _Toc186710484 \h </w:instrText>
+              <w:instrText xml:space="preserve"> PAGEREF _Toc186714058 \h </w:instrText>
             </w:r>
             <w:r>
               <w:rPr>
@@ -291,7 +291,7 @@
               <w14:ligatures w14:val="standardContextual"/>
             </w:rPr>
           </w:pPr>
-          <w:hyperlink w:anchor="_Toc186710485" w:history="1">
+          <w:hyperlink w:anchor="_Toc186714059" w:history="1">
             <w:r>
               <w:rPr>
                 <w:rStyle w:val="Hyperlink"/>
@@ -336,7 +336,7 @@
                 <w:noProof/>
                 <w:webHidden/>
               </w:rPr>
-              <w:instrText xml:space="preserve"> PAGEREF _Toc186710485 \h </w:instrText>
+              <w:instrText xml:space="preserve"> PAGEREF _Toc186714059 \h </w:instrText>
             </w:r>
             <w:r>
               <w:rPr>
@@ -383,7 +383,7 @@
               <w14:ligatures w14:val="standardContextual"/>
             </w:rPr>
           </w:pPr>
-          <w:hyperlink w:anchor="_Toc186710486" w:history="1">
+          <w:hyperlink w:anchor="_Toc186714060" w:history="1">
             <w:r>
               <w:rPr>
                 <w:rStyle w:val="Hyperlink"/>
@@ -428,7 +428,7 @@
                 <w:noProof/>
                 <w:webHidden/>
               </w:rPr>
-              <w:instrText xml:space="preserve"> PAGEREF _Toc186710486 \h </w:instrText>
+              <w:instrText xml:space="preserve"> PAGEREF _Toc186714060 \h </w:instrText>
             </w:r>
             <w:r>
               <w:rPr>
@@ -475,7 +475,7 @@
               <w14:ligatures w14:val="standardContextual"/>
             </w:rPr>
           </w:pPr>
-          <w:hyperlink w:anchor="_Toc186710487" w:history="1">
+          <w:hyperlink w:anchor="_Toc186714061" w:history="1">
             <w:r>
               <w:rPr>
                 <w:rStyle w:val="Hyperlink"/>
@@ -522,7 +522,7 @@
                 <w:noProof/>
                 <w:webHidden/>
               </w:rPr>
-              <w:instrText xml:space="preserve"> PAGEREF _Toc186710487 \h </w:instrText>
+              <w:instrText xml:space="preserve"> PAGEREF _Toc186714061 \h </w:instrText>
             </w:r>
             <w:r>
               <w:rPr>
@@ -569,7 +569,7 @@
               <w14:ligatures w14:val="standardContextual"/>
             </w:rPr>
           </w:pPr>
-          <w:hyperlink w:anchor="_Toc186710488" w:history="1">
+          <w:hyperlink w:anchor="_Toc186714062" w:history="1">
             <w:r>
               <w:rPr>
                 <w:rStyle w:val="Hyperlink"/>
@@ -616,7 +616,7 @@
                 <w:noProof/>
                 <w:webHidden/>
               </w:rPr>
-              <w:instrText xml:space="preserve"> PAGEREF _Toc186710488 \h </w:instrText>
+              <w:instrText xml:space="preserve"> PAGEREF _Toc186714062 \h </w:instrText>
             </w:r>
             <w:r>
               <w:rPr>
@@ -663,7 +663,7 @@
               <w14:ligatures w14:val="standardContextual"/>
             </w:rPr>
           </w:pPr>
-          <w:hyperlink w:anchor="_Toc186710489" w:history="1">
+          <w:hyperlink w:anchor="_Toc186714063" w:history="1">
             <w:r>
               <w:rPr>
                 <w:rStyle w:val="Hyperlink"/>
@@ -710,7 +710,7 @@
                 <w:noProof/>
                 <w:webHidden/>
               </w:rPr>
-              <w:instrText xml:space="preserve"> PAGEREF _Toc186710489 \h </w:instrText>
+              <w:instrText xml:space="preserve"> PAGEREF _Toc186714063 \h </w:instrText>
             </w:r>
             <w:r>
               <w:rPr>
@@ -757,7 +757,7 @@
               <w14:ligatures w14:val="standardContextual"/>
             </w:rPr>
           </w:pPr>
-          <w:hyperlink w:anchor="_Toc186710490" w:history="1">
+          <w:hyperlink w:anchor="_Toc186714064" w:history="1">
             <w:r>
               <w:rPr>
                 <w:rStyle w:val="Hyperlink"/>
@@ -804,7 +804,7 @@
                 <w:noProof/>
                 <w:webHidden/>
               </w:rPr>
-              <w:instrText xml:space="preserve"> PAGEREF _Toc186710490 \h </w:instrText>
+              <w:instrText xml:space="preserve"> PAGEREF _Toc186714064 \h </w:instrText>
             </w:r>
             <w:r>
               <w:rPr>
@@ -851,7 +851,7 @@
               <w14:ligatures w14:val="standardContextual"/>
             </w:rPr>
           </w:pPr>
-          <w:hyperlink w:anchor="_Toc186710491" w:history="1">
+          <w:hyperlink w:anchor="_Toc186714065" w:history="1">
             <w:r>
               <w:rPr>
                 <w:rStyle w:val="Hyperlink"/>
@@ -898,7 +898,7 @@
                 <w:noProof/>
                 <w:webHidden/>
               </w:rPr>
-              <w:instrText xml:space="preserve"> PAGEREF _Toc186710491 \h </w:instrText>
+              <w:instrText xml:space="preserve"> PAGEREF _Toc186714065 \h </w:instrText>
             </w:r>
             <w:r>
               <w:rPr>
@@ -945,7 +945,7 @@
               <w14:ligatures w14:val="standardContextual"/>
             </w:rPr>
           </w:pPr>
-          <w:hyperlink w:anchor="_Toc186710492" w:history="1">
+          <w:hyperlink w:anchor="_Toc186714066" w:history="1">
             <w:r>
               <w:rPr>
                 <w:rStyle w:val="Hyperlink"/>
@@ -992,7 +992,7 @@
                 <w:noProof/>
                 <w:webHidden/>
               </w:rPr>
-              <w:instrText xml:space="preserve"> PAGEREF _Toc186710492 \h </w:instrText>
+              <w:instrText xml:space="preserve"> PAGEREF _Toc186714066 \h </w:instrText>
             </w:r>
             <w:r>
               <w:rPr>
@@ -1039,7 +1039,7 @@
               <w14:ligatures w14:val="standardContextual"/>
             </w:rPr>
           </w:pPr>
-          <w:hyperlink w:anchor="_Toc186710493" w:history="1">
+          <w:hyperlink w:anchor="_Toc186714067" w:history="1">
             <w:r>
               <w:rPr>
                 <w:rStyle w:val="Hyperlink"/>
@@ -1084,7 +1084,7 @@
                 <w:noProof/>
                 <w:webHidden/>
               </w:rPr>
-              <w:instrText xml:space="preserve"> PAGEREF _Toc186710493 \h </w:instrText>
+              <w:instrText xml:space="preserve"> PAGEREF _Toc186714067 \h </w:instrText>
             </w:r>
             <w:r>
               <w:rPr>
@@ -1131,7 +1131,7 @@
               <w14:ligatures w14:val="standardContextual"/>
             </w:rPr>
           </w:pPr>
-          <w:hyperlink w:anchor="_Toc186710494" w:history="1">
+          <w:hyperlink w:anchor="_Toc186714068" w:history="1">
             <w:r>
               <w:rPr>
                 <w:rStyle w:val="Hyperlink"/>
@@ -1176,7 +1176,7 @@
                 <w:noProof/>
                 <w:webHidden/>
               </w:rPr>
-              <w:instrText xml:space="preserve"> PAGEREF _Toc186710494 \h </w:instrText>
+              <w:instrText xml:space="preserve"> PAGEREF _Toc186714068 \h </w:instrText>
             </w:r>
             <w:r>
               <w:rPr>
@@ -1223,7 +1223,7 @@
               <w14:ligatures w14:val="standardContextual"/>
             </w:rPr>
           </w:pPr>
-          <w:hyperlink w:anchor="_Toc186710495" w:history="1">
+          <w:hyperlink w:anchor="_Toc186714069" w:history="1">
             <w:r>
               <w:rPr>
                 <w:rStyle w:val="Hyperlink"/>
@@ -1268,7 +1268,7 @@
                 <w:noProof/>
                 <w:webHidden/>
               </w:rPr>
-              <w:instrText xml:space="preserve"> PAGEREF _Toc186710495 \h </w:instrText>
+              <w:instrText xml:space="preserve"> PAGEREF _Toc186714069 \h </w:instrText>
             </w:r>
             <w:r>
               <w:rPr>
@@ -1315,7 +1315,7 @@
               <w14:ligatures w14:val="standardContextual"/>
             </w:rPr>
           </w:pPr>
-          <w:hyperlink w:anchor="_Toc186710496" w:history="1">
+          <w:hyperlink w:anchor="_Toc186714070" w:history="1">
             <w:r>
               <w:rPr>
                 <w:rStyle w:val="Hyperlink"/>
@@ -1360,7 +1360,7 @@
                 <w:noProof/>
                 <w:webHidden/>
               </w:rPr>
-              <w:instrText xml:space="preserve"> PAGEREF _Toc186710496 \h </w:instrText>
+              <w:instrText xml:space="preserve"> PAGEREF _Toc186714070 \h </w:instrText>
             </w:r>
             <w:r>
               <w:rPr>
@@ -1407,7 +1407,7 @@
               <w14:ligatures w14:val="standardContextual"/>
             </w:rPr>
           </w:pPr>
-          <w:hyperlink w:anchor="_Toc186710497" w:history="1">
+          <w:hyperlink w:anchor="_Toc186714071" w:history="1">
             <w:r>
               <w:rPr>
                 <w:rStyle w:val="Hyperlink"/>
@@ -1452,7 +1452,7 @@
                 <w:noProof/>
                 <w:webHidden/>
               </w:rPr>
-              <w:instrText xml:space="preserve"> PAGEREF _Toc186710497 \h </w:instrText>
+              <w:instrText xml:space="preserve"> PAGEREF _Toc186714071 \h </w:instrText>
             </w:r>
             <w:r>
               <w:rPr>
@@ -1499,7 +1499,7 @@
               <w14:ligatures w14:val="standardContextual"/>
             </w:rPr>
           </w:pPr>
-          <w:hyperlink w:anchor="_Toc186710498" w:history="1">
+          <w:hyperlink w:anchor="_Toc186714072" w:history="1">
             <w:r>
               <w:rPr>
                 <w:rStyle w:val="Hyperlink"/>
@@ -1544,7 +1544,7 @@
                 <w:noProof/>
                 <w:webHidden/>
               </w:rPr>
-              <w:instrText xml:space="preserve"> PAGEREF _Toc186710498 \h </w:instrText>
+              <w:instrText xml:space="preserve"> PAGEREF _Toc186714072 \h </w:instrText>
             </w:r>
             <w:r>
               <w:rPr>
@@ -1591,7 +1591,7 @@
               <w14:ligatures w14:val="standardContextual"/>
             </w:rPr>
           </w:pPr>
-          <w:hyperlink w:anchor="_Toc186710499" w:history="1">
+          <w:hyperlink w:anchor="_Toc186714073" w:history="1">
             <w:r>
               <w:rPr>
                 <w:rStyle w:val="Hyperlink"/>
@@ -1636,7 +1636,7 @@
                 <w:noProof/>
                 <w:webHidden/>
               </w:rPr>
-              <w:instrText xml:space="preserve"> PAGEREF _Toc186710499 \h </w:instrText>
+              <w:instrText xml:space="preserve"> PAGEREF _Toc186714073 \h </w:instrText>
             </w:r>
             <w:r>
               <w:rPr>
@@ -1683,7 +1683,7 @@
               <w14:ligatures w14:val="standardContextual"/>
             </w:rPr>
           </w:pPr>
-          <w:hyperlink w:anchor="_Toc186710500" w:history="1">
+          <w:hyperlink w:anchor="_Toc186714074" w:history="1">
             <w:r>
               <w:rPr>
                 <w:rStyle w:val="Hyperlink"/>
@@ -1728,7 +1728,7 @@
                 <w:noProof/>
                 <w:webHidden/>
               </w:rPr>
-              <w:instrText xml:space="preserve"> PAGEREF _Toc186710500 \h </w:instrText>
+              <w:instrText xml:space="preserve"> PAGEREF _Toc186714074 \h </w:instrText>
             </w:r>
             <w:r>
               <w:rPr>
@@ -1775,7 +1775,7 @@
               <w14:ligatures w14:val="standardContextual"/>
             </w:rPr>
           </w:pPr>
-          <w:hyperlink w:anchor="_Toc186710501" w:history="1">
+          <w:hyperlink w:anchor="_Toc186714075" w:history="1">
             <w:r>
               <w:rPr>
                 <w:rStyle w:val="Hyperlink"/>
@@ -1820,7 +1820,7 @@
                 <w:noProof/>
                 <w:webHidden/>
               </w:rPr>
-              <w:instrText xml:space="preserve"> PAGEREF _Toc186710501 \h </w:instrText>
+              <w:instrText xml:space="preserve"> PAGEREF _Toc186714075 \h </w:instrText>
             </w:r>
             <w:r>
               <w:rPr>
@@ -1867,7 +1867,7 @@
               <w14:ligatures w14:val="standardContextual"/>
             </w:rPr>
           </w:pPr>
-          <w:hyperlink w:anchor="_Toc186710502" w:history="1">
+          <w:hyperlink w:anchor="_Toc186714076" w:history="1">
             <w:r>
               <w:rPr>
                 <w:rStyle w:val="Hyperlink"/>
@@ -1912,7 +1912,7 @@
                 <w:noProof/>
                 <w:webHidden/>
               </w:rPr>
-              <w:instrText xml:space="preserve"> PAGEREF _Toc186710502 \h </w:instrText>
+              <w:instrText xml:space="preserve"> PAGEREF _Toc186714076 \h </w:instrText>
             </w:r>
             <w:r>
               <w:rPr>
@@ -1959,7 +1959,7 @@
               <w14:ligatures w14:val="standardContextual"/>
             </w:rPr>
           </w:pPr>
-          <w:hyperlink w:anchor="_Toc186710503" w:history="1">
+          <w:hyperlink w:anchor="_Toc186714077" w:history="1">
             <w:r>
               <w:rPr>
                 <w:rStyle w:val="Hyperlink"/>
@@ -2004,7 +2004,7 @@
                 <w:noProof/>
                 <w:webHidden/>
               </w:rPr>
-              <w:instrText xml:space="preserve"> PAGEREF _Toc186710503 \h </w:instrText>
+              <w:instrText xml:space="preserve"> PAGEREF _Toc186714077 \h </w:instrText>
             </w:r>
             <w:r>
               <w:rPr>
@@ -2051,7 +2051,7 @@
               <w14:ligatures w14:val="standardContextual"/>
             </w:rPr>
           </w:pPr>
-          <w:hyperlink w:anchor="_Toc186710504" w:history="1">
+          <w:hyperlink w:anchor="_Toc186714078" w:history="1">
             <w:r>
               <w:rPr>
                 <w:rStyle w:val="Hyperlink"/>
@@ -2096,7 +2096,7 @@
                 <w:noProof/>
                 <w:webHidden/>
               </w:rPr>
-              <w:instrText xml:space="preserve"> PAGEREF _Toc186710504 \h </w:instrText>
+              <w:instrText xml:space="preserve"> PAGEREF _Toc186714078 \h </w:instrText>
             </w:r>
             <w:r>
               <w:rPr>
@@ -2143,7 +2143,7 @@
               <w14:ligatures w14:val="standardContextual"/>
             </w:rPr>
           </w:pPr>
-          <w:hyperlink w:anchor="_Toc186710505" w:history="1">
+          <w:hyperlink w:anchor="_Toc186714079" w:history="1">
             <w:r>
               <w:rPr>
                 <w:rStyle w:val="Hyperlink"/>
@@ -2188,7 +2188,7 @@
                 <w:noProof/>
                 <w:webHidden/>
               </w:rPr>
-              <w:instrText xml:space="preserve"> PAGEREF _Toc186710505 \h </w:instrText>
+              <w:instrText xml:space="preserve"> PAGEREF _Toc186714079 \h </w:instrText>
             </w:r>
             <w:r>
               <w:rPr>
@@ -2235,7 +2235,7 @@
               <w14:ligatures w14:val="standardContextual"/>
             </w:rPr>
           </w:pPr>
-          <w:hyperlink w:anchor="_Toc186710506" w:history="1">
+          <w:hyperlink w:anchor="_Toc186714080" w:history="1">
             <w:r>
               <w:rPr>
                 <w:rStyle w:val="Hyperlink"/>
@@ -2280,7 +2280,7 @@
                 <w:noProof/>
                 <w:webHidden/>
               </w:rPr>
-              <w:instrText xml:space="preserve"> PAGEREF _Toc186710506 \h </w:instrText>
+              <w:instrText xml:space="preserve"> PAGEREF _Toc186714080 \h </w:instrText>
             </w:r>
             <w:r>
               <w:rPr>
@@ -2327,7 +2327,7 @@
               <w14:ligatures w14:val="standardContextual"/>
             </w:rPr>
           </w:pPr>
-          <w:hyperlink w:anchor="_Toc186710507" w:history="1">
+          <w:hyperlink w:anchor="_Toc186714081" w:history="1">
             <w:r>
               <w:rPr>
                 <w:rStyle w:val="Hyperlink"/>
@@ -2372,7 +2372,7 @@
                 <w:noProof/>
                 <w:webHidden/>
               </w:rPr>
-              <w:instrText xml:space="preserve"> PAGEREF _Toc186710507 \h </w:instrText>
+              <w:instrText xml:space="preserve"> PAGEREF _Toc186714081 \h </w:instrText>
             </w:r>
             <w:r>
               <w:rPr>
@@ -2419,7 +2419,7 @@
               <w14:ligatures w14:val="standardContextual"/>
             </w:rPr>
           </w:pPr>
-          <w:hyperlink w:anchor="_Toc186710508" w:history="1">
+          <w:hyperlink w:anchor="_Toc186714082" w:history="1">
             <w:r>
               <w:rPr>
                 <w:rStyle w:val="Hyperlink"/>
@@ -2464,7 +2464,7 @@
                 <w:noProof/>
                 <w:webHidden/>
               </w:rPr>
-              <w:instrText xml:space="preserve"> PAGEREF _Toc186710508 \h </w:instrText>
+              <w:instrText xml:space="preserve"> PAGEREF _Toc186714082 \h </w:instrText>
             </w:r>
             <w:r>
               <w:rPr>
@@ -2511,7 +2511,7 @@
               <w14:ligatures w14:val="standardContextual"/>
             </w:rPr>
           </w:pPr>
-          <w:hyperlink w:anchor="_Toc186710509" w:history="1">
+          <w:hyperlink w:anchor="_Toc186714083" w:history="1">
             <w:r>
               <w:rPr>
                 <w:rStyle w:val="Hyperlink"/>
@@ -2556,7 +2556,7 @@
                 <w:noProof/>
                 <w:webHidden/>
               </w:rPr>
-              <w:instrText xml:space="preserve"> PAGEREF _Toc186710509 \h </w:instrText>
+              <w:instrText xml:space="preserve"> PAGEREF _Toc186714083 \h </w:instrText>
             </w:r>
             <w:r>
               <w:rPr>
@@ -2603,7 +2603,7 @@
               <w14:ligatures w14:val="standardContextual"/>
             </w:rPr>
           </w:pPr>
-          <w:hyperlink w:anchor="_Toc186710510" w:history="1">
+          <w:hyperlink w:anchor="_Toc186714084" w:history="1">
             <w:r>
               <w:rPr>
                 <w:rStyle w:val="Hyperlink"/>
@@ -2648,7 +2648,7 @@
                 <w:noProof/>
                 <w:webHidden/>
               </w:rPr>
-              <w:instrText xml:space="preserve"> PAGEREF _Toc186710510 \h </w:instrText>
+              <w:instrText xml:space="preserve"> PAGEREF _Toc186714084 \h </w:instrText>
             </w:r>
             <w:r>
               <w:rPr>
@@ -2695,7 +2695,7 @@
               <w14:ligatures w14:val="standardContextual"/>
             </w:rPr>
           </w:pPr>
-          <w:hyperlink w:anchor="_Toc186710511" w:history="1">
+          <w:hyperlink w:anchor="_Toc186714085" w:history="1">
             <w:r>
               <w:rPr>
                 <w:rStyle w:val="Hyperlink"/>
@@ -2740,7 +2740,7 @@
                 <w:noProof/>
                 <w:webHidden/>
               </w:rPr>
-              <w:instrText xml:space="preserve"> PAGEREF _Toc186710511 \h </w:instrText>
+              <w:instrText xml:space="preserve"> PAGEREF _Toc186714085 \h </w:instrText>
             </w:r>
             <w:r>
               <w:rPr>
@@ -2787,7 +2787,7 @@
               <w14:ligatures w14:val="standardContextual"/>
             </w:rPr>
           </w:pPr>
-          <w:hyperlink w:anchor="_Toc186710512" w:history="1">
+          <w:hyperlink w:anchor="_Toc186714086" w:history="1">
             <w:r>
               <w:rPr>
                 <w:rStyle w:val="Hyperlink"/>
@@ -2832,7 +2832,7 @@
                 <w:noProof/>
                 <w:webHidden/>
               </w:rPr>
-              <w:instrText xml:space="preserve"> PAGEREF _Toc186710512 \h </w:instrText>
+              <w:instrText xml:space="preserve"> PAGEREF _Toc186714086 \h </w:instrText>
             </w:r>
             <w:r>
               <w:rPr>
@@ -2879,7 +2879,7 @@
               <w14:ligatures w14:val="standardContextual"/>
             </w:rPr>
           </w:pPr>
-          <w:hyperlink w:anchor="_Toc186710513" w:history="1">
+          <w:hyperlink w:anchor="_Toc186714087" w:history="1">
             <w:r>
               <w:rPr>
                 <w:rStyle w:val="Hyperlink"/>
@@ -2924,7 +2924,7 @@
                 <w:noProof/>
                 <w:webHidden/>
               </w:rPr>
-              <w:instrText xml:space="preserve"> PAGEREF _Toc186710513 \h </w:instrText>
+              <w:instrText xml:space="preserve"> PAGEREF _Toc186714087 \h </w:instrText>
             </w:r>
             <w:r>
               <w:rPr>
@@ -2971,7 +2971,7 @@
               <w14:ligatures w14:val="standardContextual"/>
             </w:rPr>
           </w:pPr>
-          <w:hyperlink w:anchor="_Toc186710514" w:history="1">
+          <w:hyperlink w:anchor="_Toc186714088" w:history="1">
             <w:r>
               <w:rPr>
                 <w:rStyle w:val="Hyperlink"/>
@@ -3016,7 +3016,7 @@
                 <w:noProof/>
                 <w:webHidden/>
               </w:rPr>
-              <w:instrText xml:space="preserve"> PAGEREF _Toc186710514 \h </w:instrText>
+              <w:instrText xml:space="preserve"> PAGEREF _Toc186714088 \h </w:instrText>
             </w:r>
             <w:r>
               <w:rPr>
@@ -3063,7 +3063,7 @@
               <w14:ligatures w14:val="standardContextual"/>
             </w:rPr>
           </w:pPr>
-          <w:hyperlink w:anchor="_Toc186710515" w:history="1">
+          <w:hyperlink w:anchor="_Toc186714089" w:history="1">
             <w:r>
               <w:rPr>
                 <w:rStyle w:val="Hyperlink"/>
@@ -3108,7 +3108,7 @@
                 <w:noProof/>
                 <w:webHidden/>
               </w:rPr>
-              <w:instrText xml:space="preserve"> PAGEREF _Toc186710515 \h </w:instrText>
+              <w:instrText xml:space="preserve"> PAGEREF _Toc186714089 \h </w:instrText>
             </w:r>
             <w:r>
               <w:rPr>
@@ -3155,7 +3155,7 @@
               <w14:ligatures w14:val="standardContextual"/>
             </w:rPr>
           </w:pPr>
-          <w:hyperlink w:anchor="_Toc186710516" w:history="1">
+          <w:hyperlink w:anchor="_Toc186714090" w:history="1">
             <w:r>
               <w:rPr>
                 <w:rStyle w:val="Hyperlink"/>
@@ -3200,7 +3200,7 @@
                 <w:noProof/>
                 <w:webHidden/>
               </w:rPr>
-              <w:instrText xml:space="preserve"> PAGEREF _Toc186710516 \h </w:instrText>
+              <w:instrText xml:space="preserve"> PAGEREF _Toc186714090 \h </w:instrText>
             </w:r>
             <w:r>
               <w:rPr>
@@ -3247,7 +3247,7 @@
               <w14:ligatures w14:val="standardContextual"/>
             </w:rPr>
           </w:pPr>
-          <w:hyperlink w:anchor="_Toc186710517" w:history="1">
+          <w:hyperlink w:anchor="_Toc186714091" w:history="1">
             <w:r>
               <w:rPr>
                 <w:rStyle w:val="Hyperlink"/>
@@ -3292,7 +3292,7 @@
                 <w:noProof/>
                 <w:webHidden/>
               </w:rPr>
-              <w:instrText xml:space="preserve"> PAGEREF _Toc186710517 \h </w:instrText>
+              <w:instrText xml:space="preserve"> PAGEREF _Toc186714091 \h </w:instrText>
             </w:r>
             <w:r>
               <w:rPr>
@@ -3339,7 +3339,7 @@
               <w14:ligatures w14:val="standardContextual"/>
             </w:rPr>
           </w:pPr>
-          <w:hyperlink w:anchor="_Toc186710518" w:history="1">
+          <w:hyperlink w:anchor="_Toc186714092" w:history="1">
             <w:r>
               <w:rPr>
                 <w:rStyle w:val="Hyperlink"/>
@@ -3384,7 +3384,7 @@
                 <w:noProof/>
                 <w:webHidden/>
               </w:rPr>
-              <w:instrText xml:space="preserve"> PAGEREF _Toc186710518 \h </w:instrText>
+              <w:instrText xml:space="preserve"> PAGEREF _Toc186714092 \h </w:instrText>
             </w:r>
             <w:r>
               <w:rPr>
@@ -3431,7 +3431,7 @@
               <w14:ligatures w14:val="standardContextual"/>
             </w:rPr>
           </w:pPr>
-          <w:hyperlink w:anchor="_Toc186710519" w:history="1">
+          <w:hyperlink w:anchor="_Toc186714093" w:history="1">
             <w:r>
               <w:rPr>
                 <w:rStyle w:val="Hyperlink"/>
@@ -3476,7 +3476,7 @@
                 <w:noProof/>
                 <w:webHidden/>
               </w:rPr>
-              <w:instrText xml:space="preserve"> PAGEREF _Toc186710519 \h </w:instrText>
+              <w:instrText xml:space="preserve"> PAGEREF _Toc186714093 \h </w:instrText>
             </w:r>
             <w:r>
               <w:rPr>
@@ -3523,7 +3523,7 @@
               <w14:ligatures w14:val="standardContextual"/>
             </w:rPr>
           </w:pPr>
-          <w:hyperlink w:anchor="_Toc186710520" w:history="1">
+          <w:hyperlink w:anchor="_Toc186714094" w:history="1">
             <w:r>
               <w:rPr>
                 <w:rStyle w:val="Hyperlink"/>
@@ -3568,7 +3568,7 @@
                 <w:noProof/>
                 <w:webHidden/>
               </w:rPr>
-              <w:instrText xml:space="preserve"> PAGEREF _Toc186710520 \h </w:instrText>
+              <w:instrText xml:space="preserve"> PAGEREF _Toc186714094 \h </w:instrText>
             </w:r>
             <w:r>
               <w:rPr>
@@ -3589,6 +3589,98 @@
                 <w:webHidden/>
               </w:rPr>
               <w:t>33</w:t>
+            </w:r>
+            <w:r>
+              <w:rPr>
+                <w:noProof/>
+                <w:webHidden/>
+              </w:rPr>
+              <w:fldChar w:fldCharType="end"/>
+            </w:r>
+          </w:hyperlink>
+        </w:p>
+        <w:p>
+          <w:pPr>
+            <w:pStyle w:val="TOC2"/>
+            <w:tabs>
+              <w:tab w:val="left" w:pos="1680"/>
+              <w:tab w:val="right" w:leader="dot" w:pos="9074"/>
+            </w:tabs>
+            <w:rPr>
+              <w:rFonts w:asciiTheme="minorHAnsi" w:hAnsiTheme="minorHAnsi" w:cstheme="minorBidi"/>
+              <w:noProof/>
+              <w:color w:val="auto"/>
+              <w:kern w:val="2"/>
+              <w:szCs w:val="24"/>
+              <w14:ligatures w14:val="standardContextual"/>
+            </w:rPr>
+          </w:pPr>
+          <w:hyperlink w:anchor="_Toc186714095" w:history="1">
+            <w:r>
+              <w:rPr>
+                <w:rStyle w:val="Hyperlink"/>
+                <w:noProof/>
+              </w:rPr>
+              <w:t>8.11</w:t>
+            </w:r>
+            <w:r>
+              <w:rPr>
+                <w:rFonts w:asciiTheme="minorHAnsi" w:hAnsiTheme="minorHAnsi" w:cstheme="minorBidi"/>
+                <w:noProof/>
+                <w:color w:val="auto"/>
+                <w:kern w:val="2"/>
+                <w:szCs w:val="24"/>
+                <w14:ligatures w14:val="standardContextual"/>
+              </w:rPr>
+              <w:tab/>
+            </w:r>
+            <w:r>
+              <w:rPr>
+                <w:rStyle w:val="Hyperlink"/>
+                <w:noProof/>
+              </w:rPr>
+              <w:t>Budget</w:t>
+            </w:r>
+            <w:r>
+              <w:rPr>
+                <w:noProof/>
+                <w:webHidden/>
+              </w:rPr>
+              <w:tab/>
+            </w:r>
+            <w:r>
+              <w:rPr>
+                <w:noProof/>
+                <w:webHidden/>
+              </w:rPr>
+              <w:fldChar w:fldCharType="begin"/>
+            </w:r>
+            <w:r>
+              <w:rPr>
+                <w:noProof/>
+                <w:webHidden/>
+              </w:rPr>
+              <w:instrText xml:space="preserve"> PAGEREF _Toc186714095 \h </w:instrText>
+            </w:r>
+            <w:r>
+              <w:rPr>
+                <w:noProof/>
+                <w:webHidden/>
+              </w:rPr>
+            </w:r>
+            <w:r>
+              <w:rPr>
+                <w:noProof/>
+                <w:webHidden/>
+              </w:rPr>
+              <w:fldChar w:fldCharType="separate"/>
+            </w:r>
+            <w:r>
+              <w:rPr>
+                <w:noProof/>
+                <w:webHidden/>
+              </w:rPr>
+              <w:t>34</w:t>
             </w:r>
             <w:r>
               <w:rPr>
@@ -3624,7 +3716,7 @@
         </w:numPr>
         <w:ind w:left="432" w:hanging="432"/>
       </w:pPr>
-      <w:bookmarkStart w:id="1" w:name="_Toc186710484"/>
+      <w:bookmarkStart w:id="1" w:name="_Toc186714058"/>
       <w:r>
         <w:lastRenderedPageBreak/>
         <w:t>Table of Figures</w:t>
@@ -5090,7 +5182,7 @@
       <w:pPr>
         <w:pStyle w:val="Heading1"/>
       </w:pPr>
-      <w:bookmarkStart w:id="2" w:name="_Toc186710485"/>
+      <w:bookmarkStart w:id="2" w:name="_Toc186714059"/>
       <w:r>
         <w:lastRenderedPageBreak/>
         <w:t>Introduction</w:t>
@@ -5099,15 +5191,7 @@
     </w:p>
     <w:p>
       <w:r>
-        <w:t xml:space="preserve">This report encompasses various procedures involved in construction of a smart home model. One of the initial definitions of smart home is provided by </w:t>
-      </w:r>
-      <w:proofErr w:type="spellStart"/>
-      <w:r>
-        <w:t>Lutolf</w:t>
-      </w:r>
-      <w:proofErr w:type="spellEnd"/>
-      <w:r>
-        <w:t xml:space="preserve">, defining it as “an integration of different services within a home by using a common communication system.” Moreover, it should assure „an economic, secure, and comfortable operation of the home and includes a high degree of intelligent functionality and flexibility.” </w:t>
+        <w:t xml:space="preserve">This report encompasses various procedures involved in construction of a smart home model. One of the initial definitions of smart home is provided by Lutolf, defining it as “an integration of different services within a home by using a common communication system.” Moreover, it should assure „an economic, secure, and comfortable operation of the home and includes a high degree of intelligent functionality and flexibility.” </w:t>
       </w:r>
       <w:sdt>
         <w:sdtPr>
@@ -5136,15 +5220,7 @@
         </w:sdtContent>
       </w:sdt>
       <w:r>
-        <w:t xml:space="preserve"> A fresher definition by </w:t>
-      </w:r>
-      <w:proofErr w:type="spellStart"/>
-      <w:r>
-        <w:t>Satpathy</w:t>
-      </w:r>
-      <w:proofErr w:type="spellEnd"/>
-      <w:r>
-        <w:t xml:space="preserve"> states, that “a home which is smart enough to assist the inhabitants to live independently and comfortably with the help of technology is termed as smart home. In a smart home, all the mechanical and digital devices are interconnected to form a network, which can communicate with each other and with the user to create an interactive space.” </w:t>
+        <w:t xml:space="preserve"> A fresher definition by Satpathy states, that “a home which is smart enough to assist the inhabitants to live independently and comfortably with the help of technology is termed as smart home. In a smart home, all the mechanical and digital devices are interconnected to form a network, which can communicate with each other and with the user to create an interactive space.” </w:t>
       </w:r>
       <w:sdt>
         <w:sdtPr>
@@ -5173,15 +5249,7 @@
         </w:sdtContent>
       </w:sdt>
       <w:r>
-        <w:t xml:space="preserve"> We consider this definition more proper, as it emphasizes the role of network in smart home systems, in contrast to the vaguer term ‘common communication system’ used by </w:t>
-      </w:r>
-      <w:proofErr w:type="spellStart"/>
-      <w:r>
-        <w:t>Lutolf</w:t>
-      </w:r>
-      <w:proofErr w:type="spellEnd"/>
-      <w:r>
-        <w:t xml:space="preserve">. </w:t>
+        <w:t xml:space="preserve"> We consider this definition more proper, as it emphasizes the role of network in smart home systems, in contrast to the vaguer term ‘common communication system’ used by Lutolf. </w:t>
       </w:r>
     </w:p>
     <w:p>
@@ -5392,7 +5460,7 @@
       <w:pPr>
         <w:pStyle w:val="Heading1"/>
       </w:pPr>
-      <w:bookmarkStart w:id="4" w:name="_Toc186710486"/>
+      <w:bookmarkStart w:id="4" w:name="_Toc186714060"/>
       <w:r>
         <w:lastRenderedPageBreak/>
         <w:t>Methods</w:t>
@@ -5408,7 +5476,7 @@
           <w:szCs w:val="24"/>
         </w:rPr>
       </w:pPr>
-      <w:bookmarkStart w:id="5" w:name="_Toc186710487"/>
+      <w:bookmarkStart w:id="5" w:name="_Toc186714061"/>
       <w:r>
         <w:rPr>
           <w:rFonts w:eastAsia="Aptos"/>
@@ -5430,7 +5498,7 @@
           <w:rFonts w:eastAsia="Aptos"/>
         </w:rPr>
       </w:pPr>
-      <w:bookmarkStart w:id="6" w:name="_Toc186710488"/>
+      <w:bookmarkStart w:id="6" w:name="_Toc186714062"/>
       <w:r>
         <w:rPr>
           <w:rFonts w:eastAsia="Aptos"/>
@@ -5486,6 +5554,9 @@
       </w:r>
       <w:r>
         <w:t>The control panel could be developed further to be wireless with Bluetooth and controlled via an app.</w:t>
+      </w:r>
+      <w:r>
+        <w:t xml:space="preserve"> (For further information check out appendices 8.3, 8.4 and 8.10)</w:t>
       </w:r>
     </w:p>
     <w:p>
@@ -5593,7 +5664,7 @@
           <w:rFonts w:eastAsia="Aptos"/>
         </w:rPr>
       </w:pPr>
-      <w:bookmarkStart w:id="8" w:name="_Toc186710489"/>
+      <w:bookmarkStart w:id="8" w:name="_Toc186714063"/>
       <w:r>
         <w:rPr>
           <w:rFonts w:eastAsia="Aptos"/>
@@ -5617,6 +5688,9 @@
       </w:r>
       <w:r>
         <w:t>e Further divided the circuit in two PCB’s. One for the Control panel, with the Buttons and Potentiometer mounted on the PCB via Through hole soldering and a pin header connection to the Liquid Crystal Display (LCD).</w:t>
+      </w:r>
+      <w:r>
+        <w:t xml:space="preserve"> (For further information check out appendices 8.1, 8.2, 8.7, 8.8 and 8.9)</w:t>
       </w:r>
     </w:p>
     <w:p>
@@ -5711,7 +5785,7 @@
           <w:rFonts w:eastAsia="Aptos"/>
         </w:rPr>
       </w:pPr>
-      <w:bookmarkStart w:id="10" w:name="_Toc186710490"/>
+      <w:bookmarkStart w:id="10" w:name="_Toc186714064"/>
       <w:r>
         <w:rPr>
           <w:rFonts w:eastAsia="Aptos"/>
@@ -5722,28 +5796,15 @@
     </w:p>
     <w:p>
       <w:r>
-        <w:t xml:space="preserve">Design of the house can be divided into two </w:t>
-      </w:r>
-      <w:proofErr w:type="gramStart"/>
-      <w:r>
-        <w:t>categories,</w:t>
-      </w:r>
-      <w:proofErr w:type="gramEnd"/>
-      <w:r>
-        <w:t xml:space="preserve"> one is base and the other </w:t>
-      </w:r>
-      <w:proofErr w:type="gramStart"/>
-      <w:r>
-        <w:t>are</w:t>
-      </w:r>
-      <w:proofErr w:type="gramEnd"/>
-      <w:r>
-        <w:t xml:space="preserve"> walls and floor.</w:t>
+        <w:t>Design of the house can be divided into two categories, one is base and the other are walls and floor.</w:t>
       </w:r>
     </w:p>
     <w:p>
       <w:r>
         <w:t>Base was designed in Fusion 360 for 3D printer, whole model consists of 230mm X 230mm square with three rooms. We also added mounting holes for walls and floor and space under the floor is empty for routing cables, for that reason we also added openings at the back near the control panel.</w:t>
+      </w:r>
+      <w:r>
+        <w:t xml:space="preserve"> (Base dimensions can be found in 8.5 appendix)</w:t>
       </w:r>
     </w:p>
     <w:p>
@@ -5927,6 +5988,11 @@
     </w:p>
     <w:p>
       <w:r>
+        <w:t>We also created a casings for buttons and potentiometers. (Dimensions for a button casing are in appendix 8.6)</w:t>
+      </w:r>
+    </w:p>
+    <w:p>
+      <w:r>
         <w:t>For slicing we used Bamb</w:t>
       </w:r>
       <w:r>
@@ -5952,7 +6018,7 @@
           <w:rFonts w:eastAsia="Aptos"/>
         </w:rPr>
       </w:pPr>
-      <w:bookmarkStart w:id="13" w:name="_Toc186710491"/>
+      <w:bookmarkStart w:id="13" w:name="_Toc186714065"/>
       <w:r>
         <w:rPr>
           <w:rFonts w:eastAsia="Aptos"/>
@@ -6080,6 +6146,7 @@
         </w:rPr>
       </w:pPr>
       <w:r>
+        <w:lastRenderedPageBreak/>
         <w:t>With all the connections according to the wiring table, the casing of the control panel could be closed and the walls screwed to the bottom with</w:t>
       </w:r>
       <w:r>
@@ -6100,13 +6167,8 @@
       <w:r>
         <w:t xml:space="preserve">mm </w:t>
       </w:r>
-      <w:proofErr w:type="spellStart"/>
-      <w:r>
-        <w:t>spax</w:t>
-      </w:r>
-      <w:proofErr w:type="spellEnd"/>
-      <w:r>
-        <w:t xml:space="preserve"> </w:t>
+      <w:r>
+        <w:t xml:space="preserve">spax </w:t>
       </w:r>
       <w:r>
         <w:t xml:space="preserve">screws. To </w:t>
@@ -6125,12 +6187,11 @@
           <w:rFonts w:eastAsia="Aptos"/>
         </w:rPr>
       </w:pPr>
-      <w:bookmarkStart w:id="14" w:name="_Toc186710492"/>
+      <w:bookmarkStart w:id="14" w:name="_Toc186714066"/>
       <w:r>
         <w:rPr>
           <w:rFonts w:eastAsia="Aptos"/>
         </w:rPr>
-        <w:lastRenderedPageBreak/>
         <w:t>Problems during assembly</w:t>
       </w:r>
       <w:bookmarkEnd w:id="14"/>
@@ -6205,7 +6266,7 @@
       <w:pPr>
         <w:pStyle w:val="Heading2"/>
       </w:pPr>
-      <w:bookmarkStart w:id="15" w:name="_Toc186710493"/>
+      <w:bookmarkStart w:id="15" w:name="_Toc186714067"/>
       <w:r>
         <w:t>Introduction to software</w:t>
       </w:r>
@@ -6220,23 +6281,7 @@
           <w:i/>
           <w:iCs/>
         </w:rPr>
-        <w:t>“</w:t>
-      </w:r>
-      <w:proofErr w:type="gramStart"/>
-      <w:r>
-        <w:rPr>
-          <w:i/>
-          <w:iCs/>
-        </w:rPr>
-        <w:t>Init(</w:t>
-      </w:r>
-      <w:proofErr w:type="gramEnd"/>
-      <w:r>
-        <w:rPr>
-          <w:i/>
-          <w:iCs/>
-        </w:rPr>
-        <w:t xml:space="preserve">)” </w:t>
+        <w:t xml:space="preserve">“Init()” </w:t>
       </w:r>
       <w:r>
         <w:t xml:space="preserve">and </w:t>
@@ -6249,23 +6294,7 @@
         <w:t>“Update()”</w:t>
       </w:r>
       <w:r>
-        <w:t xml:space="preserve"> functions which will be called in main function. In addition to those them we also implemented some functions which control the state of the room directly, for example they turn the light on and off. This approach made code more maintainable and readable, therefore we used it in our final build. </w:t>
-      </w:r>
-      <w:proofErr w:type="gramStart"/>
-      <w:r>
-        <w:t>Also</w:t>
-      </w:r>
-      <w:proofErr w:type="gramEnd"/>
-      <w:r>
-        <w:t xml:space="preserve"> we could very easily divide individual code parts </w:t>
-      </w:r>
-      <w:proofErr w:type="gramStart"/>
-      <w:r>
-        <w:t>to</w:t>
-      </w:r>
-      <w:proofErr w:type="gramEnd"/>
-      <w:r>
-        <w:t xml:space="preserve"> team members, in our case everyone had to program one room.</w:t>
+        <w:t xml:space="preserve"> functions which will be called in main function. In addition to those them we also implemented some functions which control the state of the room directly, for example they turn the light on and off. This approach made code more maintainable and readable, therefore we used it in our final build. Also we could very easily divide individual code parts to team members, in our case everyone had to program one room.</w:t>
       </w:r>
     </w:p>
     <w:p>
@@ -6279,6 +6308,7 @@
           <w:noProof/>
           <w:color w:val="FF0000"/>
         </w:rPr>
+        <w:lastRenderedPageBreak/>
         <w:drawing>
           <wp:inline distT="0" distB="0" distL="0" distR="0" wp14:anchorId="60AD914D" wp14:editId="7DAC281C">
             <wp:extent cx="1621277" cy="2438400"/>
@@ -6350,7 +6380,6 @@
     </w:p>
     <w:p>
       <w:r>
-        <w:lastRenderedPageBreak/>
         <w:t xml:space="preserve">We had to come up with a solution to how buttons should operate in rooms where there is </w:t>
       </w:r>
       <w:r>
@@ -6460,23 +6489,7 @@
     <w:p>
       <w:r>
         <w:tab/>
-        <w:t xml:space="preserve">When a button is pressed the change from not being pressed and being pressed isn’t immediate, there are always some fluctuations which are result of mechanical construction of a button. We solved this issue by adding delay every time a button is pressed, this resulted in functions for every button which check status of a button and if it is </w:t>
-      </w:r>
-      <w:proofErr w:type="gramStart"/>
-      <w:r>
-        <w:t>pressed</w:t>
-      </w:r>
-      <w:proofErr w:type="gramEnd"/>
-      <w:r>
-        <w:t xml:space="preserve"> they start 100 </w:t>
-      </w:r>
-      <w:proofErr w:type="spellStart"/>
-      <w:r>
-        <w:t>ms</w:t>
-      </w:r>
-      <w:proofErr w:type="spellEnd"/>
-      <w:r>
-        <w:t xml:space="preserve"> delay.</w:t>
+        <w:t>When a button is pressed the change from not being pressed and being pressed isn’t immediate, there are always some fluctuations which are result of mechanical construction of a button. We solved this issue by adding delay every time a button is pressed, this resulted in functions for every button which check status of a button and if it is pressed they start 100 ms delay.</w:t>
       </w:r>
     </w:p>
     <w:p>
@@ -6492,6 +6505,7 @@
           <w:color w:val="FF0000"/>
           <w:szCs w:val="24"/>
         </w:rPr>
+        <w:lastRenderedPageBreak/>
         <w:drawing>
           <wp:inline distT="0" distB="0" distL="0" distR="0" wp14:anchorId="0216BB01" wp14:editId="3D10C1A5">
             <wp:extent cx="3378200" cy="1747794"/>
@@ -6565,7 +6579,7 @@
       <w:pPr>
         <w:pStyle w:val="Heading2"/>
       </w:pPr>
-      <w:bookmarkStart w:id="19" w:name="_Toc186710494"/>
+      <w:bookmarkStart w:id="19" w:name="_Toc186714068"/>
       <w:r>
         <w:t>Room 1 software</w:t>
       </w:r>
@@ -6587,7 +6601,6 @@
           <w:noProof/>
           <w:color w:val="FF0000"/>
         </w:rPr>
-        <w:lastRenderedPageBreak/>
         <w:drawing>
           <wp:inline distT="0" distB="0" distL="0" distR="0" wp14:anchorId="3873410E" wp14:editId="38937D58">
             <wp:extent cx="3016250" cy="1629019"/>
@@ -6672,15 +6685,7 @@
         <w:t>we initialized ADC and PWM using Alin’s libraries, and also set button pin as input with pull up resistor</w:t>
       </w:r>
       <w:r>
-        <w:t xml:space="preserve">, to do that we referred to </w:t>
-      </w:r>
-      <w:proofErr w:type="spellStart"/>
-      <w:r>
-        <w:t>AtMega</w:t>
-      </w:r>
-      <w:proofErr w:type="spellEnd"/>
-      <w:r>
-        <w:t xml:space="preserve"> datasheet </w:t>
+        <w:t xml:space="preserve">, to do that we referred to AtMega datasheet </w:t>
       </w:r>
       <w:sdt>
         <w:sdtPr>
@@ -6753,23 +6758,7 @@
           <w:i/>
           <w:iCs/>
         </w:rPr>
-        <w:t>“</w:t>
-      </w:r>
-      <w:proofErr w:type="gramStart"/>
-      <w:r>
-        <w:rPr>
-          <w:i/>
-          <w:iCs/>
-        </w:rPr>
-        <w:t>Update(</w:t>
-      </w:r>
-      <w:proofErr w:type="gramEnd"/>
-      <w:r>
-        <w:rPr>
-          <w:i/>
-          <w:iCs/>
-        </w:rPr>
-        <w:t>)”</w:t>
+        <w:t>“Update()”</w:t>
       </w:r>
       <w:r>
         <w:t xml:space="preserve"> function checks if potentiometer values changed since last measurement, if yes update LED’s intensity accordingly. Then it checks if button is pressed and wasn’t pressed previously, if this statement is true then the status of LED is inverted.</w:t>
@@ -6788,6 +6777,7 @@
           <w:color w:val="FF0000"/>
           <w:szCs w:val="24"/>
         </w:rPr>
+        <w:lastRenderedPageBreak/>
         <w:drawing>
           <wp:inline distT="0" distB="0" distL="0" distR="0" wp14:anchorId="78D632F6" wp14:editId="4C6E0E16">
             <wp:extent cx="4305300" cy="2790252"/>
@@ -6861,7 +6851,7 @@
       <w:pPr>
         <w:pStyle w:val="Heading2"/>
       </w:pPr>
-      <w:bookmarkStart w:id="22" w:name="_Toc186710495"/>
+      <w:bookmarkStart w:id="22" w:name="_Toc186714069"/>
       <w:r>
         <w:t>Room 2 software</w:t>
       </w:r>
@@ -6876,23 +6866,7 @@
           <w:i/>
           <w:iCs/>
         </w:rPr>
-        <w:t>“</w:t>
-      </w:r>
-      <w:proofErr w:type="gramStart"/>
-      <w:r>
-        <w:rPr>
-          <w:i/>
-          <w:iCs/>
-        </w:rPr>
-        <w:t>Update(</w:t>
-      </w:r>
-      <w:proofErr w:type="gramEnd"/>
-      <w:r>
-        <w:rPr>
-          <w:i/>
-          <w:iCs/>
-        </w:rPr>
-        <w:t xml:space="preserve">)” </w:t>
+        <w:t xml:space="preserve">“Update()” </w:t>
       </w:r>
       <w:r>
         <w:t xml:space="preserve">and </w:t>
@@ -6921,7 +6895,6 @@
           <w:color w:val="FF0000"/>
           <w:szCs w:val="24"/>
         </w:rPr>
-        <w:lastRenderedPageBreak/>
         <w:drawing>
           <wp:inline distT="0" distB="0" distL="0" distR="0" wp14:anchorId="06C58867" wp14:editId="508FBABC">
             <wp:extent cx="4692736" cy="2025570"/>
@@ -6995,7 +6968,7 @@
       <w:pPr>
         <w:pStyle w:val="Heading2"/>
       </w:pPr>
-      <w:bookmarkStart w:id="24" w:name="_Toc186710496"/>
+      <w:bookmarkStart w:id="24" w:name="_Toc186714070"/>
       <w:r>
         <w:t>Room 3 software</w:t>
       </w:r>
@@ -7054,6 +7027,7 @@
           <w:noProof/>
           <w:color w:val="FF0000"/>
         </w:rPr>
+        <w:lastRenderedPageBreak/>
         <w:drawing>
           <wp:inline distT="0" distB="0" distL="0" distR="0" wp14:anchorId="02507E8C" wp14:editId="65136593">
             <wp:extent cx="2533650" cy="2968878"/>
@@ -7135,9 +7109,8 @@
       <w:pPr>
         <w:pStyle w:val="Heading2"/>
       </w:pPr>
-      <w:bookmarkStart w:id="26" w:name="_Toc186710497"/>
-      <w:r>
-        <w:lastRenderedPageBreak/>
+      <w:bookmarkStart w:id="26" w:name="_Toc186714071"/>
+      <w:r>
         <w:t>Door software</w:t>
       </w:r>
       <w:bookmarkEnd w:id="26"/>
@@ -7151,23 +7124,7 @@
           <w:i/>
           <w:iCs/>
         </w:rPr>
-        <w:t>“</w:t>
-      </w:r>
-      <w:proofErr w:type="gramStart"/>
-      <w:r>
-        <w:rPr>
-          <w:i/>
-          <w:iCs/>
-        </w:rPr>
-        <w:t>Init(</w:t>
-      </w:r>
-      <w:proofErr w:type="gramEnd"/>
-      <w:r>
-        <w:rPr>
-          <w:i/>
-          <w:iCs/>
-        </w:rPr>
-        <w:t xml:space="preserve">)” </w:t>
+        <w:t xml:space="preserve">“Init()” </w:t>
       </w:r>
       <w:r>
         <w:t xml:space="preserve">and </w:t>
@@ -7193,55 +7150,23 @@
           <w:i/>
           <w:iCs/>
         </w:rPr>
-        <w:t>“</w:t>
-      </w:r>
-      <w:proofErr w:type="gramStart"/>
+        <w:t xml:space="preserve">“Init()” </w:t>
+      </w:r>
+      <w:r>
+        <w:t>function we just initialized ADC using Alin’s and pin for LED as output and pin for PIR sensor as input using registers.</w:t>
+      </w:r>
+    </w:p>
+    <w:p>
+      <w:r>
+        <w:tab/>
+        <w:t xml:space="preserve">Every time the movement is detected and LDR has higher value than threshold LED is turned on and timer is reset. Timer is just one variable which is incremented by one every time the </w:t>
+      </w:r>
       <w:r>
         <w:rPr>
           <w:i/>
           <w:iCs/>
         </w:rPr>
-        <w:t>Init(</w:t>
-      </w:r>
-      <w:proofErr w:type="gramEnd"/>
-      <w:r>
-        <w:rPr>
-          <w:i/>
-          <w:iCs/>
-        </w:rPr>
-        <w:t xml:space="preserve">)” </w:t>
-      </w:r>
-      <w:r>
-        <w:t>function we just initialized ADC using Alin’s and pin for LED as output and pin for PIR sensor as input using registers.</w:t>
-      </w:r>
-    </w:p>
-    <w:p>
-      <w:r>
-        <w:tab/>
-        <w:t xml:space="preserve">Every time the movement is detected and LDR has higher value than threshold LED is turned on and timer is reset. Timer is just one variable which is incremented by one every time the </w:t>
-      </w:r>
-      <w:r>
-        <w:rPr>
-          <w:i/>
-          <w:iCs/>
-        </w:rPr>
-        <w:t>“</w:t>
-      </w:r>
-      <w:proofErr w:type="gramStart"/>
-      <w:r>
-        <w:rPr>
-          <w:i/>
-          <w:iCs/>
-        </w:rPr>
-        <w:t>Update(</w:t>
-      </w:r>
-      <w:proofErr w:type="gramEnd"/>
-      <w:r>
-        <w:rPr>
-          <w:i/>
-          <w:iCs/>
-        </w:rPr>
-        <w:t xml:space="preserve">)” </w:t>
+        <w:t xml:space="preserve">“Update()” </w:t>
       </w:r>
       <w:r>
         <w:t>function is called, when the LED is turned on the variable is set to zero, when this variable reaches particular value LED is turned off.</w:t>
@@ -7260,6 +7185,7 @@
           <w:color w:val="FF0000"/>
           <w:szCs w:val="24"/>
         </w:rPr>
+        <w:lastRenderedPageBreak/>
         <w:drawing>
           <wp:inline distT="0" distB="0" distL="0" distR="0" wp14:anchorId="4065D6EA" wp14:editId="1DF2ADB8">
             <wp:extent cx="2444750" cy="2523953"/>
@@ -7336,7 +7262,7 @@
       <w:r>
         <w:t xml:space="preserve"> </w:t>
       </w:r>
-      <w:bookmarkStart w:id="28" w:name="_Toc186710498"/>
+      <w:bookmarkStart w:id="28" w:name="_Toc186714072"/>
       <w:r>
         <w:t xml:space="preserve">Control panel </w:t>
       </w:r>
@@ -7361,7 +7287,6 @@
           <w:noProof/>
           <w:color w:val="FF0000"/>
         </w:rPr>
-        <w:lastRenderedPageBreak/>
         <w:drawing>
           <wp:inline distT="0" distB="0" distL="0" distR="0" wp14:anchorId="391B32DE" wp14:editId="637B3168">
             <wp:extent cx="2680554" cy="3397250"/>
@@ -7450,6 +7375,7 @@
           <w:noProof/>
           <w:color w:val="FF0000"/>
         </w:rPr>
+        <w:lastRenderedPageBreak/>
         <w:drawing>
           <wp:inline distT="0" distB="0" distL="0" distR="0" wp14:anchorId="4C31FB77" wp14:editId="3488CEEF">
             <wp:extent cx="3511550" cy="2325478"/>
@@ -7534,7 +7460,7 @@
       <w:r>
         <w:t xml:space="preserve"> </w:t>
       </w:r>
-      <w:bookmarkStart w:id="31" w:name="_Toc186710499"/>
+      <w:bookmarkStart w:id="31" w:name="_Toc186714073"/>
       <w:r>
         <w:t>Menu implementation</w:t>
       </w:r>
@@ -7547,7 +7473,6 @@
     </w:p>
     <w:p>
       <w:r>
-        <w:lastRenderedPageBreak/>
         <w:tab/>
         <w:t>Folder contains more folders or files, for example at the top level of the menu there are four folders (room 1, room 2, room 3, door) after selecting one of the folders its content will be displayed on control panel. Returning back to previous folder is done by clicking “back” button.</w:t>
       </w:r>
@@ -7589,15 +7514,7 @@
     </w:p>
     <w:p>
       <w:r>
-        <w:t>Files and Folders are contained in “</w:t>
-      </w:r>
-      <w:proofErr w:type="spellStart"/>
-      <w:r>
-        <w:t>Menu_element</w:t>
-      </w:r>
-      <w:proofErr w:type="spellEnd"/>
-      <w:r>
-        <w:t>” struct</w:t>
+        <w:t>Files and Folders are contained in “Menu_element” struct</w:t>
       </w:r>
       <w:sdt>
         <w:sdtPr>
@@ -7698,6 +7615,7 @@
           <w:noProof/>
           <w:color w:val="FF0000"/>
         </w:rPr>
+        <w:lastRenderedPageBreak/>
         <w:drawing>
           <wp:inline distT="0" distB="0" distL="0" distR="0" wp14:anchorId="6CFEC689" wp14:editId="05136425">
             <wp:extent cx="1669759" cy="2965450"/>
@@ -7870,7 +7788,7 @@
       <w:r>
         <w:t xml:space="preserve"> </w:t>
       </w:r>
-      <w:bookmarkStart w:id="34" w:name="_Toc186710500"/>
+      <w:bookmarkStart w:id="34" w:name="_Toc186714074"/>
       <w:r>
         <w:t>Display implementation</w:t>
       </w:r>
@@ -7957,28 +7875,23 @@
         <w:fldChar w:fldCharType="end"/>
       </w:r>
       <w:r>
+        <w:t xml:space="preserve"> Display.h</w:t>
+      </w:r>
+      <w:bookmarkEnd w:id="35"/>
+    </w:p>
+    <w:p>
+      <w:r>
+        <w:t>I addition to displaying current menu elements, display also mark hovered element with “*” character and selected element with “&gt;” character.</w:t>
+      </w:r>
+    </w:p>
+    <w:p>
+      <w:pPr>
+        <w:pStyle w:val="Heading3"/>
+      </w:pPr>
+      <w:r>
         <w:t xml:space="preserve"> </w:t>
       </w:r>
-      <w:proofErr w:type="spellStart"/>
-      <w:r>
-        <w:t>Display.h</w:t>
-      </w:r>
-      <w:bookmarkEnd w:id="35"/>
-      <w:proofErr w:type="spellEnd"/>
-    </w:p>
-    <w:p>
-      <w:r>
-        <w:t>I addition to displaying current menu elements, display also mark hovered element with “*” character and selected element with “&gt;” character.</w:t>
-      </w:r>
-    </w:p>
-    <w:p>
-      <w:pPr>
-        <w:pStyle w:val="Heading3"/>
-      </w:pPr>
-      <w:r>
-        <w:t xml:space="preserve"> </w:t>
-      </w:r>
-      <w:bookmarkStart w:id="36" w:name="_Toc186710501"/>
+      <w:bookmarkStart w:id="36" w:name="_Toc186714075"/>
       <w:r>
         <w:t>Mediator implementation</w:t>
       </w:r>
@@ -8098,14 +8011,9 @@
         <w:fldChar w:fldCharType="end"/>
       </w:r>
       <w:r>
-        <w:t xml:space="preserve"> </w:t>
-      </w:r>
-      <w:proofErr w:type="spellStart"/>
-      <w:r>
-        <w:t>Mediator.h</w:t>
+        <w:t xml:space="preserve"> Mediator.h</w:t>
       </w:r>
       <w:bookmarkEnd w:id="37"/>
-      <w:proofErr w:type="spellEnd"/>
     </w:p>
     <w:p>
       <w:pPr>
@@ -8185,26 +8093,18 @@
         <w:fldChar w:fldCharType="end"/>
       </w:r>
       <w:r>
+        <w:t xml:space="preserve"> get_getter_func function</w:t>
+      </w:r>
+      <w:bookmarkEnd w:id="38"/>
+    </w:p>
+    <w:p>
+      <w:pPr>
+        <w:pStyle w:val="Heading2"/>
+      </w:pPr>
+      <w:r>
         <w:t xml:space="preserve"> </w:t>
       </w:r>
-      <w:proofErr w:type="spellStart"/>
-      <w:r>
-        <w:t>get_getter_func</w:t>
-      </w:r>
-      <w:proofErr w:type="spellEnd"/>
-      <w:r>
-        <w:t xml:space="preserve"> function</w:t>
-      </w:r>
-      <w:bookmarkEnd w:id="38"/>
-    </w:p>
-    <w:p>
-      <w:pPr>
-        <w:pStyle w:val="Heading2"/>
-      </w:pPr>
-      <w:r>
-        <w:t xml:space="preserve"> </w:t>
-      </w:r>
-      <w:bookmarkStart w:id="39" w:name="_Toc186710502"/>
+      <w:bookmarkStart w:id="39" w:name="_Toc186714076"/>
       <w:r>
         <w:t>Software problems</w:t>
       </w:r>
@@ -8258,7 +8158,7 @@
       <w:pPr>
         <w:pStyle w:val="Heading1"/>
       </w:pPr>
-      <w:bookmarkStart w:id="40" w:name="_Toc186710503"/>
+      <w:bookmarkStart w:id="40" w:name="_Toc186714077"/>
       <w:r>
         <w:lastRenderedPageBreak/>
         <w:t>Results</w:t>
@@ -8445,27 +8345,7 @@
           <w:lang w:eastAsia="sk-SK"/>
           <w14:ligatures w14:val="none"/>
         </w:rPr>
-        <w:t xml:space="preserve"> we created some helper libraries for the menu, display and mediator. As a </w:t>
-      </w:r>
-      <w:proofErr w:type="gramStart"/>
-      <w:r>
-        <w:rPr>
-          <w:rFonts w:eastAsia="Times New Roman" w:cstheme="minorHAnsi"/>
-          <w:kern w:val="0"/>
-          <w:lang w:eastAsia="sk-SK"/>
-          <w14:ligatures w14:val="none"/>
-        </w:rPr>
-        <w:t>result</w:t>
-      </w:r>
-      <w:proofErr w:type="gramEnd"/>
-      <w:r>
-        <w:rPr>
-          <w:rFonts w:eastAsia="Times New Roman" w:cstheme="minorHAnsi"/>
-          <w:kern w:val="0"/>
-          <w:lang w:eastAsia="sk-SK"/>
-          <w14:ligatures w14:val="none"/>
-        </w:rPr>
-        <w:t xml:space="preserve"> we had </w:t>
+        <w:t xml:space="preserve"> we created some helper libraries for the menu, display and mediator. As a result we had </w:t>
       </w:r>
       <w:r>
         <w:rPr>
@@ -8499,7 +8379,7 @@
       <w:pPr>
         <w:pStyle w:val="Heading1"/>
       </w:pPr>
-      <w:bookmarkStart w:id="41" w:name="_Toc186710504"/>
+      <w:bookmarkStart w:id="41" w:name="_Toc186714078"/>
       <w:r>
         <w:lastRenderedPageBreak/>
         <w:t>Discussion</w:t>
@@ -8523,7 +8403,7 @@
       <w:pPr>
         <w:pStyle w:val="Heading2"/>
       </w:pPr>
-      <w:bookmarkStart w:id="42" w:name="_Toc186710505"/>
+      <w:bookmarkStart w:id="42" w:name="_Toc186714079"/>
       <w:r>
         <w:t>Design and results comparison</w:t>
       </w:r>
@@ -8531,37 +8411,19 @@
     </w:p>
     <w:p>
       <w:r>
-        <w:t xml:space="preserve">Overall, the design functioned as expected. Nevertheless, some features had to be abandoned, as their functionality was not required. Notably, the use of RX/TX or D0/D1 pins turned out to be complicated. Their behavior is different in comparison to standard digital pins, which was found out later in the project. Therefore, they are not used in the final version of the project.  In addition, the button for additional </w:t>
-      </w:r>
-      <w:r>
-        <w:t>features</w:t>
-      </w:r>
-      <w:r>
-        <w:t xml:space="preserve">, initially intended as a switch to turn on or off sleep mechanism, could </w:t>
-      </w:r>
-      <w:r>
-        <w:t>not have</w:t>
-      </w:r>
-      <w:r>
-        <w:t xml:space="preserve"> been implemented due to a design flaw. It is described in section 3.4 Problems during assembly. </w:t>
-      </w:r>
-    </w:p>
-    <w:p>
-      <w:r>
-        <w:t xml:space="preserve">What’s more, it was decided that control panel potentiometer will not be used. It was intended as a tool to change brightness or color component directly on the control panel, however, such implementation proved to be more complex than the implementation of this function to the control panel buttons. Another neglected feature is the ability to change color components in HSV format, in Room 3 via the control panel. Presumably, the adjustment of the color values was faulty due to unknown </w:t>
-      </w:r>
-      <w:r>
-        <w:t>causes</w:t>
-      </w:r>
-      <w:r>
-        <w:t xml:space="preserve"> likely stemming from coding errors. The displayed format of the color in Room 3 menu can still be changed, but the ability to adjust color values is solely available in RGB format.</w:t>
+        <w:t xml:space="preserve">Overall, the design functioned as expected. Nevertheless, some features had to be abandoned, as their functionality was not required. Notably, the use of RX/TX or D0/D1 pins turned out to be complicated. Their behavior is different in comparison to standard digital pins, which was found out later in the project. Therefore, they are not used in the final version of the project.  In addition, the button for additional features, initially intended as a switch to turn on or off sleep mechanism, could not have been implemented due to a design flaw. It is described in section 3.4 Problems during assembly. </w:t>
+      </w:r>
+    </w:p>
+    <w:p>
+      <w:r>
+        <w:t>What’s more, it was decided that control panel potentiometer will not be used. It was intended as a tool to change brightness or color component directly on the control panel, however, such implementation proved to be more complex than the implementation of this function to the control panel buttons. Another neglected feature is the ability to change color components in HSV format, in Room 3 via the control panel. Presumably, the adjustment of the color values was faulty due to unknown causes likely stemming from coding errors. The displayed format of the color in Room 3 menu can still be changed, but the ability to adjust color values is solely available in RGB format.</w:t>
       </w:r>
     </w:p>
     <w:p>
       <w:pPr>
         <w:pStyle w:val="Heading2"/>
       </w:pPr>
-      <w:bookmarkStart w:id="43" w:name="_Toc186710506"/>
+      <w:bookmarkStart w:id="43" w:name="_Toc186714080"/>
       <w:r>
         <w:t>Technical limitations</w:t>
       </w:r>
@@ -8569,20 +8431,14 @@
     </w:p>
     <w:p>
       <w:r>
-        <w:t xml:space="preserve">Moreover, some of our decisions were not optimal due to a few restrictions. One of the restrictions were mandatory requirements of the project, namely the use of Arduino Nano microcontroller and LCD display provided by the SDU. However, these requirements weren’t and shouldn’t be considered as true restrictions within the context of the project. The aim of this remark is to acknowledge these requirements, as they fundamentally influenced the development process. In addition, other confinements were introduced by electrical component provider and PCB manufacturer. </w:t>
-      </w:r>
-      <w:r>
-        <w:t>The choice</w:t>
-      </w:r>
-      <w:r>
-        <w:t xml:space="preserve"> of electrical components was restricted by the limited variety of component models sold by the provider, while the design of PCBs had to align with available services of PCB manufacturer.</w:t>
+        <w:t>Moreover, some of our decisions were not optimal due to a few restrictions. One of the restrictions were mandatory requirements of the project, namely the use of Arduino Nano microcontroller and LCD display provided by the SDU. However, these requirements weren’t and shouldn’t be considered as true restrictions within the context of the project. The aim of this remark is to acknowledge these requirements, as they fundamentally influenced the development process. In addition, other confinements were introduced by electrical component provider and PCB manufacturer. The choice of electrical components was restricted by the limited variety of component models sold by the provider, while the design of PCBs had to align with available services of PCB manufacturer.</w:t>
       </w:r>
     </w:p>
     <w:p>
       <w:pPr>
         <w:pStyle w:val="Heading2"/>
       </w:pPr>
-      <w:bookmarkStart w:id="44" w:name="_Toc186710507"/>
+      <w:bookmarkStart w:id="44" w:name="_Toc186714081"/>
       <w:r>
         <w:t>Retrospective</w:t>
       </w:r>
@@ -8590,13 +8446,7 @@
     </w:p>
     <w:p>
       <w:r>
-        <w:t xml:space="preserve">Furthermore, the dynamic of a </w:t>
-      </w:r>
-      <w:r>
-        <w:t>newly formed</w:t>
-      </w:r>
-      <w:r>
-        <w:t xml:space="preserve"> project group affected the whole development process. </w:t>
+        <w:t xml:space="preserve">Furthermore, the dynamic of a newly formed project group affected the whole development process. </w:t>
       </w:r>
       <w:r>
         <w:t>The project plan design was unrealistic, as the capabilities of the members didn’t match the task skill/knowledge requirements most of the time</w:t>
@@ -8617,22 +8467,10 @@
         <w:t>For example, m</w:t>
       </w:r>
       <w:r>
-        <w:t xml:space="preserve">embers were new to the concept of </w:t>
-      </w:r>
-      <w:r>
-        <w:t>working</w:t>
-      </w:r>
-      <w:r>
-        <w:t xml:space="preserve"> in group</w:t>
-      </w:r>
-      <w:r>
-        <w:t xml:space="preserve"> on such </w:t>
-      </w:r>
-      <w:r>
-        <w:t>a technical</w:t>
-      </w:r>
-      <w:r>
-        <w:t xml:space="preserve"> project</w:t>
+        <w:t>embers were new to the concept of working in group</w:t>
+      </w:r>
+      <w:r>
+        <w:t xml:space="preserve"> on such a technical project</w:t>
       </w:r>
       <w:r>
         <w:t xml:space="preserve">, </w:t>
@@ -8642,13 +8480,7 @@
       </w:r>
       <w:r>
         <w:lastRenderedPageBreak/>
-        <w:t xml:space="preserve">is written from </w:t>
-      </w:r>
-      <w:r>
-        <w:t>the writer’s</w:t>
-      </w:r>
-      <w:r>
-        <w:t xml:space="preserve"> perspective. The opinions of members on this topic might significantly differ. </w:t>
+        <w:t xml:space="preserve">is written from the writer’s perspective. The opinions of members on this topic might significantly differ. </w:t>
       </w:r>
     </w:p>
     <w:p/>
@@ -8656,7 +8488,7 @@
       <w:pPr>
         <w:pStyle w:val="Heading1"/>
       </w:pPr>
-      <w:bookmarkStart w:id="45" w:name="_Toc186710508"/>
+      <w:bookmarkStart w:id="45" w:name="_Toc186714082"/>
       <w:r>
         <w:lastRenderedPageBreak/>
         <w:t>Conclusion</w:t>
@@ -8665,13 +8497,7 @@
     </w:p>
     <w:p>
       <w:r>
-        <w:t xml:space="preserve">To conclude, </w:t>
-      </w:r>
-      <w:r>
-        <w:t>a couple</w:t>
-      </w:r>
-      <w:r>
-        <w:t xml:space="preserve"> of insignificant features included in the design weren’t implemented due to various reasons. Various sources of technical limitations were mentioned. The group dynamic is brought up as a factor influencing the development process, while the requirement of a strict project plan is challenged.</w:t>
+        <w:t>To conclude, a couple of insignificant features included in the design weren’t implemented due to various reasons. Various sources of technical limitations were mentioned. The group dynamic is brought up as a factor influencing the development process, while the requirement of a strict project plan is challenged.</w:t>
       </w:r>
     </w:p>
     <w:p>
@@ -8694,23 +8520,7 @@
         <w:t xml:space="preserve">we </w:t>
       </w:r>
       <w:r>
-        <w:t xml:space="preserve">know a lot about </w:t>
-      </w:r>
-      <w:proofErr w:type="gramStart"/>
-      <w:r>
-        <w:t>team work</w:t>
-      </w:r>
-      <w:proofErr w:type="gramEnd"/>
-      <w:r>
-        <w:t>, development timeline and task division</w:t>
-      </w:r>
-      <w:proofErr w:type="gramStart"/>
-      <w:r>
-        <w:t>, we</w:t>
-      </w:r>
-      <w:proofErr w:type="gramEnd"/>
-      <w:r>
-        <w:t xml:space="preserve"> also learned how to be responsible and complete tasks, which were assigned to us</w:t>
+        <w:t>know a lot about team work, development timeline and task division, we also learned how to be responsible and complete tasks, which were assigned to us</w:t>
       </w:r>
       <w:r>
         <w:t>,</w:t>
@@ -8719,26 +8529,10 @@
         <w:t xml:space="preserve"> because this wasn’t personal project and </w:t>
       </w:r>
       <w:r>
-        <w:t xml:space="preserve">our discipline could decide between success or a failure. In addition to soft </w:t>
-      </w:r>
-      <w:proofErr w:type="gramStart"/>
-      <w:r>
-        <w:t>skills</w:t>
-      </w:r>
-      <w:proofErr w:type="gramEnd"/>
-      <w:r>
-        <w:t xml:space="preserve"> we also learned how to navigate </w:t>
-      </w:r>
-      <w:proofErr w:type="gramStart"/>
-      <w:r>
-        <w:t>complex</w:t>
-      </w:r>
-      <w:proofErr w:type="gramEnd"/>
-      <w:r>
-        <w:t xml:space="preserve"> world of product design and technical documentation. This knowledge will prove useful in future projects.</w:t>
-      </w:r>
-    </w:p>
-    <w:bookmarkStart w:id="46" w:name="_Toc186710509" w:displacedByCustomXml="next"/>
+        <w:t>our discipline could decide between success or a failure. In addition to soft skills we also learned how to navigate complex world of product design and technical documentation. This knowledge will prove useful in future projects.</w:t>
+      </w:r>
+    </w:p>
+    <w:bookmarkStart w:id="46" w:name="_Toc186714083" w:displacedByCustomXml="next"/>
     <w:sdt>
       <w:sdtPr>
         <w:rPr>
@@ -9170,7 +8964,7 @@
       <w:pPr>
         <w:pStyle w:val="Heading1"/>
       </w:pPr>
-      <w:bookmarkStart w:id="47" w:name="_Toc186710510"/>
+      <w:bookmarkStart w:id="47" w:name="_Toc186714084"/>
       <w:r>
         <w:lastRenderedPageBreak/>
         <w:t>Appendices</w:t>
@@ -9181,7 +8975,7 @@
       <w:pPr>
         <w:pStyle w:val="Heading2"/>
       </w:pPr>
-      <w:bookmarkStart w:id="48" w:name="_Toc186710511"/>
+      <w:bookmarkStart w:id="48" w:name="_Toc186714085"/>
       <w:r>
         <w:t>Main PCB</w:t>
       </w:r>
@@ -9253,7 +9047,7 @@
       <w:pPr>
         <w:pStyle w:val="Heading2"/>
       </w:pPr>
-      <w:bookmarkStart w:id="49" w:name="_Toc186710512"/>
+      <w:bookmarkStart w:id="49" w:name="_Toc186714086"/>
       <w:r>
         <w:lastRenderedPageBreak/>
         <w:t>Main board schematic</w:t>
@@ -9319,7 +9113,7 @@
       <w:pPr>
         <w:pStyle w:val="Heading2"/>
       </w:pPr>
-      <w:bookmarkStart w:id="50" w:name="_Toc186710513"/>
+      <w:bookmarkStart w:id="50" w:name="_Toc186714087"/>
       <w:r>
         <w:lastRenderedPageBreak/>
         <w:t>Control panel PCB</w:t>
@@ -9385,7 +9179,7 @@
       <w:pPr>
         <w:pStyle w:val="Heading2"/>
       </w:pPr>
-      <w:bookmarkStart w:id="51" w:name="_Toc186710514"/>
+      <w:bookmarkStart w:id="51" w:name="_Toc186714088"/>
       <w:r>
         <w:lastRenderedPageBreak/>
         <w:t>Control panel board schematic</w:t>
@@ -9451,7 +9245,7 @@
       <w:pPr>
         <w:pStyle w:val="Heading2"/>
       </w:pPr>
-      <w:bookmarkStart w:id="52" w:name="_Toc186710515"/>
+      <w:bookmarkStart w:id="52" w:name="_Toc186714089"/>
       <w:r>
         <w:lastRenderedPageBreak/>
         <w:t>Base drawing</w:t>
@@ -9507,7 +9301,7 @@
       <w:pPr>
         <w:pStyle w:val="Heading2"/>
       </w:pPr>
-      <w:bookmarkStart w:id="53" w:name="_Toc186710516"/>
+      <w:bookmarkStart w:id="53" w:name="_Toc186714090"/>
       <w:r>
         <w:lastRenderedPageBreak/>
         <w:t>Button casing drawing</w:t>
@@ -9593,7 +9387,7 @@
       <w:pPr>
         <w:pStyle w:val="Heading2"/>
       </w:pPr>
-      <w:bookmarkStart w:id="54" w:name="_Toc186710517"/>
+      <w:bookmarkStart w:id="54" w:name="_Toc186714091"/>
       <w:r>
         <w:lastRenderedPageBreak/>
         <w:t>Calculations</w:t>
@@ -12312,7 +12106,7 @@
       <w:pPr>
         <w:pStyle w:val="Heading2"/>
       </w:pPr>
-      <w:bookmarkStart w:id="55" w:name="_Toc186710518"/>
+      <w:bookmarkStart w:id="55" w:name="_Toc186714092"/>
       <w:r>
         <w:lastRenderedPageBreak/>
         <w:t>Pinout</w:t>
@@ -12328,7 +12122,7 @@
           <w:noProof/>
         </w:rPr>
         <w:drawing>
-          <wp:inline distT="0" distB="0" distL="0" distR="0" wp14:anchorId="7B36F11D" wp14:editId="042CA57D">
+          <wp:inline distT="0" distB="0" distL="0" distR="0" wp14:anchorId="7B36F11D" wp14:editId="4D55E74B">
             <wp:extent cx="5768340" cy="6154420"/>
             <wp:effectExtent l="0" t="0" r="3810" b="0"/>
             <wp:docPr id="2134183089" name="Picture 1" descr="A circuit board with labels&#10;&#10;Description automatically generated"/>
@@ -12391,7 +12185,7 @@
       <w:pPr>
         <w:pStyle w:val="Heading2"/>
       </w:pPr>
-      <w:bookmarkStart w:id="56" w:name="_Toc186710519"/>
+      <w:bookmarkStart w:id="56" w:name="_Toc186714093"/>
       <w:r>
         <w:lastRenderedPageBreak/>
         <w:t>Wiring table for pin header connectors</w:t>
@@ -13748,7 +13542,7 @@
         <w:lastRenderedPageBreak/>
         <w:t xml:space="preserve"> </w:t>
       </w:r>
-      <w:bookmarkStart w:id="57" w:name="_Toc186710520"/>
+      <w:bookmarkStart w:id="57" w:name="_Toc186714094"/>
       <w:r>
         <w:t>Wiring table for connecting Control panel to main PCB</w:t>
       </w:r>
@@ -14531,10 +14325,76 @@
       </w:tr>
     </w:tbl>
     <w:p/>
+    <w:p>
+      <w:pPr>
+        <w:spacing w:after="160"/>
+        <w:ind w:firstLine="0"/>
+        <w:jc w:val="left"/>
+      </w:pPr>
+      <w:r>
+        <w:br w:type="page"/>
+      </w:r>
+    </w:p>
+    <w:p>
+      <w:pPr>
+        <w:pStyle w:val="Heading2"/>
+      </w:pPr>
+      <w:r>
+        <w:lastRenderedPageBreak/>
+        <w:t xml:space="preserve"> </w:t>
+      </w:r>
+      <w:bookmarkStart w:id="58" w:name="_Toc186714095"/>
+      <w:r>
+        <w:t>Budget</w:t>
+      </w:r>
+      <w:bookmarkEnd w:id="58"/>
+    </w:p>
+    <w:p>
+      <w:pPr>
+        <w:ind w:firstLine="0"/>
+      </w:pPr>
+      <w:r>
+        <w:drawing>
+          <wp:inline distT="0" distB="0" distL="0" distR="0" wp14:anchorId="6DDE09DA" wp14:editId="035E2248">
+            <wp:extent cx="5768340" cy="1186815"/>
+            <wp:effectExtent l="0" t="0" r="3810" b="0"/>
+            <wp:docPr id="1862372580" name="Picture 1"/>
+            <wp:cNvGraphicFramePr>
+              <a:graphicFrameLocks xmlns:a="http://schemas.openxmlformats.org/drawingml/2006/main" noChangeAspect="1"/>
+            </wp:cNvGraphicFramePr>
+            <a:graphic xmlns:a="http://schemas.openxmlformats.org/drawingml/2006/main">
+              <a:graphicData uri="http://schemas.openxmlformats.org/drawingml/2006/picture">
+                <pic:pic xmlns:pic="http://schemas.openxmlformats.org/drawingml/2006/picture">
+                  <pic:nvPicPr>
+                    <pic:cNvPr id="1862372580" name=""/>
+                    <pic:cNvPicPr/>
+                  </pic:nvPicPr>
+                  <pic:blipFill>
+                    <a:blip r:embed="rId36"/>
+                    <a:stretch>
+                      <a:fillRect/>
+                    </a:stretch>
+                  </pic:blipFill>
+                  <pic:spPr>
+                    <a:xfrm>
+                      <a:off x="0" y="0"/>
+                      <a:ext cx="5768340" cy="1186815"/>
+                    </a:xfrm>
+                    <a:prstGeom prst="rect">
+                      <a:avLst/>
+                    </a:prstGeom>
+                  </pic:spPr>
+                </pic:pic>
+              </a:graphicData>
+            </a:graphic>
+          </wp:inline>
+        </w:drawing>
+      </w:r>
+    </w:p>
     <w:p/>
     <w:sectPr>
-      <w:headerReference w:type="default" r:id="rId36"/>
-      <w:footerReference w:type="default" r:id="rId37"/>
+      <w:headerReference w:type="default" r:id="rId37"/>
+      <w:footerReference w:type="default" r:id="rId38"/>
       <w:pgSz w:w="11906" w:h="16838"/>
       <w:pgMar w:top="1411" w:right="1411" w:bottom="1411" w:left="1411" w:header="706" w:footer="706" w:gutter="0"/>
       <w:pgNumType w:start="1"/>
@@ -17060,14 +16920,17 @@
     <w:rsid w:val="00116E12"/>
     <w:rsid w:val="003E3C40"/>
     <w:rsid w:val="00466FD8"/>
+    <w:rsid w:val="004B2AB9"/>
     <w:rsid w:val="00684202"/>
     <w:rsid w:val="00746F96"/>
+    <w:rsid w:val="007A073C"/>
     <w:rsid w:val="00A76213"/>
     <w:rsid w:val="00BC78F1"/>
     <w:rsid w:val="00C05EDB"/>
     <w:rsid w:val="00D31B50"/>
     <w:rsid w:val="00D3252B"/>
     <w:rsid w:val="00EA6F3E"/>
+    <w:rsid w:val="00EB7B9B"/>
   </w:rsids>
   <m:mathPr>
     <m:mathFont m:val="Cambria Math"/>

</xml_diff>

<commit_message>
Revert "Add appendix references into text."
This reverts commit 3e2e4c01e940688dd59afcaaadaacaf16321aded.
</commit_message>
<xml_diff>
--- a/report/ReportV3.docx
+++ b/report/ReportV3.docx
@@ -24,7 +24,7 @@
       <w:pPr>
         <w:pStyle w:val="Heading1"/>
       </w:pPr>
-      <w:bookmarkStart w:id="0" w:name="_Toc186714057"/>
+      <w:bookmarkStart w:id="0" w:name="_Toc186710483"/>
       <w:r>
         <w:lastRenderedPageBreak/>
         <w:t>Abstract</w:t>
@@ -126,7 +126,7 @@
           <w:r>
             <w:fldChar w:fldCharType="separate"/>
           </w:r>
-          <w:hyperlink w:anchor="_Toc186714057" w:history="1">
+          <w:hyperlink w:anchor="_Toc186710483" w:history="1">
             <w:r>
               <w:rPr>
                 <w:rStyle w:val="Hyperlink"/>
@@ -171,7 +171,7 @@
                 <w:noProof/>
                 <w:webHidden/>
               </w:rPr>
-              <w:instrText xml:space="preserve"> PAGEREF _Toc186714057 \h </w:instrText>
+              <w:instrText xml:space="preserve"> PAGEREF _Toc186710483 \h </w:instrText>
             </w:r>
             <w:r>
               <w:rPr>
@@ -217,7 +217,7 @@
               <w14:ligatures w14:val="standardContextual"/>
             </w:rPr>
           </w:pPr>
-          <w:hyperlink w:anchor="_Toc186714058" w:history="1">
+          <w:hyperlink w:anchor="_Toc186710484" w:history="1">
             <w:r>
               <w:rPr>
                 <w:rStyle w:val="Hyperlink"/>
@@ -244,7 +244,7 @@
                 <w:noProof/>
                 <w:webHidden/>
               </w:rPr>
-              <w:instrText xml:space="preserve"> PAGEREF _Toc186714058 \h </w:instrText>
+              <w:instrText xml:space="preserve"> PAGEREF _Toc186710484 \h </w:instrText>
             </w:r>
             <w:r>
               <w:rPr>
@@ -291,7 +291,7 @@
               <w14:ligatures w14:val="standardContextual"/>
             </w:rPr>
           </w:pPr>
-          <w:hyperlink w:anchor="_Toc186714059" w:history="1">
+          <w:hyperlink w:anchor="_Toc186710485" w:history="1">
             <w:r>
               <w:rPr>
                 <w:rStyle w:val="Hyperlink"/>
@@ -336,7 +336,7 @@
                 <w:noProof/>
                 <w:webHidden/>
               </w:rPr>
-              <w:instrText xml:space="preserve"> PAGEREF _Toc186714059 \h </w:instrText>
+              <w:instrText xml:space="preserve"> PAGEREF _Toc186710485 \h </w:instrText>
             </w:r>
             <w:r>
               <w:rPr>
@@ -383,7 +383,7 @@
               <w14:ligatures w14:val="standardContextual"/>
             </w:rPr>
           </w:pPr>
-          <w:hyperlink w:anchor="_Toc186714060" w:history="1">
+          <w:hyperlink w:anchor="_Toc186710486" w:history="1">
             <w:r>
               <w:rPr>
                 <w:rStyle w:val="Hyperlink"/>
@@ -428,7 +428,7 @@
                 <w:noProof/>
                 <w:webHidden/>
               </w:rPr>
-              <w:instrText xml:space="preserve"> PAGEREF _Toc186714060 \h </w:instrText>
+              <w:instrText xml:space="preserve"> PAGEREF _Toc186710486 \h </w:instrText>
             </w:r>
             <w:r>
               <w:rPr>
@@ -475,7 +475,7 @@
               <w14:ligatures w14:val="standardContextual"/>
             </w:rPr>
           </w:pPr>
-          <w:hyperlink w:anchor="_Toc186714061" w:history="1">
+          <w:hyperlink w:anchor="_Toc186710487" w:history="1">
             <w:r>
               <w:rPr>
                 <w:rStyle w:val="Hyperlink"/>
@@ -522,7 +522,7 @@
                 <w:noProof/>
                 <w:webHidden/>
               </w:rPr>
-              <w:instrText xml:space="preserve"> PAGEREF _Toc186714061 \h </w:instrText>
+              <w:instrText xml:space="preserve"> PAGEREF _Toc186710487 \h </w:instrText>
             </w:r>
             <w:r>
               <w:rPr>
@@ -569,7 +569,7 @@
               <w14:ligatures w14:val="standardContextual"/>
             </w:rPr>
           </w:pPr>
-          <w:hyperlink w:anchor="_Toc186714062" w:history="1">
+          <w:hyperlink w:anchor="_Toc186710488" w:history="1">
             <w:r>
               <w:rPr>
                 <w:rStyle w:val="Hyperlink"/>
@@ -616,7 +616,7 @@
                 <w:noProof/>
                 <w:webHidden/>
               </w:rPr>
-              <w:instrText xml:space="preserve"> PAGEREF _Toc186714062 \h </w:instrText>
+              <w:instrText xml:space="preserve"> PAGEREF _Toc186710488 \h </w:instrText>
             </w:r>
             <w:r>
               <w:rPr>
@@ -663,7 +663,7 @@
               <w14:ligatures w14:val="standardContextual"/>
             </w:rPr>
           </w:pPr>
-          <w:hyperlink w:anchor="_Toc186714063" w:history="1">
+          <w:hyperlink w:anchor="_Toc186710489" w:history="1">
             <w:r>
               <w:rPr>
                 <w:rStyle w:val="Hyperlink"/>
@@ -710,7 +710,7 @@
                 <w:noProof/>
                 <w:webHidden/>
               </w:rPr>
-              <w:instrText xml:space="preserve"> PAGEREF _Toc186714063 \h </w:instrText>
+              <w:instrText xml:space="preserve"> PAGEREF _Toc186710489 \h </w:instrText>
             </w:r>
             <w:r>
               <w:rPr>
@@ -757,7 +757,7 @@
               <w14:ligatures w14:val="standardContextual"/>
             </w:rPr>
           </w:pPr>
-          <w:hyperlink w:anchor="_Toc186714064" w:history="1">
+          <w:hyperlink w:anchor="_Toc186710490" w:history="1">
             <w:r>
               <w:rPr>
                 <w:rStyle w:val="Hyperlink"/>
@@ -804,7 +804,7 @@
                 <w:noProof/>
                 <w:webHidden/>
               </w:rPr>
-              <w:instrText xml:space="preserve"> PAGEREF _Toc186714064 \h </w:instrText>
+              <w:instrText xml:space="preserve"> PAGEREF _Toc186710490 \h </w:instrText>
             </w:r>
             <w:r>
               <w:rPr>
@@ -851,7 +851,7 @@
               <w14:ligatures w14:val="standardContextual"/>
             </w:rPr>
           </w:pPr>
-          <w:hyperlink w:anchor="_Toc186714065" w:history="1">
+          <w:hyperlink w:anchor="_Toc186710491" w:history="1">
             <w:r>
               <w:rPr>
                 <w:rStyle w:val="Hyperlink"/>
@@ -898,7 +898,7 @@
                 <w:noProof/>
                 <w:webHidden/>
               </w:rPr>
-              <w:instrText xml:space="preserve"> PAGEREF _Toc186714065 \h </w:instrText>
+              <w:instrText xml:space="preserve"> PAGEREF _Toc186710491 \h </w:instrText>
             </w:r>
             <w:r>
               <w:rPr>
@@ -945,7 +945,7 @@
               <w14:ligatures w14:val="standardContextual"/>
             </w:rPr>
           </w:pPr>
-          <w:hyperlink w:anchor="_Toc186714066" w:history="1">
+          <w:hyperlink w:anchor="_Toc186710492" w:history="1">
             <w:r>
               <w:rPr>
                 <w:rStyle w:val="Hyperlink"/>
@@ -992,7 +992,7 @@
                 <w:noProof/>
                 <w:webHidden/>
               </w:rPr>
-              <w:instrText xml:space="preserve"> PAGEREF _Toc186714066 \h </w:instrText>
+              <w:instrText xml:space="preserve"> PAGEREF _Toc186710492 \h </w:instrText>
             </w:r>
             <w:r>
               <w:rPr>
@@ -1039,7 +1039,7 @@
               <w14:ligatures w14:val="standardContextual"/>
             </w:rPr>
           </w:pPr>
-          <w:hyperlink w:anchor="_Toc186714067" w:history="1">
+          <w:hyperlink w:anchor="_Toc186710493" w:history="1">
             <w:r>
               <w:rPr>
                 <w:rStyle w:val="Hyperlink"/>
@@ -1084,7 +1084,7 @@
                 <w:noProof/>
                 <w:webHidden/>
               </w:rPr>
-              <w:instrText xml:space="preserve"> PAGEREF _Toc186714067 \h </w:instrText>
+              <w:instrText xml:space="preserve"> PAGEREF _Toc186710493 \h </w:instrText>
             </w:r>
             <w:r>
               <w:rPr>
@@ -1131,7 +1131,7 @@
               <w14:ligatures w14:val="standardContextual"/>
             </w:rPr>
           </w:pPr>
-          <w:hyperlink w:anchor="_Toc186714068" w:history="1">
+          <w:hyperlink w:anchor="_Toc186710494" w:history="1">
             <w:r>
               <w:rPr>
                 <w:rStyle w:val="Hyperlink"/>
@@ -1176,7 +1176,7 @@
                 <w:noProof/>
                 <w:webHidden/>
               </w:rPr>
-              <w:instrText xml:space="preserve"> PAGEREF _Toc186714068 \h </w:instrText>
+              <w:instrText xml:space="preserve"> PAGEREF _Toc186710494 \h </w:instrText>
             </w:r>
             <w:r>
               <w:rPr>
@@ -1223,7 +1223,7 @@
               <w14:ligatures w14:val="standardContextual"/>
             </w:rPr>
           </w:pPr>
-          <w:hyperlink w:anchor="_Toc186714069" w:history="1">
+          <w:hyperlink w:anchor="_Toc186710495" w:history="1">
             <w:r>
               <w:rPr>
                 <w:rStyle w:val="Hyperlink"/>
@@ -1268,7 +1268,7 @@
                 <w:noProof/>
                 <w:webHidden/>
               </w:rPr>
-              <w:instrText xml:space="preserve"> PAGEREF _Toc186714069 \h </w:instrText>
+              <w:instrText xml:space="preserve"> PAGEREF _Toc186710495 \h </w:instrText>
             </w:r>
             <w:r>
               <w:rPr>
@@ -1315,7 +1315,7 @@
               <w14:ligatures w14:val="standardContextual"/>
             </w:rPr>
           </w:pPr>
-          <w:hyperlink w:anchor="_Toc186714070" w:history="1">
+          <w:hyperlink w:anchor="_Toc186710496" w:history="1">
             <w:r>
               <w:rPr>
                 <w:rStyle w:val="Hyperlink"/>
@@ -1360,7 +1360,7 @@
                 <w:noProof/>
                 <w:webHidden/>
               </w:rPr>
-              <w:instrText xml:space="preserve"> PAGEREF _Toc186714070 \h </w:instrText>
+              <w:instrText xml:space="preserve"> PAGEREF _Toc186710496 \h </w:instrText>
             </w:r>
             <w:r>
               <w:rPr>
@@ -1407,7 +1407,7 @@
               <w14:ligatures w14:val="standardContextual"/>
             </w:rPr>
           </w:pPr>
-          <w:hyperlink w:anchor="_Toc186714071" w:history="1">
+          <w:hyperlink w:anchor="_Toc186710497" w:history="1">
             <w:r>
               <w:rPr>
                 <w:rStyle w:val="Hyperlink"/>
@@ -1452,7 +1452,7 @@
                 <w:noProof/>
                 <w:webHidden/>
               </w:rPr>
-              <w:instrText xml:space="preserve"> PAGEREF _Toc186714071 \h </w:instrText>
+              <w:instrText xml:space="preserve"> PAGEREF _Toc186710497 \h </w:instrText>
             </w:r>
             <w:r>
               <w:rPr>
@@ -1499,7 +1499,7 @@
               <w14:ligatures w14:val="standardContextual"/>
             </w:rPr>
           </w:pPr>
-          <w:hyperlink w:anchor="_Toc186714072" w:history="1">
+          <w:hyperlink w:anchor="_Toc186710498" w:history="1">
             <w:r>
               <w:rPr>
                 <w:rStyle w:val="Hyperlink"/>
@@ -1544,7 +1544,7 @@
                 <w:noProof/>
                 <w:webHidden/>
               </w:rPr>
-              <w:instrText xml:space="preserve"> PAGEREF _Toc186714072 \h </w:instrText>
+              <w:instrText xml:space="preserve"> PAGEREF _Toc186710498 \h </w:instrText>
             </w:r>
             <w:r>
               <w:rPr>
@@ -1591,7 +1591,7 @@
               <w14:ligatures w14:val="standardContextual"/>
             </w:rPr>
           </w:pPr>
-          <w:hyperlink w:anchor="_Toc186714073" w:history="1">
+          <w:hyperlink w:anchor="_Toc186710499" w:history="1">
             <w:r>
               <w:rPr>
                 <w:rStyle w:val="Hyperlink"/>
@@ -1636,7 +1636,7 @@
                 <w:noProof/>
                 <w:webHidden/>
               </w:rPr>
-              <w:instrText xml:space="preserve"> PAGEREF _Toc186714073 \h </w:instrText>
+              <w:instrText xml:space="preserve"> PAGEREF _Toc186710499 \h </w:instrText>
             </w:r>
             <w:r>
               <w:rPr>
@@ -1683,7 +1683,7 @@
               <w14:ligatures w14:val="standardContextual"/>
             </w:rPr>
           </w:pPr>
-          <w:hyperlink w:anchor="_Toc186714074" w:history="1">
+          <w:hyperlink w:anchor="_Toc186710500" w:history="1">
             <w:r>
               <w:rPr>
                 <w:rStyle w:val="Hyperlink"/>
@@ -1728,7 +1728,7 @@
                 <w:noProof/>
                 <w:webHidden/>
               </w:rPr>
-              <w:instrText xml:space="preserve"> PAGEREF _Toc186714074 \h </w:instrText>
+              <w:instrText xml:space="preserve"> PAGEREF _Toc186710500 \h </w:instrText>
             </w:r>
             <w:r>
               <w:rPr>
@@ -1775,7 +1775,7 @@
               <w14:ligatures w14:val="standardContextual"/>
             </w:rPr>
           </w:pPr>
-          <w:hyperlink w:anchor="_Toc186714075" w:history="1">
+          <w:hyperlink w:anchor="_Toc186710501" w:history="1">
             <w:r>
               <w:rPr>
                 <w:rStyle w:val="Hyperlink"/>
@@ -1820,7 +1820,7 @@
                 <w:noProof/>
                 <w:webHidden/>
               </w:rPr>
-              <w:instrText xml:space="preserve"> PAGEREF _Toc186714075 \h </w:instrText>
+              <w:instrText xml:space="preserve"> PAGEREF _Toc186710501 \h </w:instrText>
             </w:r>
             <w:r>
               <w:rPr>
@@ -1867,7 +1867,7 @@
               <w14:ligatures w14:val="standardContextual"/>
             </w:rPr>
           </w:pPr>
-          <w:hyperlink w:anchor="_Toc186714076" w:history="1">
+          <w:hyperlink w:anchor="_Toc186710502" w:history="1">
             <w:r>
               <w:rPr>
                 <w:rStyle w:val="Hyperlink"/>
@@ -1912,7 +1912,7 @@
                 <w:noProof/>
                 <w:webHidden/>
               </w:rPr>
-              <w:instrText xml:space="preserve"> PAGEREF _Toc186714076 \h </w:instrText>
+              <w:instrText xml:space="preserve"> PAGEREF _Toc186710502 \h </w:instrText>
             </w:r>
             <w:r>
               <w:rPr>
@@ -1959,7 +1959,7 @@
               <w14:ligatures w14:val="standardContextual"/>
             </w:rPr>
           </w:pPr>
-          <w:hyperlink w:anchor="_Toc186714077" w:history="1">
+          <w:hyperlink w:anchor="_Toc186710503" w:history="1">
             <w:r>
               <w:rPr>
                 <w:rStyle w:val="Hyperlink"/>
@@ -2004,7 +2004,7 @@
                 <w:noProof/>
                 <w:webHidden/>
               </w:rPr>
-              <w:instrText xml:space="preserve"> PAGEREF _Toc186714077 \h </w:instrText>
+              <w:instrText xml:space="preserve"> PAGEREF _Toc186710503 \h </w:instrText>
             </w:r>
             <w:r>
               <w:rPr>
@@ -2051,7 +2051,7 @@
               <w14:ligatures w14:val="standardContextual"/>
             </w:rPr>
           </w:pPr>
-          <w:hyperlink w:anchor="_Toc186714078" w:history="1">
+          <w:hyperlink w:anchor="_Toc186710504" w:history="1">
             <w:r>
               <w:rPr>
                 <w:rStyle w:val="Hyperlink"/>
@@ -2096,7 +2096,7 @@
                 <w:noProof/>
                 <w:webHidden/>
               </w:rPr>
-              <w:instrText xml:space="preserve"> PAGEREF _Toc186714078 \h </w:instrText>
+              <w:instrText xml:space="preserve"> PAGEREF _Toc186710504 \h </w:instrText>
             </w:r>
             <w:r>
               <w:rPr>
@@ -2143,7 +2143,7 @@
               <w14:ligatures w14:val="standardContextual"/>
             </w:rPr>
           </w:pPr>
-          <w:hyperlink w:anchor="_Toc186714079" w:history="1">
+          <w:hyperlink w:anchor="_Toc186710505" w:history="1">
             <w:r>
               <w:rPr>
                 <w:rStyle w:val="Hyperlink"/>
@@ -2188,7 +2188,7 @@
                 <w:noProof/>
                 <w:webHidden/>
               </w:rPr>
-              <w:instrText xml:space="preserve"> PAGEREF _Toc186714079 \h </w:instrText>
+              <w:instrText xml:space="preserve"> PAGEREF _Toc186710505 \h </w:instrText>
             </w:r>
             <w:r>
               <w:rPr>
@@ -2235,7 +2235,7 @@
               <w14:ligatures w14:val="standardContextual"/>
             </w:rPr>
           </w:pPr>
-          <w:hyperlink w:anchor="_Toc186714080" w:history="1">
+          <w:hyperlink w:anchor="_Toc186710506" w:history="1">
             <w:r>
               <w:rPr>
                 <w:rStyle w:val="Hyperlink"/>
@@ -2280,7 +2280,7 @@
                 <w:noProof/>
                 <w:webHidden/>
               </w:rPr>
-              <w:instrText xml:space="preserve"> PAGEREF _Toc186714080 \h </w:instrText>
+              <w:instrText xml:space="preserve"> PAGEREF _Toc186710506 \h </w:instrText>
             </w:r>
             <w:r>
               <w:rPr>
@@ -2327,7 +2327,7 @@
               <w14:ligatures w14:val="standardContextual"/>
             </w:rPr>
           </w:pPr>
-          <w:hyperlink w:anchor="_Toc186714081" w:history="1">
+          <w:hyperlink w:anchor="_Toc186710507" w:history="1">
             <w:r>
               <w:rPr>
                 <w:rStyle w:val="Hyperlink"/>
@@ -2372,7 +2372,7 @@
                 <w:noProof/>
                 <w:webHidden/>
               </w:rPr>
-              <w:instrText xml:space="preserve"> PAGEREF _Toc186714081 \h </w:instrText>
+              <w:instrText xml:space="preserve"> PAGEREF _Toc186710507 \h </w:instrText>
             </w:r>
             <w:r>
               <w:rPr>
@@ -2419,7 +2419,7 @@
               <w14:ligatures w14:val="standardContextual"/>
             </w:rPr>
           </w:pPr>
-          <w:hyperlink w:anchor="_Toc186714082" w:history="1">
+          <w:hyperlink w:anchor="_Toc186710508" w:history="1">
             <w:r>
               <w:rPr>
                 <w:rStyle w:val="Hyperlink"/>
@@ -2464,7 +2464,7 @@
                 <w:noProof/>
                 <w:webHidden/>
               </w:rPr>
-              <w:instrText xml:space="preserve"> PAGEREF _Toc186714082 \h </w:instrText>
+              <w:instrText xml:space="preserve"> PAGEREF _Toc186710508 \h </w:instrText>
             </w:r>
             <w:r>
               <w:rPr>
@@ -2511,7 +2511,7 @@
               <w14:ligatures w14:val="standardContextual"/>
             </w:rPr>
           </w:pPr>
-          <w:hyperlink w:anchor="_Toc186714083" w:history="1">
+          <w:hyperlink w:anchor="_Toc186710509" w:history="1">
             <w:r>
               <w:rPr>
                 <w:rStyle w:val="Hyperlink"/>
@@ -2556,7 +2556,7 @@
                 <w:noProof/>
                 <w:webHidden/>
               </w:rPr>
-              <w:instrText xml:space="preserve"> PAGEREF _Toc186714083 \h </w:instrText>
+              <w:instrText xml:space="preserve"> PAGEREF _Toc186710509 \h </w:instrText>
             </w:r>
             <w:r>
               <w:rPr>
@@ -2603,7 +2603,7 @@
               <w14:ligatures w14:val="standardContextual"/>
             </w:rPr>
           </w:pPr>
-          <w:hyperlink w:anchor="_Toc186714084" w:history="1">
+          <w:hyperlink w:anchor="_Toc186710510" w:history="1">
             <w:r>
               <w:rPr>
                 <w:rStyle w:val="Hyperlink"/>
@@ -2648,7 +2648,7 @@
                 <w:noProof/>
                 <w:webHidden/>
               </w:rPr>
-              <w:instrText xml:space="preserve"> PAGEREF _Toc186714084 \h </w:instrText>
+              <w:instrText xml:space="preserve"> PAGEREF _Toc186710510 \h </w:instrText>
             </w:r>
             <w:r>
               <w:rPr>
@@ -2695,7 +2695,7 @@
               <w14:ligatures w14:val="standardContextual"/>
             </w:rPr>
           </w:pPr>
-          <w:hyperlink w:anchor="_Toc186714085" w:history="1">
+          <w:hyperlink w:anchor="_Toc186710511" w:history="1">
             <w:r>
               <w:rPr>
                 <w:rStyle w:val="Hyperlink"/>
@@ -2740,7 +2740,7 @@
                 <w:noProof/>
                 <w:webHidden/>
               </w:rPr>
-              <w:instrText xml:space="preserve"> PAGEREF _Toc186714085 \h </w:instrText>
+              <w:instrText xml:space="preserve"> PAGEREF _Toc186710511 \h </w:instrText>
             </w:r>
             <w:r>
               <w:rPr>
@@ -2787,7 +2787,7 @@
               <w14:ligatures w14:val="standardContextual"/>
             </w:rPr>
           </w:pPr>
-          <w:hyperlink w:anchor="_Toc186714086" w:history="1">
+          <w:hyperlink w:anchor="_Toc186710512" w:history="1">
             <w:r>
               <w:rPr>
                 <w:rStyle w:val="Hyperlink"/>
@@ -2832,7 +2832,7 @@
                 <w:noProof/>
                 <w:webHidden/>
               </w:rPr>
-              <w:instrText xml:space="preserve"> PAGEREF _Toc186714086 \h </w:instrText>
+              <w:instrText xml:space="preserve"> PAGEREF _Toc186710512 \h </w:instrText>
             </w:r>
             <w:r>
               <w:rPr>
@@ -2879,7 +2879,7 @@
               <w14:ligatures w14:val="standardContextual"/>
             </w:rPr>
           </w:pPr>
-          <w:hyperlink w:anchor="_Toc186714087" w:history="1">
+          <w:hyperlink w:anchor="_Toc186710513" w:history="1">
             <w:r>
               <w:rPr>
                 <w:rStyle w:val="Hyperlink"/>
@@ -2924,7 +2924,7 @@
                 <w:noProof/>
                 <w:webHidden/>
               </w:rPr>
-              <w:instrText xml:space="preserve"> PAGEREF _Toc186714087 \h </w:instrText>
+              <w:instrText xml:space="preserve"> PAGEREF _Toc186710513 \h </w:instrText>
             </w:r>
             <w:r>
               <w:rPr>
@@ -2971,7 +2971,7 @@
               <w14:ligatures w14:val="standardContextual"/>
             </w:rPr>
           </w:pPr>
-          <w:hyperlink w:anchor="_Toc186714088" w:history="1">
+          <w:hyperlink w:anchor="_Toc186710514" w:history="1">
             <w:r>
               <w:rPr>
                 <w:rStyle w:val="Hyperlink"/>
@@ -3016,7 +3016,7 @@
                 <w:noProof/>
                 <w:webHidden/>
               </w:rPr>
-              <w:instrText xml:space="preserve"> PAGEREF _Toc186714088 \h </w:instrText>
+              <w:instrText xml:space="preserve"> PAGEREF _Toc186710514 \h </w:instrText>
             </w:r>
             <w:r>
               <w:rPr>
@@ -3063,7 +3063,7 @@
               <w14:ligatures w14:val="standardContextual"/>
             </w:rPr>
           </w:pPr>
-          <w:hyperlink w:anchor="_Toc186714089" w:history="1">
+          <w:hyperlink w:anchor="_Toc186710515" w:history="1">
             <w:r>
               <w:rPr>
                 <w:rStyle w:val="Hyperlink"/>
@@ -3108,7 +3108,7 @@
                 <w:noProof/>
                 <w:webHidden/>
               </w:rPr>
-              <w:instrText xml:space="preserve"> PAGEREF _Toc186714089 \h </w:instrText>
+              <w:instrText xml:space="preserve"> PAGEREF _Toc186710515 \h </w:instrText>
             </w:r>
             <w:r>
               <w:rPr>
@@ -3155,7 +3155,7 @@
               <w14:ligatures w14:val="standardContextual"/>
             </w:rPr>
           </w:pPr>
-          <w:hyperlink w:anchor="_Toc186714090" w:history="1">
+          <w:hyperlink w:anchor="_Toc186710516" w:history="1">
             <w:r>
               <w:rPr>
                 <w:rStyle w:val="Hyperlink"/>
@@ -3200,7 +3200,7 @@
                 <w:noProof/>
                 <w:webHidden/>
               </w:rPr>
-              <w:instrText xml:space="preserve"> PAGEREF _Toc186714090 \h </w:instrText>
+              <w:instrText xml:space="preserve"> PAGEREF _Toc186710516 \h </w:instrText>
             </w:r>
             <w:r>
               <w:rPr>
@@ -3247,7 +3247,7 @@
               <w14:ligatures w14:val="standardContextual"/>
             </w:rPr>
           </w:pPr>
-          <w:hyperlink w:anchor="_Toc186714091" w:history="1">
+          <w:hyperlink w:anchor="_Toc186710517" w:history="1">
             <w:r>
               <w:rPr>
                 <w:rStyle w:val="Hyperlink"/>
@@ -3292,7 +3292,7 @@
                 <w:noProof/>
                 <w:webHidden/>
               </w:rPr>
-              <w:instrText xml:space="preserve"> PAGEREF _Toc186714091 \h </w:instrText>
+              <w:instrText xml:space="preserve"> PAGEREF _Toc186710517 \h </w:instrText>
             </w:r>
             <w:r>
               <w:rPr>
@@ -3339,7 +3339,7 @@
               <w14:ligatures w14:val="standardContextual"/>
             </w:rPr>
           </w:pPr>
-          <w:hyperlink w:anchor="_Toc186714092" w:history="1">
+          <w:hyperlink w:anchor="_Toc186710518" w:history="1">
             <w:r>
               <w:rPr>
                 <w:rStyle w:val="Hyperlink"/>
@@ -3384,7 +3384,7 @@
                 <w:noProof/>
                 <w:webHidden/>
               </w:rPr>
-              <w:instrText xml:space="preserve"> PAGEREF _Toc186714092 \h </w:instrText>
+              <w:instrText xml:space="preserve"> PAGEREF _Toc186710518 \h </w:instrText>
             </w:r>
             <w:r>
               <w:rPr>
@@ -3431,7 +3431,7 @@
               <w14:ligatures w14:val="standardContextual"/>
             </w:rPr>
           </w:pPr>
-          <w:hyperlink w:anchor="_Toc186714093" w:history="1">
+          <w:hyperlink w:anchor="_Toc186710519" w:history="1">
             <w:r>
               <w:rPr>
                 <w:rStyle w:val="Hyperlink"/>
@@ -3476,7 +3476,7 @@
                 <w:noProof/>
                 <w:webHidden/>
               </w:rPr>
-              <w:instrText xml:space="preserve"> PAGEREF _Toc186714093 \h </w:instrText>
+              <w:instrText xml:space="preserve"> PAGEREF _Toc186710519 \h </w:instrText>
             </w:r>
             <w:r>
               <w:rPr>
@@ -3523,7 +3523,7 @@
               <w14:ligatures w14:val="standardContextual"/>
             </w:rPr>
           </w:pPr>
-          <w:hyperlink w:anchor="_Toc186714094" w:history="1">
+          <w:hyperlink w:anchor="_Toc186710520" w:history="1">
             <w:r>
               <w:rPr>
                 <w:rStyle w:val="Hyperlink"/>
@@ -3568,7 +3568,7 @@
                 <w:noProof/>
                 <w:webHidden/>
               </w:rPr>
-              <w:instrText xml:space="preserve"> PAGEREF _Toc186714094 \h </w:instrText>
+              <w:instrText xml:space="preserve"> PAGEREF _Toc186710520 \h </w:instrText>
             </w:r>
             <w:r>
               <w:rPr>
@@ -3589,98 +3589,6 @@
                 <w:webHidden/>
               </w:rPr>
               <w:t>33</w:t>
-            </w:r>
-            <w:r>
-              <w:rPr>
-                <w:noProof/>
-                <w:webHidden/>
-              </w:rPr>
-              <w:fldChar w:fldCharType="end"/>
-            </w:r>
-          </w:hyperlink>
-        </w:p>
-        <w:p>
-          <w:pPr>
-            <w:pStyle w:val="TOC2"/>
-            <w:tabs>
-              <w:tab w:val="left" w:pos="1680"/>
-              <w:tab w:val="right" w:leader="dot" w:pos="9074"/>
-            </w:tabs>
-            <w:rPr>
-              <w:rFonts w:asciiTheme="minorHAnsi" w:hAnsiTheme="minorHAnsi" w:cstheme="minorBidi"/>
-              <w:noProof/>
-              <w:color w:val="auto"/>
-              <w:kern w:val="2"/>
-              <w:szCs w:val="24"/>
-              <w14:ligatures w14:val="standardContextual"/>
-            </w:rPr>
-          </w:pPr>
-          <w:hyperlink w:anchor="_Toc186714095" w:history="1">
-            <w:r>
-              <w:rPr>
-                <w:rStyle w:val="Hyperlink"/>
-                <w:noProof/>
-              </w:rPr>
-              <w:t>8.11</w:t>
-            </w:r>
-            <w:r>
-              <w:rPr>
-                <w:rFonts w:asciiTheme="minorHAnsi" w:hAnsiTheme="minorHAnsi" w:cstheme="minorBidi"/>
-                <w:noProof/>
-                <w:color w:val="auto"/>
-                <w:kern w:val="2"/>
-                <w:szCs w:val="24"/>
-                <w14:ligatures w14:val="standardContextual"/>
-              </w:rPr>
-              <w:tab/>
-            </w:r>
-            <w:r>
-              <w:rPr>
-                <w:rStyle w:val="Hyperlink"/>
-                <w:noProof/>
-              </w:rPr>
-              <w:t>Budget</w:t>
-            </w:r>
-            <w:r>
-              <w:rPr>
-                <w:noProof/>
-                <w:webHidden/>
-              </w:rPr>
-              <w:tab/>
-            </w:r>
-            <w:r>
-              <w:rPr>
-                <w:noProof/>
-                <w:webHidden/>
-              </w:rPr>
-              <w:fldChar w:fldCharType="begin"/>
-            </w:r>
-            <w:r>
-              <w:rPr>
-                <w:noProof/>
-                <w:webHidden/>
-              </w:rPr>
-              <w:instrText xml:space="preserve"> PAGEREF _Toc186714095 \h </w:instrText>
-            </w:r>
-            <w:r>
-              <w:rPr>
-                <w:noProof/>
-                <w:webHidden/>
-              </w:rPr>
-            </w:r>
-            <w:r>
-              <w:rPr>
-                <w:noProof/>
-                <w:webHidden/>
-              </w:rPr>
-              <w:fldChar w:fldCharType="separate"/>
-            </w:r>
-            <w:r>
-              <w:rPr>
-                <w:noProof/>
-                <w:webHidden/>
-              </w:rPr>
-              <w:t>34</w:t>
             </w:r>
             <w:r>
               <w:rPr>
@@ -3716,7 +3624,7 @@
         </w:numPr>
         <w:ind w:left="432" w:hanging="432"/>
       </w:pPr>
-      <w:bookmarkStart w:id="1" w:name="_Toc186714058"/>
+      <w:bookmarkStart w:id="1" w:name="_Toc186710484"/>
       <w:r>
         <w:lastRenderedPageBreak/>
         <w:t>Table of Figures</w:t>
@@ -5182,7 +5090,7 @@
       <w:pPr>
         <w:pStyle w:val="Heading1"/>
       </w:pPr>
-      <w:bookmarkStart w:id="2" w:name="_Toc186714059"/>
+      <w:bookmarkStart w:id="2" w:name="_Toc186710485"/>
       <w:r>
         <w:lastRenderedPageBreak/>
         <w:t>Introduction</w:t>
@@ -5191,7 +5099,15 @@
     </w:p>
     <w:p>
       <w:r>
-        <w:t xml:space="preserve">This report encompasses various procedures involved in construction of a smart home model. One of the initial definitions of smart home is provided by Lutolf, defining it as “an integration of different services within a home by using a common communication system.” Moreover, it should assure „an economic, secure, and comfortable operation of the home and includes a high degree of intelligent functionality and flexibility.” </w:t>
+        <w:t xml:space="preserve">This report encompasses various procedures involved in construction of a smart home model. One of the initial definitions of smart home is provided by </w:t>
+      </w:r>
+      <w:proofErr w:type="spellStart"/>
+      <w:r>
+        <w:t>Lutolf</w:t>
+      </w:r>
+      <w:proofErr w:type="spellEnd"/>
+      <w:r>
+        <w:t xml:space="preserve">, defining it as “an integration of different services within a home by using a common communication system.” Moreover, it should assure „an economic, secure, and comfortable operation of the home and includes a high degree of intelligent functionality and flexibility.” </w:t>
       </w:r>
       <w:sdt>
         <w:sdtPr>
@@ -5220,7 +5136,15 @@
         </w:sdtContent>
       </w:sdt>
       <w:r>
-        <w:t xml:space="preserve"> A fresher definition by Satpathy states, that “a home which is smart enough to assist the inhabitants to live independently and comfortably with the help of technology is termed as smart home. In a smart home, all the mechanical and digital devices are interconnected to form a network, which can communicate with each other and with the user to create an interactive space.” </w:t>
+        <w:t xml:space="preserve"> A fresher definition by </w:t>
+      </w:r>
+      <w:proofErr w:type="spellStart"/>
+      <w:r>
+        <w:t>Satpathy</w:t>
+      </w:r>
+      <w:proofErr w:type="spellEnd"/>
+      <w:r>
+        <w:t xml:space="preserve"> states, that “a home which is smart enough to assist the inhabitants to live independently and comfortably with the help of technology is termed as smart home. In a smart home, all the mechanical and digital devices are interconnected to form a network, which can communicate with each other and with the user to create an interactive space.” </w:t>
       </w:r>
       <w:sdt>
         <w:sdtPr>
@@ -5249,7 +5173,15 @@
         </w:sdtContent>
       </w:sdt>
       <w:r>
-        <w:t xml:space="preserve"> We consider this definition more proper, as it emphasizes the role of network in smart home systems, in contrast to the vaguer term ‘common communication system’ used by Lutolf. </w:t>
+        <w:t xml:space="preserve"> We consider this definition more proper, as it emphasizes the role of network in smart home systems, in contrast to the vaguer term ‘common communication system’ used by </w:t>
+      </w:r>
+      <w:proofErr w:type="spellStart"/>
+      <w:r>
+        <w:t>Lutolf</w:t>
+      </w:r>
+      <w:proofErr w:type="spellEnd"/>
+      <w:r>
+        <w:t xml:space="preserve">. </w:t>
       </w:r>
     </w:p>
     <w:p>
@@ -5460,7 +5392,7 @@
       <w:pPr>
         <w:pStyle w:val="Heading1"/>
       </w:pPr>
-      <w:bookmarkStart w:id="4" w:name="_Toc186714060"/>
+      <w:bookmarkStart w:id="4" w:name="_Toc186710486"/>
       <w:r>
         <w:lastRenderedPageBreak/>
         <w:t>Methods</w:t>
@@ -5476,7 +5408,7 @@
           <w:szCs w:val="24"/>
         </w:rPr>
       </w:pPr>
-      <w:bookmarkStart w:id="5" w:name="_Toc186714061"/>
+      <w:bookmarkStart w:id="5" w:name="_Toc186710487"/>
       <w:r>
         <w:rPr>
           <w:rFonts w:eastAsia="Aptos"/>
@@ -5498,7 +5430,7 @@
           <w:rFonts w:eastAsia="Aptos"/>
         </w:rPr>
       </w:pPr>
-      <w:bookmarkStart w:id="6" w:name="_Toc186714062"/>
+      <w:bookmarkStart w:id="6" w:name="_Toc186710488"/>
       <w:r>
         <w:rPr>
           <w:rFonts w:eastAsia="Aptos"/>
@@ -5554,9 +5486,6 @@
       </w:r>
       <w:r>
         <w:t>The control panel could be developed further to be wireless with Bluetooth and controlled via an app.</w:t>
-      </w:r>
-      <w:r>
-        <w:t xml:space="preserve"> (For further information check out appendices 8.3, 8.4 and 8.10)</w:t>
       </w:r>
     </w:p>
     <w:p>
@@ -5664,7 +5593,7 @@
           <w:rFonts w:eastAsia="Aptos"/>
         </w:rPr>
       </w:pPr>
-      <w:bookmarkStart w:id="8" w:name="_Toc186714063"/>
+      <w:bookmarkStart w:id="8" w:name="_Toc186710489"/>
       <w:r>
         <w:rPr>
           <w:rFonts w:eastAsia="Aptos"/>
@@ -5688,9 +5617,6 @@
       </w:r>
       <w:r>
         <w:t>e Further divided the circuit in two PCB’s. One for the Control panel, with the Buttons and Potentiometer mounted on the PCB via Through hole soldering and a pin header connection to the Liquid Crystal Display (LCD).</w:t>
-      </w:r>
-      <w:r>
-        <w:t xml:space="preserve"> (For further information check out appendices 8.1, 8.2, 8.7, 8.8 and 8.9)</w:t>
       </w:r>
     </w:p>
     <w:p>
@@ -5785,7 +5711,7 @@
           <w:rFonts w:eastAsia="Aptos"/>
         </w:rPr>
       </w:pPr>
-      <w:bookmarkStart w:id="10" w:name="_Toc186714064"/>
+      <w:bookmarkStart w:id="10" w:name="_Toc186710490"/>
       <w:r>
         <w:rPr>
           <w:rFonts w:eastAsia="Aptos"/>
@@ -5796,15 +5722,28 @@
     </w:p>
     <w:p>
       <w:r>
-        <w:t>Design of the house can be divided into two categories, one is base and the other are walls and floor.</w:t>
+        <w:t xml:space="preserve">Design of the house can be divided into two </w:t>
+      </w:r>
+      <w:proofErr w:type="gramStart"/>
+      <w:r>
+        <w:t>categories,</w:t>
+      </w:r>
+      <w:proofErr w:type="gramEnd"/>
+      <w:r>
+        <w:t xml:space="preserve"> one is base and the other </w:t>
+      </w:r>
+      <w:proofErr w:type="gramStart"/>
+      <w:r>
+        <w:t>are</w:t>
+      </w:r>
+      <w:proofErr w:type="gramEnd"/>
+      <w:r>
+        <w:t xml:space="preserve"> walls and floor.</w:t>
       </w:r>
     </w:p>
     <w:p>
       <w:r>
         <w:t>Base was designed in Fusion 360 for 3D printer, whole model consists of 230mm X 230mm square with three rooms. We also added mounting holes for walls and floor and space under the floor is empty for routing cables, for that reason we also added openings at the back near the control panel.</w:t>
-      </w:r>
-      <w:r>
-        <w:t xml:space="preserve"> (Base dimensions can be found in 8.5 appendix)</w:t>
       </w:r>
     </w:p>
     <w:p>
@@ -5988,11 +5927,6 @@
     </w:p>
     <w:p>
       <w:r>
-        <w:t>We also created a casings for buttons and potentiometers. (Dimensions for a button casing are in appendix 8.6)</w:t>
-      </w:r>
-    </w:p>
-    <w:p>
-      <w:r>
         <w:t>For slicing we used Bamb</w:t>
       </w:r>
       <w:r>
@@ -6018,7 +5952,7 @@
           <w:rFonts w:eastAsia="Aptos"/>
         </w:rPr>
       </w:pPr>
-      <w:bookmarkStart w:id="13" w:name="_Toc186714065"/>
+      <w:bookmarkStart w:id="13" w:name="_Toc186710491"/>
       <w:r>
         <w:rPr>
           <w:rFonts w:eastAsia="Aptos"/>
@@ -6146,7 +6080,6 @@
         </w:rPr>
       </w:pPr>
       <w:r>
-        <w:lastRenderedPageBreak/>
         <w:t>With all the connections according to the wiring table, the casing of the control panel could be closed and the walls screwed to the bottom with</w:t>
       </w:r>
       <w:r>
@@ -6167,8 +6100,13 @@
       <w:r>
         <w:t xml:space="preserve">mm </w:t>
       </w:r>
-      <w:r>
-        <w:t xml:space="preserve">spax </w:t>
+      <w:proofErr w:type="spellStart"/>
+      <w:r>
+        <w:t>spax</w:t>
+      </w:r>
+      <w:proofErr w:type="spellEnd"/>
+      <w:r>
+        <w:t xml:space="preserve"> </w:t>
       </w:r>
       <w:r>
         <w:t xml:space="preserve">screws. To </w:t>
@@ -6187,11 +6125,12 @@
           <w:rFonts w:eastAsia="Aptos"/>
         </w:rPr>
       </w:pPr>
-      <w:bookmarkStart w:id="14" w:name="_Toc186714066"/>
+      <w:bookmarkStart w:id="14" w:name="_Toc186710492"/>
       <w:r>
         <w:rPr>
           <w:rFonts w:eastAsia="Aptos"/>
         </w:rPr>
+        <w:lastRenderedPageBreak/>
         <w:t>Problems during assembly</w:t>
       </w:r>
       <w:bookmarkEnd w:id="14"/>
@@ -6266,7 +6205,7 @@
       <w:pPr>
         <w:pStyle w:val="Heading2"/>
       </w:pPr>
-      <w:bookmarkStart w:id="15" w:name="_Toc186714067"/>
+      <w:bookmarkStart w:id="15" w:name="_Toc186710493"/>
       <w:r>
         <w:t>Introduction to software</w:t>
       </w:r>
@@ -6281,7 +6220,23 @@
           <w:i/>
           <w:iCs/>
         </w:rPr>
-        <w:t xml:space="preserve">“Init()” </w:t>
+        <w:t>“</w:t>
+      </w:r>
+      <w:proofErr w:type="gramStart"/>
+      <w:r>
+        <w:rPr>
+          <w:i/>
+          <w:iCs/>
+        </w:rPr>
+        <w:t>Init(</w:t>
+      </w:r>
+      <w:proofErr w:type="gramEnd"/>
+      <w:r>
+        <w:rPr>
+          <w:i/>
+          <w:iCs/>
+        </w:rPr>
+        <w:t xml:space="preserve">)” </w:t>
       </w:r>
       <w:r>
         <w:t xml:space="preserve">and </w:t>
@@ -6294,7 +6249,23 @@
         <w:t>“Update()”</w:t>
       </w:r>
       <w:r>
-        <w:t xml:space="preserve"> functions which will be called in main function. In addition to those them we also implemented some functions which control the state of the room directly, for example they turn the light on and off. This approach made code more maintainable and readable, therefore we used it in our final build. Also we could very easily divide individual code parts to team members, in our case everyone had to program one room.</w:t>
+        <w:t xml:space="preserve"> functions which will be called in main function. In addition to those them we also implemented some functions which control the state of the room directly, for example they turn the light on and off. This approach made code more maintainable and readable, therefore we used it in our final build. </w:t>
+      </w:r>
+      <w:proofErr w:type="gramStart"/>
+      <w:r>
+        <w:t>Also</w:t>
+      </w:r>
+      <w:proofErr w:type="gramEnd"/>
+      <w:r>
+        <w:t xml:space="preserve"> we could very easily divide individual code parts </w:t>
+      </w:r>
+      <w:proofErr w:type="gramStart"/>
+      <w:r>
+        <w:t>to</w:t>
+      </w:r>
+      <w:proofErr w:type="gramEnd"/>
+      <w:r>
+        <w:t xml:space="preserve"> team members, in our case everyone had to program one room.</w:t>
       </w:r>
     </w:p>
     <w:p>
@@ -6308,7 +6279,6 @@
           <w:noProof/>
           <w:color w:val="FF0000"/>
         </w:rPr>
-        <w:lastRenderedPageBreak/>
         <w:drawing>
           <wp:inline distT="0" distB="0" distL="0" distR="0" wp14:anchorId="60AD914D" wp14:editId="7DAC281C">
             <wp:extent cx="1621277" cy="2438400"/>
@@ -6380,6 +6350,7 @@
     </w:p>
     <w:p>
       <w:r>
+        <w:lastRenderedPageBreak/>
         <w:t xml:space="preserve">We had to come up with a solution to how buttons should operate in rooms where there is </w:t>
       </w:r>
       <w:r>
@@ -6489,7 +6460,23 @@
     <w:p>
       <w:r>
         <w:tab/>
-        <w:t>When a button is pressed the change from not being pressed and being pressed isn’t immediate, there are always some fluctuations which are result of mechanical construction of a button. We solved this issue by adding delay every time a button is pressed, this resulted in functions for every button which check status of a button and if it is pressed they start 100 ms delay.</w:t>
+        <w:t xml:space="preserve">When a button is pressed the change from not being pressed and being pressed isn’t immediate, there are always some fluctuations which are result of mechanical construction of a button. We solved this issue by adding delay every time a button is pressed, this resulted in functions for every button which check status of a button and if it is </w:t>
+      </w:r>
+      <w:proofErr w:type="gramStart"/>
+      <w:r>
+        <w:t>pressed</w:t>
+      </w:r>
+      <w:proofErr w:type="gramEnd"/>
+      <w:r>
+        <w:t xml:space="preserve"> they start 100 </w:t>
+      </w:r>
+      <w:proofErr w:type="spellStart"/>
+      <w:r>
+        <w:t>ms</w:t>
+      </w:r>
+      <w:proofErr w:type="spellEnd"/>
+      <w:r>
+        <w:t xml:space="preserve"> delay.</w:t>
       </w:r>
     </w:p>
     <w:p>
@@ -6505,7 +6492,6 @@
           <w:color w:val="FF0000"/>
           <w:szCs w:val="24"/>
         </w:rPr>
-        <w:lastRenderedPageBreak/>
         <w:drawing>
           <wp:inline distT="0" distB="0" distL="0" distR="0" wp14:anchorId="0216BB01" wp14:editId="3D10C1A5">
             <wp:extent cx="3378200" cy="1747794"/>
@@ -6579,7 +6565,7 @@
       <w:pPr>
         <w:pStyle w:val="Heading2"/>
       </w:pPr>
-      <w:bookmarkStart w:id="19" w:name="_Toc186714068"/>
+      <w:bookmarkStart w:id="19" w:name="_Toc186710494"/>
       <w:r>
         <w:t>Room 1 software</w:t>
       </w:r>
@@ -6601,6 +6587,7 @@
           <w:noProof/>
           <w:color w:val="FF0000"/>
         </w:rPr>
+        <w:lastRenderedPageBreak/>
         <w:drawing>
           <wp:inline distT="0" distB="0" distL="0" distR="0" wp14:anchorId="3873410E" wp14:editId="38937D58">
             <wp:extent cx="3016250" cy="1629019"/>
@@ -6685,7 +6672,15 @@
         <w:t>we initialized ADC and PWM using Alin’s libraries, and also set button pin as input with pull up resistor</w:t>
       </w:r>
       <w:r>
-        <w:t xml:space="preserve">, to do that we referred to AtMega datasheet </w:t>
+        <w:t xml:space="preserve">, to do that we referred to </w:t>
+      </w:r>
+      <w:proofErr w:type="spellStart"/>
+      <w:r>
+        <w:t>AtMega</w:t>
+      </w:r>
+      <w:proofErr w:type="spellEnd"/>
+      <w:r>
+        <w:t xml:space="preserve"> datasheet </w:t>
       </w:r>
       <w:sdt>
         <w:sdtPr>
@@ -6758,7 +6753,23 @@
           <w:i/>
           <w:iCs/>
         </w:rPr>
-        <w:t>“Update()”</w:t>
+        <w:t>“</w:t>
+      </w:r>
+      <w:proofErr w:type="gramStart"/>
+      <w:r>
+        <w:rPr>
+          <w:i/>
+          <w:iCs/>
+        </w:rPr>
+        <w:t>Update(</w:t>
+      </w:r>
+      <w:proofErr w:type="gramEnd"/>
+      <w:r>
+        <w:rPr>
+          <w:i/>
+          <w:iCs/>
+        </w:rPr>
+        <w:t>)”</w:t>
       </w:r>
       <w:r>
         <w:t xml:space="preserve"> function checks if potentiometer values changed since last measurement, if yes update LED’s intensity accordingly. Then it checks if button is pressed and wasn’t pressed previously, if this statement is true then the status of LED is inverted.</w:t>
@@ -6777,7 +6788,6 @@
           <w:color w:val="FF0000"/>
           <w:szCs w:val="24"/>
         </w:rPr>
-        <w:lastRenderedPageBreak/>
         <w:drawing>
           <wp:inline distT="0" distB="0" distL="0" distR="0" wp14:anchorId="78D632F6" wp14:editId="4C6E0E16">
             <wp:extent cx="4305300" cy="2790252"/>
@@ -6851,7 +6861,7 @@
       <w:pPr>
         <w:pStyle w:val="Heading2"/>
       </w:pPr>
-      <w:bookmarkStart w:id="22" w:name="_Toc186714069"/>
+      <w:bookmarkStart w:id="22" w:name="_Toc186710495"/>
       <w:r>
         <w:t>Room 2 software</w:t>
       </w:r>
@@ -6866,7 +6876,23 @@
           <w:i/>
           <w:iCs/>
         </w:rPr>
-        <w:t xml:space="preserve">“Update()” </w:t>
+        <w:t>“</w:t>
+      </w:r>
+      <w:proofErr w:type="gramStart"/>
+      <w:r>
+        <w:rPr>
+          <w:i/>
+          <w:iCs/>
+        </w:rPr>
+        <w:t>Update(</w:t>
+      </w:r>
+      <w:proofErr w:type="gramEnd"/>
+      <w:r>
+        <w:rPr>
+          <w:i/>
+          <w:iCs/>
+        </w:rPr>
+        <w:t xml:space="preserve">)” </w:t>
       </w:r>
       <w:r>
         <w:t xml:space="preserve">and </w:t>
@@ -6895,6 +6921,7 @@
           <w:color w:val="FF0000"/>
           <w:szCs w:val="24"/>
         </w:rPr>
+        <w:lastRenderedPageBreak/>
         <w:drawing>
           <wp:inline distT="0" distB="0" distL="0" distR="0" wp14:anchorId="06C58867" wp14:editId="508FBABC">
             <wp:extent cx="4692736" cy="2025570"/>
@@ -6968,7 +6995,7 @@
       <w:pPr>
         <w:pStyle w:val="Heading2"/>
       </w:pPr>
-      <w:bookmarkStart w:id="24" w:name="_Toc186714070"/>
+      <w:bookmarkStart w:id="24" w:name="_Toc186710496"/>
       <w:r>
         <w:t>Room 3 software</w:t>
       </w:r>
@@ -7027,7 +7054,6 @@
           <w:noProof/>
           <w:color w:val="FF0000"/>
         </w:rPr>
-        <w:lastRenderedPageBreak/>
         <w:drawing>
           <wp:inline distT="0" distB="0" distL="0" distR="0" wp14:anchorId="02507E8C" wp14:editId="65136593">
             <wp:extent cx="2533650" cy="2968878"/>
@@ -7109,8 +7135,9 @@
       <w:pPr>
         <w:pStyle w:val="Heading2"/>
       </w:pPr>
-      <w:bookmarkStart w:id="26" w:name="_Toc186714071"/>
-      <w:r>
+      <w:bookmarkStart w:id="26" w:name="_Toc186710497"/>
+      <w:r>
+        <w:lastRenderedPageBreak/>
         <w:t>Door software</w:t>
       </w:r>
       <w:bookmarkEnd w:id="26"/>
@@ -7124,7 +7151,23 @@
           <w:i/>
           <w:iCs/>
         </w:rPr>
-        <w:t xml:space="preserve">“Init()” </w:t>
+        <w:t>“</w:t>
+      </w:r>
+      <w:proofErr w:type="gramStart"/>
+      <w:r>
+        <w:rPr>
+          <w:i/>
+          <w:iCs/>
+        </w:rPr>
+        <w:t>Init(</w:t>
+      </w:r>
+      <w:proofErr w:type="gramEnd"/>
+      <w:r>
+        <w:rPr>
+          <w:i/>
+          <w:iCs/>
+        </w:rPr>
+        <w:t xml:space="preserve">)” </w:t>
       </w:r>
       <w:r>
         <w:t xml:space="preserve">and </w:t>
@@ -7150,23 +7193,55 @@
           <w:i/>
           <w:iCs/>
         </w:rPr>
-        <w:t xml:space="preserve">“Init()” </w:t>
-      </w:r>
-      <w:r>
-        <w:t>function we just initialized ADC using Alin’s and pin for LED as output and pin for PIR sensor as input using registers.</w:t>
-      </w:r>
-    </w:p>
-    <w:p>
-      <w:r>
-        <w:tab/>
-        <w:t xml:space="preserve">Every time the movement is detected and LDR has higher value than threshold LED is turned on and timer is reset. Timer is just one variable which is incremented by one every time the </w:t>
-      </w:r>
+        <w:t>“</w:t>
+      </w:r>
+      <w:proofErr w:type="gramStart"/>
       <w:r>
         <w:rPr>
           <w:i/>
           <w:iCs/>
         </w:rPr>
-        <w:t xml:space="preserve">“Update()” </w:t>
+        <w:t>Init(</w:t>
+      </w:r>
+      <w:proofErr w:type="gramEnd"/>
+      <w:r>
+        <w:rPr>
+          <w:i/>
+          <w:iCs/>
+        </w:rPr>
+        <w:t xml:space="preserve">)” </w:t>
+      </w:r>
+      <w:r>
+        <w:t>function we just initialized ADC using Alin’s and pin for LED as output and pin for PIR sensor as input using registers.</w:t>
+      </w:r>
+    </w:p>
+    <w:p>
+      <w:r>
+        <w:tab/>
+        <w:t xml:space="preserve">Every time the movement is detected and LDR has higher value than threshold LED is turned on and timer is reset. Timer is just one variable which is incremented by one every time the </w:t>
+      </w:r>
+      <w:r>
+        <w:rPr>
+          <w:i/>
+          <w:iCs/>
+        </w:rPr>
+        <w:t>“</w:t>
+      </w:r>
+      <w:proofErr w:type="gramStart"/>
+      <w:r>
+        <w:rPr>
+          <w:i/>
+          <w:iCs/>
+        </w:rPr>
+        <w:t>Update(</w:t>
+      </w:r>
+      <w:proofErr w:type="gramEnd"/>
+      <w:r>
+        <w:rPr>
+          <w:i/>
+          <w:iCs/>
+        </w:rPr>
+        <w:t xml:space="preserve">)” </w:t>
       </w:r>
       <w:r>
         <w:t>function is called, when the LED is turned on the variable is set to zero, when this variable reaches particular value LED is turned off.</w:t>
@@ -7185,7 +7260,6 @@
           <w:color w:val="FF0000"/>
           <w:szCs w:val="24"/>
         </w:rPr>
-        <w:lastRenderedPageBreak/>
         <w:drawing>
           <wp:inline distT="0" distB="0" distL="0" distR="0" wp14:anchorId="4065D6EA" wp14:editId="1DF2ADB8">
             <wp:extent cx="2444750" cy="2523953"/>
@@ -7262,7 +7336,7 @@
       <w:r>
         <w:t xml:space="preserve"> </w:t>
       </w:r>
-      <w:bookmarkStart w:id="28" w:name="_Toc186714072"/>
+      <w:bookmarkStart w:id="28" w:name="_Toc186710498"/>
       <w:r>
         <w:t xml:space="preserve">Control panel </w:t>
       </w:r>
@@ -7287,6 +7361,7 @@
           <w:noProof/>
           <w:color w:val="FF0000"/>
         </w:rPr>
+        <w:lastRenderedPageBreak/>
         <w:drawing>
           <wp:inline distT="0" distB="0" distL="0" distR="0" wp14:anchorId="391B32DE" wp14:editId="637B3168">
             <wp:extent cx="2680554" cy="3397250"/>
@@ -7375,7 +7450,6 @@
           <w:noProof/>
           <w:color w:val="FF0000"/>
         </w:rPr>
-        <w:lastRenderedPageBreak/>
         <w:drawing>
           <wp:inline distT="0" distB="0" distL="0" distR="0" wp14:anchorId="4C31FB77" wp14:editId="3488CEEF">
             <wp:extent cx="3511550" cy="2325478"/>
@@ -7460,7 +7534,7 @@
       <w:r>
         <w:t xml:space="preserve"> </w:t>
       </w:r>
-      <w:bookmarkStart w:id="31" w:name="_Toc186714073"/>
+      <w:bookmarkStart w:id="31" w:name="_Toc186710499"/>
       <w:r>
         <w:t>Menu implementation</w:t>
       </w:r>
@@ -7473,6 +7547,7 @@
     </w:p>
     <w:p>
       <w:r>
+        <w:lastRenderedPageBreak/>
         <w:tab/>
         <w:t>Folder contains more folders or files, for example at the top level of the menu there are four folders (room 1, room 2, room 3, door) after selecting one of the folders its content will be displayed on control panel. Returning back to previous folder is done by clicking “back” button.</w:t>
       </w:r>
@@ -7514,7 +7589,15 @@
     </w:p>
     <w:p>
       <w:r>
-        <w:t>Files and Folders are contained in “Menu_element” struct</w:t>
+        <w:t>Files and Folders are contained in “</w:t>
+      </w:r>
+      <w:proofErr w:type="spellStart"/>
+      <w:r>
+        <w:t>Menu_element</w:t>
+      </w:r>
+      <w:proofErr w:type="spellEnd"/>
+      <w:r>
+        <w:t>” struct</w:t>
       </w:r>
       <w:sdt>
         <w:sdtPr>
@@ -7615,7 +7698,6 @@
           <w:noProof/>
           <w:color w:val="FF0000"/>
         </w:rPr>
-        <w:lastRenderedPageBreak/>
         <w:drawing>
           <wp:inline distT="0" distB="0" distL="0" distR="0" wp14:anchorId="6CFEC689" wp14:editId="05136425">
             <wp:extent cx="1669759" cy="2965450"/>
@@ -7788,7 +7870,7 @@
       <w:r>
         <w:t xml:space="preserve"> </w:t>
       </w:r>
-      <w:bookmarkStart w:id="34" w:name="_Toc186714074"/>
+      <w:bookmarkStart w:id="34" w:name="_Toc186710500"/>
       <w:r>
         <w:t>Display implementation</w:t>
       </w:r>
@@ -7875,9 +7957,14 @@
         <w:fldChar w:fldCharType="end"/>
       </w:r>
       <w:r>
-        <w:t xml:space="preserve"> Display.h</w:t>
+        <w:t xml:space="preserve"> </w:t>
+      </w:r>
+      <w:proofErr w:type="spellStart"/>
+      <w:r>
+        <w:t>Display.h</w:t>
       </w:r>
       <w:bookmarkEnd w:id="35"/>
+      <w:proofErr w:type="spellEnd"/>
     </w:p>
     <w:p>
       <w:r>
@@ -7891,7 +7978,7 @@
       <w:r>
         <w:t xml:space="preserve"> </w:t>
       </w:r>
-      <w:bookmarkStart w:id="36" w:name="_Toc186714075"/>
+      <w:bookmarkStart w:id="36" w:name="_Toc186710501"/>
       <w:r>
         <w:t>Mediator implementation</w:t>
       </w:r>
@@ -8011,9 +8098,14 @@
         <w:fldChar w:fldCharType="end"/>
       </w:r>
       <w:r>
-        <w:t xml:space="preserve"> Mediator.h</w:t>
+        <w:t xml:space="preserve"> </w:t>
+      </w:r>
+      <w:proofErr w:type="spellStart"/>
+      <w:r>
+        <w:t>Mediator.h</w:t>
       </w:r>
       <w:bookmarkEnd w:id="37"/>
+      <w:proofErr w:type="spellEnd"/>
     </w:p>
     <w:p>
       <w:pPr>
@@ -8093,7 +8185,15 @@
         <w:fldChar w:fldCharType="end"/>
       </w:r>
       <w:r>
-        <w:t xml:space="preserve"> get_getter_func function</w:t>
+        <w:t xml:space="preserve"> </w:t>
+      </w:r>
+      <w:proofErr w:type="spellStart"/>
+      <w:r>
+        <w:t>get_getter_func</w:t>
+      </w:r>
+      <w:proofErr w:type="spellEnd"/>
+      <w:r>
+        <w:t xml:space="preserve"> function</w:t>
       </w:r>
       <w:bookmarkEnd w:id="38"/>
     </w:p>
@@ -8104,7 +8204,7 @@
       <w:r>
         <w:t xml:space="preserve"> </w:t>
       </w:r>
-      <w:bookmarkStart w:id="39" w:name="_Toc186714076"/>
+      <w:bookmarkStart w:id="39" w:name="_Toc186710502"/>
       <w:r>
         <w:t>Software problems</w:t>
       </w:r>
@@ -8158,7 +8258,7 @@
       <w:pPr>
         <w:pStyle w:val="Heading1"/>
       </w:pPr>
-      <w:bookmarkStart w:id="40" w:name="_Toc186714077"/>
+      <w:bookmarkStart w:id="40" w:name="_Toc186710503"/>
       <w:r>
         <w:lastRenderedPageBreak/>
         <w:t>Results</w:t>
@@ -8345,7 +8445,27 @@
           <w:lang w:eastAsia="sk-SK"/>
           <w14:ligatures w14:val="none"/>
         </w:rPr>
-        <w:t xml:space="preserve"> we created some helper libraries for the menu, display and mediator. As a result we had </w:t>
+        <w:t xml:space="preserve"> we created some helper libraries for the menu, display and mediator. As a </w:t>
+      </w:r>
+      <w:proofErr w:type="gramStart"/>
+      <w:r>
+        <w:rPr>
+          <w:rFonts w:eastAsia="Times New Roman" w:cstheme="minorHAnsi"/>
+          <w:kern w:val="0"/>
+          <w:lang w:eastAsia="sk-SK"/>
+          <w14:ligatures w14:val="none"/>
+        </w:rPr>
+        <w:t>result</w:t>
+      </w:r>
+      <w:proofErr w:type="gramEnd"/>
+      <w:r>
+        <w:rPr>
+          <w:rFonts w:eastAsia="Times New Roman" w:cstheme="minorHAnsi"/>
+          <w:kern w:val="0"/>
+          <w:lang w:eastAsia="sk-SK"/>
+          <w14:ligatures w14:val="none"/>
+        </w:rPr>
+        <w:t xml:space="preserve"> we had </w:t>
       </w:r>
       <w:r>
         <w:rPr>
@@ -8379,7 +8499,7 @@
       <w:pPr>
         <w:pStyle w:val="Heading1"/>
       </w:pPr>
-      <w:bookmarkStart w:id="41" w:name="_Toc186714078"/>
+      <w:bookmarkStart w:id="41" w:name="_Toc186710504"/>
       <w:r>
         <w:lastRenderedPageBreak/>
         <w:t>Discussion</w:t>
@@ -8403,7 +8523,7 @@
       <w:pPr>
         <w:pStyle w:val="Heading2"/>
       </w:pPr>
-      <w:bookmarkStart w:id="42" w:name="_Toc186714079"/>
+      <w:bookmarkStart w:id="42" w:name="_Toc186710505"/>
       <w:r>
         <w:t>Design and results comparison</w:t>
       </w:r>
@@ -8411,19 +8531,37 @@
     </w:p>
     <w:p>
       <w:r>
-        <w:t xml:space="preserve">Overall, the design functioned as expected. Nevertheless, some features had to be abandoned, as their functionality was not required. Notably, the use of RX/TX or D0/D1 pins turned out to be complicated. Their behavior is different in comparison to standard digital pins, which was found out later in the project. Therefore, they are not used in the final version of the project.  In addition, the button for additional features, initially intended as a switch to turn on or off sleep mechanism, could not have been implemented due to a design flaw. It is described in section 3.4 Problems during assembly. </w:t>
-      </w:r>
-    </w:p>
-    <w:p>
-      <w:r>
-        <w:t>What’s more, it was decided that control panel potentiometer will not be used. It was intended as a tool to change brightness or color component directly on the control panel, however, such implementation proved to be more complex than the implementation of this function to the control panel buttons. Another neglected feature is the ability to change color components in HSV format, in Room 3 via the control panel. Presumably, the adjustment of the color values was faulty due to unknown causes likely stemming from coding errors. The displayed format of the color in Room 3 menu can still be changed, but the ability to adjust color values is solely available in RGB format.</w:t>
+        <w:t xml:space="preserve">Overall, the design functioned as expected. Nevertheless, some features had to be abandoned, as their functionality was not required. Notably, the use of RX/TX or D0/D1 pins turned out to be complicated. Their behavior is different in comparison to standard digital pins, which was found out later in the project. Therefore, they are not used in the final version of the project.  In addition, the button for additional </w:t>
+      </w:r>
+      <w:r>
+        <w:t>features</w:t>
+      </w:r>
+      <w:r>
+        <w:t xml:space="preserve">, initially intended as a switch to turn on or off sleep mechanism, could </w:t>
+      </w:r>
+      <w:r>
+        <w:t>not have</w:t>
+      </w:r>
+      <w:r>
+        <w:t xml:space="preserve"> been implemented due to a design flaw. It is described in section 3.4 Problems during assembly. </w:t>
+      </w:r>
+    </w:p>
+    <w:p>
+      <w:r>
+        <w:t xml:space="preserve">What’s more, it was decided that control panel potentiometer will not be used. It was intended as a tool to change brightness or color component directly on the control panel, however, such implementation proved to be more complex than the implementation of this function to the control panel buttons. Another neglected feature is the ability to change color components in HSV format, in Room 3 via the control panel. Presumably, the adjustment of the color values was faulty due to unknown </w:t>
+      </w:r>
+      <w:r>
+        <w:t>causes</w:t>
+      </w:r>
+      <w:r>
+        <w:t xml:space="preserve"> likely stemming from coding errors. The displayed format of the color in Room 3 menu can still be changed, but the ability to adjust color values is solely available in RGB format.</w:t>
       </w:r>
     </w:p>
     <w:p>
       <w:pPr>
         <w:pStyle w:val="Heading2"/>
       </w:pPr>
-      <w:bookmarkStart w:id="43" w:name="_Toc186714080"/>
+      <w:bookmarkStart w:id="43" w:name="_Toc186710506"/>
       <w:r>
         <w:t>Technical limitations</w:t>
       </w:r>
@@ -8431,14 +8569,20 @@
     </w:p>
     <w:p>
       <w:r>
-        <w:t>Moreover, some of our decisions were not optimal due to a few restrictions. One of the restrictions were mandatory requirements of the project, namely the use of Arduino Nano microcontroller and LCD display provided by the SDU. However, these requirements weren’t and shouldn’t be considered as true restrictions within the context of the project. The aim of this remark is to acknowledge these requirements, as they fundamentally influenced the development process. In addition, other confinements were introduced by electrical component provider and PCB manufacturer. The choice of electrical components was restricted by the limited variety of component models sold by the provider, while the design of PCBs had to align with available services of PCB manufacturer.</w:t>
+        <w:t xml:space="preserve">Moreover, some of our decisions were not optimal due to a few restrictions. One of the restrictions were mandatory requirements of the project, namely the use of Arduino Nano microcontroller and LCD display provided by the SDU. However, these requirements weren’t and shouldn’t be considered as true restrictions within the context of the project. The aim of this remark is to acknowledge these requirements, as they fundamentally influenced the development process. In addition, other confinements were introduced by electrical component provider and PCB manufacturer. </w:t>
+      </w:r>
+      <w:r>
+        <w:t>The choice</w:t>
+      </w:r>
+      <w:r>
+        <w:t xml:space="preserve"> of electrical components was restricted by the limited variety of component models sold by the provider, while the design of PCBs had to align with available services of PCB manufacturer.</w:t>
       </w:r>
     </w:p>
     <w:p>
       <w:pPr>
         <w:pStyle w:val="Heading2"/>
       </w:pPr>
-      <w:bookmarkStart w:id="44" w:name="_Toc186714081"/>
+      <w:bookmarkStart w:id="44" w:name="_Toc186710507"/>
       <w:r>
         <w:t>Retrospective</w:t>
       </w:r>
@@ -8446,7 +8590,13 @@
     </w:p>
     <w:p>
       <w:r>
-        <w:t xml:space="preserve">Furthermore, the dynamic of a newly formed project group affected the whole development process. </w:t>
+        <w:t xml:space="preserve">Furthermore, the dynamic of a </w:t>
+      </w:r>
+      <w:r>
+        <w:t>newly formed</w:t>
+      </w:r>
+      <w:r>
+        <w:t xml:space="preserve"> project group affected the whole development process. </w:t>
       </w:r>
       <w:r>
         <w:t>The project plan design was unrealistic, as the capabilities of the members didn’t match the task skill/knowledge requirements most of the time</w:t>
@@ -8467,10 +8617,22 @@
         <w:t>For example, m</w:t>
       </w:r>
       <w:r>
-        <w:t>embers were new to the concept of working in group</w:t>
-      </w:r>
-      <w:r>
-        <w:t xml:space="preserve"> on such a technical project</w:t>
+        <w:t xml:space="preserve">embers were new to the concept of </w:t>
+      </w:r>
+      <w:r>
+        <w:t>working</w:t>
+      </w:r>
+      <w:r>
+        <w:t xml:space="preserve"> in group</w:t>
+      </w:r>
+      <w:r>
+        <w:t xml:space="preserve"> on such </w:t>
+      </w:r>
+      <w:r>
+        <w:t>a technical</w:t>
+      </w:r>
+      <w:r>
+        <w:t xml:space="preserve"> project</w:t>
       </w:r>
       <w:r>
         <w:t xml:space="preserve">, </w:t>
@@ -8480,7 +8642,13 @@
       </w:r>
       <w:r>
         <w:lastRenderedPageBreak/>
-        <w:t xml:space="preserve">is written from the writer’s perspective. The opinions of members on this topic might significantly differ. </w:t>
+        <w:t xml:space="preserve">is written from </w:t>
+      </w:r>
+      <w:r>
+        <w:t>the writer’s</w:t>
+      </w:r>
+      <w:r>
+        <w:t xml:space="preserve"> perspective. The opinions of members on this topic might significantly differ. </w:t>
       </w:r>
     </w:p>
     <w:p/>
@@ -8488,7 +8656,7 @@
       <w:pPr>
         <w:pStyle w:val="Heading1"/>
       </w:pPr>
-      <w:bookmarkStart w:id="45" w:name="_Toc186714082"/>
+      <w:bookmarkStart w:id="45" w:name="_Toc186710508"/>
       <w:r>
         <w:lastRenderedPageBreak/>
         <w:t>Conclusion</w:t>
@@ -8497,7 +8665,13 @@
     </w:p>
     <w:p>
       <w:r>
-        <w:t>To conclude, a couple of insignificant features included in the design weren’t implemented due to various reasons. Various sources of technical limitations were mentioned. The group dynamic is brought up as a factor influencing the development process, while the requirement of a strict project plan is challenged.</w:t>
+        <w:t xml:space="preserve">To conclude, </w:t>
+      </w:r>
+      <w:r>
+        <w:t>a couple</w:t>
+      </w:r>
+      <w:r>
+        <w:t xml:space="preserve"> of insignificant features included in the design weren’t implemented due to various reasons. Various sources of technical limitations were mentioned. The group dynamic is brought up as a factor influencing the development process, while the requirement of a strict project plan is challenged.</w:t>
       </w:r>
     </w:p>
     <w:p>
@@ -8520,7 +8694,23 @@
         <w:t xml:space="preserve">we </w:t>
       </w:r>
       <w:r>
-        <w:t>know a lot about team work, development timeline and task division, we also learned how to be responsible and complete tasks, which were assigned to us</w:t>
+        <w:t xml:space="preserve">know a lot about </w:t>
+      </w:r>
+      <w:proofErr w:type="gramStart"/>
+      <w:r>
+        <w:t>team work</w:t>
+      </w:r>
+      <w:proofErr w:type="gramEnd"/>
+      <w:r>
+        <w:t>, development timeline and task division</w:t>
+      </w:r>
+      <w:proofErr w:type="gramStart"/>
+      <w:r>
+        <w:t>, we</w:t>
+      </w:r>
+      <w:proofErr w:type="gramEnd"/>
+      <w:r>
+        <w:t xml:space="preserve"> also learned how to be responsible and complete tasks, which were assigned to us</w:t>
       </w:r>
       <w:r>
         <w:t>,</w:t>
@@ -8529,10 +8719,26 @@
         <w:t xml:space="preserve"> because this wasn’t personal project and </w:t>
       </w:r>
       <w:r>
-        <w:t>our discipline could decide between success or a failure. In addition to soft skills we also learned how to navigate complex world of product design and technical documentation. This knowledge will prove useful in future projects.</w:t>
-      </w:r>
-    </w:p>
-    <w:bookmarkStart w:id="46" w:name="_Toc186714083" w:displacedByCustomXml="next"/>
+        <w:t xml:space="preserve">our discipline could decide between success or a failure. In addition to soft </w:t>
+      </w:r>
+      <w:proofErr w:type="gramStart"/>
+      <w:r>
+        <w:t>skills</w:t>
+      </w:r>
+      <w:proofErr w:type="gramEnd"/>
+      <w:r>
+        <w:t xml:space="preserve"> we also learned how to navigate </w:t>
+      </w:r>
+      <w:proofErr w:type="gramStart"/>
+      <w:r>
+        <w:t>complex</w:t>
+      </w:r>
+      <w:proofErr w:type="gramEnd"/>
+      <w:r>
+        <w:t xml:space="preserve"> world of product design and technical documentation. This knowledge will prove useful in future projects.</w:t>
+      </w:r>
+    </w:p>
+    <w:bookmarkStart w:id="46" w:name="_Toc186710509" w:displacedByCustomXml="next"/>
     <w:sdt>
       <w:sdtPr>
         <w:rPr>
@@ -8964,7 +9170,7 @@
       <w:pPr>
         <w:pStyle w:val="Heading1"/>
       </w:pPr>
-      <w:bookmarkStart w:id="47" w:name="_Toc186714084"/>
+      <w:bookmarkStart w:id="47" w:name="_Toc186710510"/>
       <w:r>
         <w:lastRenderedPageBreak/>
         <w:t>Appendices</w:t>
@@ -8975,7 +9181,7 @@
       <w:pPr>
         <w:pStyle w:val="Heading2"/>
       </w:pPr>
-      <w:bookmarkStart w:id="48" w:name="_Toc186714085"/>
+      <w:bookmarkStart w:id="48" w:name="_Toc186710511"/>
       <w:r>
         <w:t>Main PCB</w:t>
       </w:r>
@@ -9047,7 +9253,7 @@
       <w:pPr>
         <w:pStyle w:val="Heading2"/>
       </w:pPr>
-      <w:bookmarkStart w:id="49" w:name="_Toc186714086"/>
+      <w:bookmarkStart w:id="49" w:name="_Toc186710512"/>
       <w:r>
         <w:lastRenderedPageBreak/>
         <w:t>Main board schematic</w:t>
@@ -9113,7 +9319,7 @@
       <w:pPr>
         <w:pStyle w:val="Heading2"/>
       </w:pPr>
-      <w:bookmarkStart w:id="50" w:name="_Toc186714087"/>
+      <w:bookmarkStart w:id="50" w:name="_Toc186710513"/>
       <w:r>
         <w:lastRenderedPageBreak/>
         <w:t>Control panel PCB</w:t>
@@ -9179,7 +9385,7 @@
       <w:pPr>
         <w:pStyle w:val="Heading2"/>
       </w:pPr>
-      <w:bookmarkStart w:id="51" w:name="_Toc186714088"/>
+      <w:bookmarkStart w:id="51" w:name="_Toc186710514"/>
       <w:r>
         <w:lastRenderedPageBreak/>
         <w:t>Control panel board schematic</w:t>
@@ -9245,7 +9451,7 @@
       <w:pPr>
         <w:pStyle w:val="Heading2"/>
       </w:pPr>
-      <w:bookmarkStart w:id="52" w:name="_Toc186714089"/>
+      <w:bookmarkStart w:id="52" w:name="_Toc186710515"/>
       <w:r>
         <w:lastRenderedPageBreak/>
         <w:t>Base drawing</w:t>
@@ -9301,7 +9507,7 @@
       <w:pPr>
         <w:pStyle w:val="Heading2"/>
       </w:pPr>
-      <w:bookmarkStart w:id="53" w:name="_Toc186714090"/>
+      <w:bookmarkStart w:id="53" w:name="_Toc186710516"/>
       <w:r>
         <w:lastRenderedPageBreak/>
         <w:t>Button casing drawing</w:t>
@@ -9387,7 +9593,7 @@
       <w:pPr>
         <w:pStyle w:val="Heading2"/>
       </w:pPr>
-      <w:bookmarkStart w:id="54" w:name="_Toc186714091"/>
+      <w:bookmarkStart w:id="54" w:name="_Toc186710517"/>
       <w:r>
         <w:lastRenderedPageBreak/>
         <w:t>Calculations</w:t>
@@ -12106,7 +12312,7 @@
       <w:pPr>
         <w:pStyle w:val="Heading2"/>
       </w:pPr>
-      <w:bookmarkStart w:id="55" w:name="_Toc186714092"/>
+      <w:bookmarkStart w:id="55" w:name="_Toc186710518"/>
       <w:r>
         <w:lastRenderedPageBreak/>
         <w:t>Pinout</w:t>
@@ -12122,7 +12328,7 @@
           <w:noProof/>
         </w:rPr>
         <w:drawing>
-          <wp:inline distT="0" distB="0" distL="0" distR="0" wp14:anchorId="7B36F11D" wp14:editId="4D55E74B">
+          <wp:inline distT="0" distB="0" distL="0" distR="0" wp14:anchorId="7B36F11D" wp14:editId="042CA57D">
             <wp:extent cx="5768340" cy="6154420"/>
             <wp:effectExtent l="0" t="0" r="3810" b="0"/>
             <wp:docPr id="2134183089" name="Picture 1" descr="A circuit board with labels&#10;&#10;Description automatically generated"/>
@@ -12185,7 +12391,7 @@
       <w:pPr>
         <w:pStyle w:val="Heading2"/>
       </w:pPr>
-      <w:bookmarkStart w:id="56" w:name="_Toc186714093"/>
+      <w:bookmarkStart w:id="56" w:name="_Toc186710519"/>
       <w:r>
         <w:lastRenderedPageBreak/>
         <w:t>Wiring table for pin header connectors</w:t>
@@ -13542,7 +13748,7 @@
         <w:lastRenderedPageBreak/>
         <w:t xml:space="preserve"> </w:t>
       </w:r>
-      <w:bookmarkStart w:id="57" w:name="_Toc186714094"/>
+      <w:bookmarkStart w:id="57" w:name="_Toc186710520"/>
       <w:r>
         <w:t>Wiring table for connecting Control panel to main PCB</w:t>
       </w:r>
@@ -14325,76 +14531,10 @@
       </w:tr>
     </w:tbl>
     <w:p/>
-    <w:p>
-      <w:pPr>
-        <w:spacing w:after="160"/>
-        <w:ind w:firstLine="0"/>
-        <w:jc w:val="left"/>
-      </w:pPr>
-      <w:r>
-        <w:br w:type="page"/>
-      </w:r>
-    </w:p>
-    <w:p>
-      <w:pPr>
-        <w:pStyle w:val="Heading2"/>
-      </w:pPr>
-      <w:r>
-        <w:lastRenderedPageBreak/>
-        <w:t xml:space="preserve"> </w:t>
-      </w:r>
-      <w:bookmarkStart w:id="58" w:name="_Toc186714095"/>
-      <w:r>
-        <w:t>Budget</w:t>
-      </w:r>
-      <w:bookmarkEnd w:id="58"/>
-    </w:p>
-    <w:p>
-      <w:pPr>
-        <w:ind w:firstLine="0"/>
-      </w:pPr>
-      <w:r>
-        <w:drawing>
-          <wp:inline distT="0" distB="0" distL="0" distR="0" wp14:anchorId="6DDE09DA" wp14:editId="035E2248">
-            <wp:extent cx="5768340" cy="1186815"/>
-            <wp:effectExtent l="0" t="0" r="3810" b="0"/>
-            <wp:docPr id="1862372580" name="Picture 1"/>
-            <wp:cNvGraphicFramePr>
-              <a:graphicFrameLocks xmlns:a="http://schemas.openxmlformats.org/drawingml/2006/main" noChangeAspect="1"/>
-            </wp:cNvGraphicFramePr>
-            <a:graphic xmlns:a="http://schemas.openxmlformats.org/drawingml/2006/main">
-              <a:graphicData uri="http://schemas.openxmlformats.org/drawingml/2006/picture">
-                <pic:pic xmlns:pic="http://schemas.openxmlformats.org/drawingml/2006/picture">
-                  <pic:nvPicPr>
-                    <pic:cNvPr id="1862372580" name=""/>
-                    <pic:cNvPicPr/>
-                  </pic:nvPicPr>
-                  <pic:blipFill>
-                    <a:blip r:embed="rId36"/>
-                    <a:stretch>
-                      <a:fillRect/>
-                    </a:stretch>
-                  </pic:blipFill>
-                  <pic:spPr>
-                    <a:xfrm>
-                      <a:off x="0" y="0"/>
-                      <a:ext cx="5768340" cy="1186815"/>
-                    </a:xfrm>
-                    <a:prstGeom prst="rect">
-                      <a:avLst/>
-                    </a:prstGeom>
-                  </pic:spPr>
-                </pic:pic>
-              </a:graphicData>
-            </a:graphic>
-          </wp:inline>
-        </w:drawing>
-      </w:r>
-    </w:p>
     <w:p/>
     <w:sectPr>
-      <w:headerReference w:type="default" r:id="rId37"/>
-      <w:footerReference w:type="default" r:id="rId38"/>
+      <w:headerReference w:type="default" r:id="rId36"/>
+      <w:footerReference w:type="default" r:id="rId37"/>
       <w:pgSz w:w="11906" w:h="16838"/>
       <w:pgMar w:top="1411" w:right="1411" w:bottom="1411" w:left="1411" w:header="706" w:footer="706" w:gutter="0"/>
       <w:pgNumType w:start="1"/>
@@ -16920,17 +17060,14 @@
     <w:rsid w:val="00116E12"/>
     <w:rsid w:val="003E3C40"/>
     <w:rsid w:val="00466FD8"/>
-    <w:rsid w:val="004B2AB9"/>
     <w:rsid w:val="00684202"/>
     <w:rsid w:val="00746F96"/>
-    <w:rsid w:val="007A073C"/>
     <w:rsid w:val="00A76213"/>
     <w:rsid w:val="00BC78F1"/>
     <w:rsid w:val="00C05EDB"/>
     <w:rsid w:val="00D31B50"/>
     <w:rsid w:val="00D3252B"/>
     <w:rsid w:val="00EA6F3E"/>
-    <w:rsid w:val="00EB7B9B"/>
   </w:rsids>
   <m:mathPr>
     <m:mathFont m:val="Cambria Math"/>

</xml_diff>

<commit_message>
Add names and finalize report.
</commit_message>
<xml_diff>
--- a/report/ReportV3.docx
+++ b/report/ReportV3.docx
@@ -6,7 +6,169 @@
       <w:pPr>
         <w:pStyle w:val="Title"/>
         <w:jc w:val="center"/>
+      </w:pPr>
+      <w:r>
+        <w:t>Smart home model</w:t>
+      </w:r>
+    </w:p>
+    <w:p/>
+    <w:p/>
+    <w:p>
+      <w:pPr>
+        <w:jc w:val="center"/>
+        <w:rPr>
+          <w:b/>
+          <w:bCs/>
+          <w:sz w:val="28"/>
+          <w:szCs w:val="28"/>
+        </w:rPr>
+      </w:pPr>
+      <w:r>
+        <w:tab/>
+      </w:r>
+      <w:r>
+        <w:rPr>
+          <w:b/>
+          <w:bCs/>
+          <w:sz w:val="28"/>
+          <w:szCs w:val="28"/>
+        </w:rPr>
+        <w:t>Authors</w:t>
+      </w:r>
+      <w:r>
+        <w:rPr>
+          <w:b/>
+          <w:bCs/>
+          <w:sz w:val="28"/>
+          <w:szCs w:val="28"/>
+        </w:rPr>
+        <w:t>:</w:t>
+      </w:r>
+    </w:p>
+    <w:p>
+      <w:pPr>
+        <w:jc w:val="center"/>
+        <w:rPr>
+          <w:b/>
+          <w:bCs/>
+          <w:sz w:val="28"/>
+          <w:szCs w:val="28"/>
+        </w:rPr>
+      </w:pPr>
+      <w:r>
+        <w:rPr>
+          <w:b/>
+          <w:bCs/>
+          <w:sz w:val="28"/>
+          <w:szCs w:val="28"/>
+        </w:rPr>
+        <w:t>Milan Caban</w:t>
+      </w:r>
+    </w:p>
+    <w:p>
+      <w:pPr>
+        <w:jc w:val="center"/>
+        <w:rPr>
+          <w:b/>
+          <w:bCs/>
+          <w:sz w:val="28"/>
+          <w:szCs w:val="28"/>
+        </w:rPr>
+      </w:pPr>
+      <w:r>
+        <w:rPr>
+          <w:b/>
+          <w:bCs/>
+          <w:sz w:val="28"/>
+          <w:szCs w:val="28"/>
+        </w:rPr>
+        <w:t>Jakub Dubrava</w:t>
+      </w:r>
+    </w:p>
+    <w:p>
+      <w:pPr>
+        <w:jc w:val="center"/>
+        <w:rPr>
+          <w:b/>
+          <w:bCs/>
+          <w:sz w:val="28"/>
+          <w:szCs w:val="28"/>
+        </w:rPr>
+      </w:pPr>
+      <w:r>
+        <w:rPr>
+          <w:b/>
+          <w:bCs/>
+          <w:sz w:val="28"/>
+          <w:szCs w:val="28"/>
+        </w:rPr>
+        <w:t>Katharina Lea Johannsen</w:t>
+      </w:r>
+    </w:p>
+    <w:p>
+      <w:pPr>
+        <w:jc w:val="center"/>
+        <w:rPr>
+          <w:b/>
+          <w:bCs/>
+          <w:sz w:val="28"/>
+          <w:szCs w:val="28"/>
+        </w:rPr>
+      </w:pPr>
+      <w:r>
+        <w:rPr>
+          <w:b/>
+          <w:bCs/>
+          <w:sz w:val="28"/>
+          <w:szCs w:val="28"/>
+        </w:rPr>
+        <w:t>Roko Grgic</w:t>
+      </w:r>
+    </w:p>
+    <w:p>
+      <w:pPr>
+        <w:jc w:val="center"/>
+        <w:rPr>
+          <w:b/>
+          <w:bCs/>
+          <w:sz w:val="28"/>
+          <w:szCs w:val="28"/>
+        </w:rPr>
+      </w:pPr>
+      <w:proofErr w:type="gramStart"/>
+      <w:r>
+        <w:rPr>
+          <w:b/>
+          <w:bCs/>
+          <w:sz w:val="28"/>
+          <w:szCs w:val="28"/>
+        </w:rPr>
+        <w:t xml:space="preserve">Danylo  </w:t>
+      </w:r>
+      <w:proofErr w:type="spellStart"/>
+      <w:r>
+        <w:rPr>
+          <w:b/>
+          <w:bCs/>
+          <w:sz w:val="28"/>
+          <w:szCs w:val="28"/>
+        </w:rPr>
+        <w:t>Lysechko</w:t>
+      </w:r>
+      <w:proofErr w:type="spellEnd"/>
+      <w:proofErr w:type="gramEnd"/>
+    </w:p>
+    <w:p>
+      <w:pPr>
+        <w:jc w:val="center"/>
+        <w:rPr>
+          <w:b/>
+          <w:bCs/>
+          <w:sz w:val="28"/>
+          <w:szCs w:val="28"/>
+        </w:rPr>
         <w:sectPr>
+          <w:footerReference w:type="default" r:id="rId9"/>
           <w:type w:val="continuous"/>
           <w:pgSz w:w="11906" w:h="16838"/>
           <w:pgMar w:top="1411" w:right="1411" w:bottom="1411" w:left="1411" w:header="706" w:footer="706" w:gutter="0"/>
@@ -17,7 +179,13 @@
         </w:sectPr>
       </w:pPr>
       <w:r>
-        <w:t>Smart home model</w:t>
+        <w:rPr>
+          <w:b/>
+          <w:bCs/>
+          <w:sz w:val="28"/>
+          <w:szCs w:val="28"/>
+        </w:rPr>
+        <w:t>Yumna Ayesha</w:t>
       </w:r>
     </w:p>
     <w:p>
@@ -48,7 +216,15 @@
         <w:t>. The model demonstrates how modern technology can enhance convenience, energy efficiency, and user interaction within residential spaces.</w:t>
       </w:r>
       <w:r>
-        <w:t xml:space="preserve"> Since this is a first experience with electronic product design for most of the members</w:t>
+        <w:t xml:space="preserve"> Since this is </w:t>
+      </w:r>
+      <w:proofErr w:type="gramStart"/>
+      <w:r>
+        <w:t>a first</w:t>
+      </w:r>
+      <w:proofErr w:type="gramEnd"/>
+      <w:r>
+        <w:t xml:space="preserve"> experience with electronic product design for most of the members</w:t>
       </w:r>
       <w:r>
         <w:t>,</w:t>
@@ -5664,7 +5840,15 @@
     </w:p>
     <w:p>
       <w:r>
-        <w:t xml:space="preserve">This report encompasses various procedures involved in construction of a smart home model. One of the initial definitions of smart home is provided by Lutolf, defining it as “an integration of different services within a home by using a common communication system.” Moreover, it should assure „an economic, secure, and comfortable operation of the home and include a high degree of intelligent functionality and flexibility.” </w:t>
+        <w:t xml:space="preserve">This report encompasses various procedures involved in construction of a smart home model. One of the initial definitions of smart home is provided by </w:t>
+      </w:r>
+      <w:proofErr w:type="spellStart"/>
+      <w:r>
+        <w:t>Lutolf</w:t>
+      </w:r>
+      <w:proofErr w:type="spellEnd"/>
+      <w:r>
+        <w:t xml:space="preserve">, defining it as “an integration of different services within a home by using a common communication system.” Moreover, it should assure „an economic, secure, and comfortable operation of the home and include a high degree of intelligent functionality and flexibility.” </w:t>
       </w:r>
       <w:sdt>
         <w:sdtPr>
@@ -5693,7 +5877,15 @@
         </w:sdtContent>
       </w:sdt>
       <w:r>
-        <w:t xml:space="preserve"> A fresher definition by Satpathy states, that “a home which is smart enough to assist the inhabitants to live independently and comfortably with the help of technology is termed as smart home. In a smart home, all the mechanical and digital devices are interconnected to form a network, which can communicate with each other and with the user to create an interactive space.” </w:t>
+        <w:t xml:space="preserve"> A fresher definition by </w:t>
+      </w:r>
+      <w:proofErr w:type="spellStart"/>
+      <w:r>
+        <w:t>Satpathy</w:t>
+      </w:r>
+      <w:proofErr w:type="spellEnd"/>
+      <w:r>
+        <w:t xml:space="preserve"> states, that “a home which is smart enough to assist the inhabitants to live independently and comfortably with the help of technology is termed as smart home. In a smart home, all the mechanical and digital devices are interconnected to form a network, which can communicate with each other and with the user to create an interactive space.” </w:t>
       </w:r>
       <w:sdt>
         <w:sdtPr>
@@ -5722,7 +5914,15 @@
         </w:sdtContent>
       </w:sdt>
       <w:r>
-        <w:t xml:space="preserve"> We consider this definition more proper, as it emphasizes the role of network in smart home systems, in contrast to the vaguer term ‘common communication system’ used by Lutolf. </w:t>
+        <w:t xml:space="preserve"> We consider this definition more proper, as it emphasizes the role of network in smart home systems, in contrast to the vaguer term ‘common communication system’ used by </w:t>
+      </w:r>
+      <w:proofErr w:type="spellStart"/>
+      <w:r>
+        <w:t>Lutolf</w:t>
+      </w:r>
+      <w:proofErr w:type="spellEnd"/>
+      <w:r>
+        <w:t xml:space="preserve">. </w:t>
       </w:r>
     </w:p>
     <w:p>
@@ -5765,7 +5965,15 @@
         <w:t xml:space="preserve">. </w:t>
       </w:r>
       <w:r>
-        <w:t>Nevertheless, upcoming paragraph underlines the significance of innovation in this sector.</w:t>
+        <w:t xml:space="preserve">Nevertheless, </w:t>
+      </w:r>
+      <w:proofErr w:type="gramStart"/>
+      <w:r>
+        <w:t>upcoming</w:t>
+      </w:r>
+      <w:proofErr w:type="gramEnd"/>
+      <w:r>
+        <w:t xml:space="preserve"> paragraph underlines the significance of innovation in this sector.</w:t>
       </w:r>
     </w:p>
     <w:p>
@@ -5796,7 +6004,7 @@
                     </pic:cNvPicPr>
                   </pic:nvPicPr>
                   <pic:blipFill>
-                    <a:blip r:embed="rId9">
+                    <a:blip r:embed="rId10">
                       <a:extLst>
                         <a:ext uri="{28A0092B-C50C-407E-A947-70E740481C1C}">
                           <a14:useLocalDpi xmlns:a14="http://schemas.microsoft.com/office/drawing/2010/main" val="0"/>
@@ -5882,7 +6090,15 @@
         <w:t>less heat output, lower risk of ignition due to dust and particle accumulation, improved color rendering for a better quality of light, and negligible UV light output, which reduces insect infestation and product deterioration</w:t>
       </w:r>
       <w:r>
-        <w:t>”. Remarkably, its life-span can reach “</w:t>
+        <w:t xml:space="preserve">”. Remarkably, its </w:t>
+      </w:r>
+      <w:proofErr w:type="gramStart"/>
+      <w:r>
+        <w:t>life-span</w:t>
+      </w:r>
+      <w:proofErr w:type="gramEnd"/>
+      <w:r>
+        <w:t xml:space="preserve"> can reach “</w:t>
       </w:r>
       <w:r>
         <w:t>more than 100,000 operating hours</w:t>
@@ -5946,7 +6162,23 @@
           <w:rFonts w:cs="Times New Roman"/>
           <w:szCs w:val="24"/>
         </w:rPr>
-        <w:t>How to construct the house?</w:t>
+        <w:t xml:space="preserve">How </w:t>
+      </w:r>
+      <w:proofErr w:type="gramStart"/>
+      <w:r>
+        <w:rPr>
+          <w:rFonts w:cs="Times New Roman"/>
+          <w:szCs w:val="24"/>
+        </w:rPr>
+        <w:t>to</w:t>
+      </w:r>
+      <w:proofErr w:type="gramEnd"/>
+      <w:r>
+        <w:rPr>
+          <w:rFonts w:cs="Times New Roman"/>
+          <w:szCs w:val="24"/>
+        </w:rPr>
+        <w:t xml:space="preserve"> construct the house?</w:t>
       </w:r>
     </w:p>
     <w:p>
@@ -6016,14 +6248,24 @@
       </w:r>
     </w:p>
     <w:p>
+      <w:proofErr w:type="gramStart"/>
       <w:r>
         <w:t xml:space="preserve">Mentioned </w:t>
       </w:r>
       <w:r>
-        <w:t xml:space="preserve">questions are answered in subsequent 8 sections. The third chapter includes detailed steps of the design process, where any decision is complemented by justification. The fourth section concerns the final product, possibly deviating from the planned design. The fifth section contains </w:t>
-      </w:r>
-      <w:r>
-        <w:t>comparison of design and result as well as technical limitations</w:t>
+        <w:t>questions</w:t>
+      </w:r>
+      <w:proofErr w:type="gramEnd"/>
+      <w:r>
+        <w:t xml:space="preserve"> are answered in subsequent 8 sections. The third chapter includes detailed steps of the design process, where any decision is complemented by justification. The fourth section concerns the final product, possibly deviating from the planned design. The fifth section contains </w:t>
+      </w:r>
+      <w:proofErr w:type="gramStart"/>
+      <w:r>
+        <w:t>comparison</w:t>
+      </w:r>
+      <w:proofErr w:type="gramEnd"/>
+      <w:r>
+        <w:t xml:space="preserve"> of design and result as well as technical limitations</w:t>
       </w:r>
       <w:r>
         <w:t xml:space="preserve">. Moreover, the sixth section provides a concise conclusion on the whole project. References and appendices are placed in the last two sections. </w:t>
@@ -6184,7 +6426,7 @@
                     <pic:cNvPicPr/>
                   </pic:nvPicPr>
                   <pic:blipFill>
-                    <a:blip r:embed="rId10"/>
+                    <a:blip r:embed="rId11"/>
                     <a:stretch>
                       <a:fillRect/>
                     </a:stretch>
@@ -6302,7 +6544,7 @@
                     <pic:cNvPicPr/>
                   </pic:nvPicPr>
                   <pic:blipFill>
-                    <a:blip r:embed="rId11"/>
+                    <a:blip r:embed="rId12"/>
                     <a:stretch>
                       <a:fillRect/>
                     </a:stretch>
@@ -6373,7 +6615,23 @@
     </w:p>
     <w:p>
       <w:r>
-        <w:t>Design of the house can be divided into two categories, one is base and the other are walls and floor.</w:t>
+        <w:t xml:space="preserve">Design of the house can be divided into two </w:t>
+      </w:r>
+      <w:proofErr w:type="gramStart"/>
+      <w:r>
+        <w:t>categories,</w:t>
+      </w:r>
+      <w:proofErr w:type="gramEnd"/>
+      <w:r>
+        <w:t xml:space="preserve"> one is base and the other </w:t>
+      </w:r>
+      <w:proofErr w:type="gramStart"/>
+      <w:r>
+        <w:t>are</w:t>
+      </w:r>
+      <w:proofErr w:type="gramEnd"/>
+      <w:r>
+        <w:t xml:space="preserve"> walls and floor.</w:t>
       </w:r>
     </w:p>
     <w:p>
@@ -6407,7 +6665,7 @@
                     <pic:cNvPicPr/>
                   </pic:nvPicPr>
                   <pic:blipFill>
-                    <a:blip r:embed="rId12"/>
+                    <a:blip r:embed="rId13"/>
                     <a:stretch>
                       <a:fillRect/>
                     </a:stretch>
@@ -6507,7 +6765,7 @@
                     <pic:cNvPicPr/>
                   </pic:nvPicPr>
                   <pic:blipFill>
-                    <a:blip r:embed="rId13"/>
+                    <a:blip r:embed="rId14"/>
                     <a:stretch>
                       <a:fillRect/>
                     </a:stretch>
@@ -6668,7 +6926,15 @@
         <w:t xml:space="preserve"> </w:t>
       </w:r>
       <w:r>
-        <w:t>mm long spacers on to the Mainboard.</w:t>
+        <w:t xml:space="preserve">mm long </w:t>
+      </w:r>
+      <w:proofErr w:type="gramStart"/>
+      <w:r>
+        <w:t>spacers</w:t>
+      </w:r>
+      <w:proofErr w:type="gramEnd"/>
+      <w:r>
+        <w:t xml:space="preserve"> on to the Mainboard.</w:t>
       </w:r>
     </w:p>
     <w:p>
@@ -6735,8 +7001,13 @@
       <w:r>
         <w:t xml:space="preserve">mm </w:t>
       </w:r>
-      <w:r>
-        <w:t xml:space="preserve">spax </w:t>
+      <w:proofErr w:type="spellStart"/>
+      <w:r>
+        <w:t>spax</w:t>
+      </w:r>
+      <w:proofErr w:type="spellEnd"/>
+      <w:r>
+        <w:t xml:space="preserve"> </w:t>
       </w:r>
       <w:r>
         <w:t xml:space="preserve">screws. To </w:t>
@@ -6850,7 +7121,23 @@
           <w:i/>
           <w:iCs/>
         </w:rPr>
-        <w:t xml:space="preserve">“Init()” </w:t>
+        <w:t>“</w:t>
+      </w:r>
+      <w:proofErr w:type="gramStart"/>
+      <w:r>
+        <w:rPr>
+          <w:i/>
+          <w:iCs/>
+        </w:rPr>
+        <w:t>Init(</w:t>
+      </w:r>
+      <w:proofErr w:type="gramEnd"/>
+      <w:r>
+        <w:rPr>
+          <w:i/>
+          <w:iCs/>
+        </w:rPr>
+        <w:t xml:space="preserve">)” </w:t>
       </w:r>
       <w:r>
         <w:t xml:space="preserve">and </w:t>
@@ -6869,7 +7156,23 @@
         <w:t>,</w:t>
       </w:r>
       <w:r>
-        <w:t xml:space="preserve"> we also implemented some functions which control the state of the room directly, for example they turn the light on and off. This approach made code more maintainable and readable, therefore we used it in our final build. Also we could very easily divide individual code parts to team members, in our case everyone had to program one room.</w:t>
+        <w:t xml:space="preserve"> we also implemented some functions which control the state of the room directly, for example they turn the light on and off. This approach made code more maintainable and readable, therefore we used it in our final build. </w:t>
+      </w:r>
+      <w:proofErr w:type="gramStart"/>
+      <w:r>
+        <w:t>Also</w:t>
+      </w:r>
+      <w:proofErr w:type="gramEnd"/>
+      <w:r>
+        <w:t xml:space="preserve"> we could very easily divide individual code parts </w:t>
+      </w:r>
+      <w:proofErr w:type="gramStart"/>
+      <w:r>
+        <w:t>to</w:t>
+      </w:r>
+      <w:proofErr w:type="gramEnd"/>
+      <w:r>
+        <w:t xml:space="preserve"> team members, in our case everyone had to program one room.</w:t>
       </w:r>
     </w:p>
     <w:p>
@@ -6899,7 +7202,7 @@
                     <pic:cNvPicPr/>
                   </pic:nvPicPr>
                   <pic:blipFill>
-                    <a:blip r:embed="rId14"/>
+                    <a:blip r:embed="rId15"/>
                     <a:stretch>
                       <a:fillRect/>
                     </a:stretch>
@@ -6973,13 +7276,29 @@
         <w:t>stuck to</w:t>
       </w:r>
       <w:r>
-        <w:t xml:space="preserve"> idea last action takes effect. This means that if brightness was set to half of its potential by clicking the button the light is turned off (light is set to maximum brightness after clicking button, only when brightness is zero), even though the potentiometer’s value stays unchanged. This solution turned out to be very handy when we started </w:t>
+        <w:t xml:space="preserve"> </w:t>
+      </w:r>
+      <w:proofErr w:type="gramStart"/>
+      <w:r>
+        <w:t>idea</w:t>
+      </w:r>
+      <w:proofErr w:type="gramEnd"/>
+      <w:r>
+        <w:t xml:space="preserve"> last action takes effect. This means that if brightness was set to half of its potential by clicking the button the light is turned off (light is set to maximum brightness after clicking button, only when brightness is zero), even though the potentiometer’s value stays unchanged. This solution turned out to be very handy when we started </w:t>
       </w:r>
       <w:r>
         <w:t>working on</w:t>
       </w:r>
       <w:r>
-        <w:t xml:space="preserve"> control panel.</w:t>
+        <w:t xml:space="preserve"> </w:t>
+      </w:r>
+      <w:proofErr w:type="gramStart"/>
+      <w:r>
+        <w:t>control</w:t>
+      </w:r>
+      <w:proofErr w:type="gramEnd"/>
+      <w:r>
+        <w:t xml:space="preserve"> panel.</w:t>
       </w:r>
     </w:p>
     <w:p>
@@ -7008,7 +7327,7 @@
                     <pic:cNvPicPr/>
                   </pic:nvPicPr>
                   <pic:blipFill>
-                    <a:blip r:embed="rId15"/>
+                    <a:blip r:embed="rId16"/>
                     <a:stretch>
                       <a:fillRect/>
                     </a:stretch>
@@ -7064,7 +7383,23 @@
     <w:p>
       <w:r>
         <w:tab/>
-        <w:t>When a button is pressed the change from not being pressed and being pressed isn’t immediate, there are always some fluctuations which are result of mechanical construction of a button. We solved this issue by adding delay every time a button is pressed, this resulted in functions for every button which check status of a button and if it is pressed they start 100 ms delay.</w:t>
+        <w:t xml:space="preserve">When a button is pressed the change from not being pressed and being pressed isn’t immediate, there are always some fluctuations which are result of mechanical construction of a button. We solved this issue by adding delay every time a button is pressed, this resulted in functions for every button which check status of a button and if it is </w:t>
+      </w:r>
+      <w:proofErr w:type="gramStart"/>
+      <w:r>
+        <w:t>pressed</w:t>
+      </w:r>
+      <w:proofErr w:type="gramEnd"/>
+      <w:r>
+        <w:t xml:space="preserve"> they start 100 </w:t>
+      </w:r>
+      <w:proofErr w:type="spellStart"/>
+      <w:r>
+        <w:t>ms</w:t>
+      </w:r>
+      <w:proofErr w:type="spellEnd"/>
+      <w:r>
+        <w:t xml:space="preserve"> delay.</w:t>
       </w:r>
     </w:p>
     <w:p>
@@ -7096,7 +7431,7 @@
                     <pic:cNvPicPr/>
                   </pic:nvPicPr>
                   <pic:blipFill>
-                    <a:blip r:embed="rId16"/>
+                    <a:blip r:embed="rId17"/>
                     <a:stretch>
                       <a:fillRect/>
                     </a:stretch>
@@ -7192,7 +7527,7 @@
                     <pic:cNvPicPr/>
                   </pic:nvPicPr>
                   <pic:blipFill>
-                    <a:blip r:embed="rId17"/>
+                    <a:blip r:embed="rId18"/>
                     <a:stretch>
                       <a:fillRect/>
                     </a:stretch>
@@ -7260,7 +7595,15 @@
         <w:t>we initialized ADC and PWM using Alin’s libraries, and also set button pin as input with pull up resistor</w:t>
       </w:r>
       <w:r>
-        <w:t xml:space="preserve">, to do that we referred to AtMega datasheet </w:t>
+        <w:t xml:space="preserve">, to do that we referred to </w:t>
+      </w:r>
+      <w:proofErr w:type="spellStart"/>
+      <w:r>
+        <w:t>AtMega</w:t>
+      </w:r>
+      <w:proofErr w:type="spellEnd"/>
+      <w:r>
+        <w:t xml:space="preserve"> datasheet </w:t>
       </w:r>
       <w:sdt>
         <w:sdtPr>
@@ -7333,7 +7676,15 @@
         <w:t>t</w:t>
       </w:r>
       <w:r>
-        <w:t>hese documents for other rooms and control panel as well.</w:t>
+        <w:t xml:space="preserve">hese documents for other rooms and control </w:t>
+      </w:r>
+      <w:proofErr w:type="gramStart"/>
+      <w:r>
+        <w:t>panel</w:t>
+      </w:r>
+      <w:proofErr w:type="gramEnd"/>
+      <w:r>
+        <w:t xml:space="preserve"> as well.</w:t>
       </w:r>
     </w:p>
     <w:p>
@@ -7345,7 +7696,23 @@
           <w:i/>
           <w:iCs/>
         </w:rPr>
-        <w:t>“Update()”</w:t>
+        <w:t>“</w:t>
+      </w:r>
+      <w:proofErr w:type="gramStart"/>
+      <w:r>
+        <w:rPr>
+          <w:i/>
+          <w:iCs/>
+        </w:rPr>
+        <w:t>Update(</w:t>
+      </w:r>
+      <w:proofErr w:type="gramEnd"/>
+      <w:r>
+        <w:rPr>
+          <w:i/>
+          <w:iCs/>
+        </w:rPr>
+        <w:t>)”</w:t>
       </w:r>
       <w:r>
         <w:t xml:space="preserve"> function checks if potentiometer values changed since last measurement, if yes update LED’s intensity accordingly. Then it checks if button is pressed and wasn’t pressed previously, if this statement is true then the status of LED is inverted.</w:t>
@@ -7380,7 +7747,7 @@
                     <pic:cNvPicPr/>
                   </pic:nvPicPr>
                   <pic:blipFill>
-                    <a:blip r:embed="rId18"/>
+                    <a:blip r:embed="rId19"/>
                     <a:stretch>
                       <a:fillRect/>
                     </a:stretch>
@@ -7445,14 +7812,46 @@
     </w:p>
     <w:p>
       <w:r>
-        <w:t xml:space="preserve">This is the simplest room it has only two buttons and one LED. Since we wired buttons in parallel, from the Arduino perspective they act as a one button. Again, we added functions for getting and setting status of the LED. Logic in </w:t>
+        <w:t xml:space="preserve">This is the simplest </w:t>
+      </w:r>
+      <w:proofErr w:type="gramStart"/>
+      <w:r>
+        <w:t>room</w:t>
+      </w:r>
+      <w:proofErr w:type="gramEnd"/>
+      <w:r>
+        <w:t xml:space="preserve"> it has only two buttons and one LED. Since we wired buttons in parallel, from the Arduino perspective they act as </w:t>
+      </w:r>
+      <w:proofErr w:type="gramStart"/>
+      <w:r>
+        <w:t>a one</w:t>
+      </w:r>
+      <w:proofErr w:type="gramEnd"/>
+      <w:r>
+        <w:t xml:space="preserve"> button. Again, we added functions for getting and setting status of the LED. Logic in </w:t>
       </w:r>
       <w:r>
         <w:rPr>
           <w:i/>
           <w:iCs/>
         </w:rPr>
-        <w:t xml:space="preserve">“Update()” </w:t>
+        <w:t>“</w:t>
+      </w:r>
+      <w:proofErr w:type="gramStart"/>
+      <w:r>
+        <w:rPr>
+          <w:i/>
+          <w:iCs/>
+        </w:rPr>
+        <w:t>Update(</w:t>
+      </w:r>
+      <w:proofErr w:type="gramEnd"/>
+      <w:r>
+        <w:rPr>
+          <w:i/>
+          <w:iCs/>
+        </w:rPr>
+        <w:t xml:space="preserve">)” </w:t>
       </w:r>
       <w:r>
         <w:t xml:space="preserve">and </w:t>
@@ -7498,7 +7897,7 @@
                     <pic:cNvPicPr/>
                   </pic:nvPicPr>
                   <pic:blipFill>
-                    <a:blip r:embed="rId19"/>
+                    <a:blip r:embed="rId20"/>
                     <a:stretch>
                       <a:fillRect/>
                     </a:stretch>
@@ -7563,7 +7962,15 @@
     </w:p>
     <w:p>
       <w:r>
-        <w:t xml:space="preserve">Room 3 contains one potentiometer for color changing, a button and one LED. We decided that potentiometer will affect only one property of the light for example red or green. </w:t>
+        <w:t xml:space="preserve">Room 3 contains one potentiometer for color changing, a button and one LED. We decided that </w:t>
+      </w:r>
+      <w:proofErr w:type="gramStart"/>
+      <w:r>
+        <w:t>potentiometer</w:t>
+      </w:r>
+      <w:proofErr w:type="gramEnd"/>
+      <w:r>
+        <w:t xml:space="preserve"> will affect only one property of the light for example red or green. </w:t>
       </w:r>
     </w:p>
     <w:p>
@@ -7636,7 +8043,7 @@
                     <pic:cNvPicPr/>
                   </pic:nvPicPr>
                   <pic:blipFill>
-                    <a:blip r:embed="rId20"/>
+                    <a:blip r:embed="rId21"/>
                     <a:stretch>
                       <a:fillRect/>
                     </a:stretch>
@@ -7694,7 +8101,15 @@
         <w:ind w:firstLine="720"/>
       </w:pPr>
       <w:r>
-        <w:t>Potentiometer is read the same way as in the room 2 and LED is controlled using PWM 3 from Alin’s library, turning on and off using the switches between full white and completely off.</w:t>
+        <w:t xml:space="preserve">Potentiometer is read the same way as in </w:t>
+      </w:r>
+      <w:proofErr w:type="gramStart"/>
+      <w:r>
+        <w:t>the room</w:t>
+      </w:r>
+      <w:proofErr w:type="gramEnd"/>
+      <w:r>
+        <w:t xml:space="preserve"> 2 and LED is controlled using PWM 3 from Alin’s library, turning on and off using the switches between full white and completely off.</w:t>
       </w:r>
     </w:p>
     <w:p>
@@ -7717,7 +8132,23 @@
           <w:i/>
           <w:iCs/>
         </w:rPr>
-        <w:t xml:space="preserve">“Init()” </w:t>
+        <w:t>“</w:t>
+      </w:r>
+      <w:proofErr w:type="gramStart"/>
+      <w:r>
+        <w:rPr>
+          <w:i/>
+          <w:iCs/>
+        </w:rPr>
+        <w:t>Init(</w:t>
+      </w:r>
+      <w:proofErr w:type="gramEnd"/>
+      <w:r>
+        <w:rPr>
+          <w:i/>
+          <w:iCs/>
+        </w:rPr>
+        <w:t xml:space="preserve">)” </w:t>
       </w:r>
       <w:r>
         <w:t xml:space="preserve">and </w:t>
@@ -7743,35 +8174,67 @@
           <w:i/>
           <w:iCs/>
         </w:rPr>
-        <w:t xml:space="preserve">“Init()” </w:t>
-      </w:r>
-      <w:r>
-        <w:t xml:space="preserve">function we just initialized ADC using Alin’s </w:t>
-      </w:r>
-      <w:r>
-        <w:t xml:space="preserve">libraries </w:t>
-      </w:r>
-      <w:r>
-        <w:t>and pin for LED as output and pin for PIR sensor as input using registers.</w:t>
-      </w:r>
-    </w:p>
-    <w:p>
-      <w:r>
-        <w:tab/>
-        <w:t>Every time the movement is detected and LDR has higher value than threshold</w:t>
-      </w:r>
-      <w:r>
-        <w:t>,</w:t>
-      </w:r>
-      <w:r>
-        <w:t xml:space="preserve"> LED is turned on and timer is reset. Timer is just one variable which is incremented by one every time the </w:t>
-      </w:r>
+        <w:t>“</w:t>
+      </w:r>
+      <w:proofErr w:type="gramStart"/>
       <w:r>
         <w:rPr>
           <w:i/>
           <w:iCs/>
         </w:rPr>
-        <w:t xml:space="preserve">“Update()” </w:t>
+        <w:t>Init(</w:t>
+      </w:r>
+      <w:proofErr w:type="gramEnd"/>
+      <w:r>
+        <w:rPr>
+          <w:i/>
+          <w:iCs/>
+        </w:rPr>
+        <w:t xml:space="preserve">)” </w:t>
+      </w:r>
+      <w:r>
+        <w:t xml:space="preserve">function we just initialized ADC using Alin’s </w:t>
+      </w:r>
+      <w:r>
+        <w:t xml:space="preserve">libraries </w:t>
+      </w:r>
+      <w:r>
+        <w:t>and pin for LED as output and pin for PIR sensor as input using registers.</w:t>
+      </w:r>
+    </w:p>
+    <w:p>
+      <w:r>
+        <w:tab/>
+        <w:t>Every time the movement is detected and LDR has higher value than threshold</w:t>
+      </w:r>
+      <w:r>
+        <w:t>,</w:t>
+      </w:r>
+      <w:r>
+        <w:t xml:space="preserve"> LED is turned on and timer is reset. Timer is just one variable which is incremented by one every time the </w:t>
+      </w:r>
+      <w:r>
+        <w:rPr>
+          <w:i/>
+          <w:iCs/>
+        </w:rPr>
+        <w:t>“</w:t>
+      </w:r>
+      <w:proofErr w:type="gramStart"/>
+      <w:r>
+        <w:rPr>
+          <w:i/>
+          <w:iCs/>
+        </w:rPr>
+        <w:t>Update(</w:t>
+      </w:r>
+      <w:proofErr w:type="gramEnd"/>
+      <w:r>
+        <w:rPr>
+          <w:i/>
+          <w:iCs/>
+        </w:rPr>
+        <w:t xml:space="preserve">)” </w:t>
       </w:r>
       <w:r>
         <w:t>function is called, when the LED is turned on the variable is set to zero, when this variable reaches particular value LED is turned off.</w:t>
@@ -7806,7 +8269,7 @@
                     <pic:cNvPicPr/>
                   </pic:nvPicPr>
                   <pic:blipFill>
-                    <a:blip r:embed="rId21"/>
+                    <a:blip r:embed="rId22"/>
                     <a:stretch>
                       <a:fillRect/>
                     </a:stretch>
@@ -7908,7 +8371,7 @@
                     <pic:cNvPicPr/>
                   </pic:nvPicPr>
                   <pic:blipFill>
-                    <a:blip r:embed="rId22"/>
+                    <a:blip r:embed="rId23"/>
                     <a:stretch>
                       <a:fillRect/>
                     </a:stretch>
@@ -7966,7 +8429,15 @@
         <w:ind w:firstLine="720"/>
       </w:pPr>
       <w:r>
-        <w:t xml:space="preserve">In addition to physical components, which make up control panel, we had to implement back-end logic for the menu responsible for storing and navigating in menu elements, we also implemented some type of a link or connection between control panel and rooms, we called it mediator. </w:t>
+        <w:t xml:space="preserve">In addition to physical components, which make up control </w:t>
+      </w:r>
+      <w:proofErr w:type="gramStart"/>
+      <w:r>
+        <w:t>panel</w:t>
+      </w:r>
+      <w:proofErr w:type="gramEnd"/>
+      <w:r>
+        <w:t xml:space="preserve">, we had to implement back-end logic for the menu responsible for storing and navigating in menu elements, we also implemented some type of a link or connection between control panel and rooms, we called it mediator. </w:t>
       </w:r>
     </w:p>
     <w:p>
@@ -7996,7 +8467,7 @@
                     <pic:cNvPicPr/>
                   </pic:nvPicPr>
                   <pic:blipFill>
-                    <a:blip r:embed="rId23"/>
+                    <a:blip r:embed="rId24"/>
                     <a:stretch>
                       <a:fillRect/>
                     </a:stretch>
@@ -8085,7 +8556,22 @@
       <w:r>
         <w:lastRenderedPageBreak/>
         <w:tab/>
-        <w:t>Folder contains more folders or files, for example at the top level of the menu there are four folders (room 1, room 2, room 3, door) after selecting one of the folders its content will be displayed on control panel. Returning back to previous folder is done by clicking “back” button.</w:t>
+      </w:r>
+      <w:proofErr w:type="gramStart"/>
+      <w:r>
+        <w:t>Folder contains</w:t>
+      </w:r>
+      <w:proofErr w:type="gramEnd"/>
+      <w:r>
+        <w:t xml:space="preserve"> more folders or files, for example at the top level of the menu there are four folders (room 1, room 2, room 3, door) after selecting one of the folders its content will be displayed on control panel. </w:t>
+      </w:r>
+      <w:proofErr w:type="gramStart"/>
+      <w:r>
+        <w:t>Returning back</w:t>
+      </w:r>
+      <w:proofErr w:type="gramEnd"/>
+      <w:r>
+        <w:t xml:space="preserve"> to previous folder is done by clicking “back” button.</w:t>
       </w:r>
     </w:p>
     <w:p>
@@ -8125,7 +8611,15 @@
     </w:p>
     <w:p>
       <w:r>
-        <w:t>Files and Folders are contained in “Menu_element” struct</w:t>
+        <w:t>Files and Folders are contained in “</w:t>
+      </w:r>
+      <w:proofErr w:type="spellStart"/>
+      <w:r>
+        <w:t>Menu_element</w:t>
+      </w:r>
+      <w:proofErr w:type="spellEnd"/>
+      <w:r>
+        <w:t>” struct</w:t>
       </w:r>
       <w:sdt>
         <w:sdtPr>
@@ -8212,7 +8706,15 @@
         </w:sdtContent>
       </w:sdt>
       <w:r>
-        <w:t xml:space="preserve"> with file or folder struct in it. The only differences between folder and file structure are that file has also value, type of data stored in it and variable which determines if it is selected.</w:t>
+        <w:t xml:space="preserve"> with file or folder struct in it. The only differences between folder and file structure are that </w:t>
+      </w:r>
+      <w:proofErr w:type="gramStart"/>
+      <w:r>
+        <w:t>file</w:t>
+      </w:r>
+      <w:proofErr w:type="gramEnd"/>
+      <w:r>
+        <w:t xml:space="preserve"> has also value, type of data stored in it and variable which determines if it is selected.</w:t>
       </w:r>
     </w:p>
     <w:p>
@@ -8242,7 +8744,7 @@
                     <pic:cNvPicPr/>
                   </pic:nvPicPr>
                   <pic:blipFill>
-                    <a:blip r:embed="rId24"/>
+                    <a:blip r:embed="rId25"/>
                     <a:stretch>
                       <a:fillRect/>
                     </a:stretch>
@@ -8338,7 +8840,7 @@
                     <pic:cNvPicPr/>
                   </pic:nvPicPr>
                   <pic:blipFill>
-                    <a:blip r:embed="rId25"/>
+                    <a:blip r:embed="rId26"/>
                     <a:stretch>
                       <a:fillRect/>
                     </a:stretch>
@@ -8436,7 +8938,7 @@
                     <pic:cNvPicPr/>
                   </pic:nvPicPr>
                   <pic:blipFill>
-                    <a:blip r:embed="rId26"/>
+                    <a:blip r:embed="rId27"/>
                     <a:stretch>
                       <a:fillRect/>
                     </a:stretch>
@@ -8485,9 +8987,19 @@
         <w:fldChar w:fldCharType="end"/>
       </w:r>
       <w:r>
-        <w:t xml:space="preserve"> Display.h</w:t>
+        <w:t xml:space="preserve"> </w:t>
+      </w:r>
+      <w:proofErr w:type="spellStart"/>
+      <w:r>
+        <w:t>Display</w:t>
+      </w:r>
+      <w:proofErr w:type="gramStart"/>
+      <w:r>
+        <w:t>.h</w:t>
       </w:r>
       <w:bookmarkEnd w:id="36"/>
+      <w:proofErr w:type="spellEnd"/>
+      <w:proofErr w:type="gramEnd"/>
     </w:p>
     <w:p>
       <w:r>
@@ -8508,8 +9020,13 @@
       <w:bookmarkEnd w:id="37"/>
     </w:p>
     <w:p>
-      <w:r>
-        <w:t>As it was mentioned in previous chapters to update rooms using control panel we are using Mediator. Mediator’s API consists of two functions which return pointer to a function one returns a function for changing value and the second one returns a function for getting a value. Which function to return is determined by menu element ID, functions aren’t stored in an array</w:t>
+      <w:proofErr w:type="gramStart"/>
+      <w:r>
+        <w:t>As it</w:t>
+      </w:r>
+      <w:proofErr w:type="gramEnd"/>
+      <w:r>
+        <w:t xml:space="preserve"> was mentioned in previous chapters to update rooms using control panel we are using Mediator. Mediator’s API consists of two functions which return pointer to a function one returns a function for changing value and the second one returns a function for getting a value. Which function to return is determined by menu element ID, functions aren’t stored in an array</w:t>
       </w:r>
       <w:r>
         <w:t>,</w:t>
@@ -8578,7 +9095,7 @@
                     <pic:cNvPicPr/>
                   </pic:nvPicPr>
                   <pic:blipFill>
-                    <a:blip r:embed="rId27"/>
+                    <a:blip r:embed="rId28"/>
                     <a:stretch>
                       <a:fillRect/>
                     </a:stretch>
@@ -8627,9 +9144,14 @@
         <w:fldChar w:fldCharType="end"/>
       </w:r>
       <w:r>
-        <w:t xml:space="preserve"> Mediator.h</w:t>
+        <w:t xml:space="preserve"> </w:t>
+      </w:r>
+      <w:proofErr w:type="spellStart"/>
+      <w:r>
+        <w:t>Mediator.h</w:t>
       </w:r>
       <w:bookmarkEnd w:id="38"/>
+      <w:proofErr w:type="spellEnd"/>
     </w:p>
     <w:p>
       <w:pPr>
@@ -8660,7 +9182,7 @@
                     <pic:cNvPicPr/>
                   </pic:nvPicPr>
                   <pic:blipFill>
-                    <a:blip r:embed="rId28"/>
+                    <a:blip r:embed="rId29"/>
                     <a:stretch>
                       <a:fillRect/>
                     </a:stretch>
@@ -8709,7 +9231,15 @@
         <w:fldChar w:fldCharType="end"/>
       </w:r>
       <w:r>
-        <w:t xml:space="preserve"> get_getter_func function</w:t>
+        <w:t xml:space="preserve"> </w:t>
+      </w:r>
+      <w:proofErr w:type="spellStart"/>
+      <w:r>
+        <w:t>get_getter_func</w:t>
+      </w:r>
+      <w:proofErr w:type="spellEnd"/>
+      <w:r>
+        <w:t xml:space="preserve"> function</w:t>
       </w:r>
       <w:bookmarkEnd w:id="39"/>
     </w:p>
@@ -8762,7 +9292,15 @@
     </w:p>
     <w:p>
       <w:r>
-        <w:t>Another inconvenience which made its way to the final product is unreliable control of the status of light in door, which means that door light can be controlled by control panel, but it does not work every time, we couldn’t figure out why it happens.</w:t>
+        <w:t xml:space="preserve">Another inconvenience which made its way to the final product is unreliable control of the status of light in door, which means that door light can be controlled by </w:t>
+      </w:r>
+      <w:proofErr w:type="gramStart"/>
+      <w:r>
+        <w:t>control</w:t>
+      </w:r>
+      <w:proofErr w:type="gramEnd"/>
+      <w:r>
+        <w:t xml:space="preserve"> panel, but it does not work every time, we couldn’t figure out why it happens.</w:t>
       </w:r>
     </w:p>
     <w:p>
@@ -8838,7 +9376,67 @@
           <w:lang w:eastAsia="sk-SK"/>
           <w14:ligatures w14:val="none"/>
         </w:rPr>
-        <w:t>Our main focus when designing smart home was on connectivity and ease of controlling individual rooms. We achieved this by incorporating a control panel whilst perceiving ability to control rooms in place. When working on the control panel we focused on making it as intuitive as possible, therefore we used the approach the last action takes effect. This way you don’t have to worry whether the light in a room is turned on or off because you can always set it in a room or in the control panel.</w:t>
+        <w:t xml:space="preserve">Our </w:t>
+      </w:r>
+      <w:proofErr w:type="gramStart"/>
+      <w:r>
+        <w:rPr>
+          <w:rFonts w:eastAsia="Times New Roman" w:cstheme="minorHAnsi"/>
+          <w:kern w:val="0"/>
+          <w:lang w:eastAsia="sk-SK"/>
+          <w14:ligatures w14:val="none"/>
+        </w:rPr>
+        <w:t>main focus</w:t>
+      </w:r>
+      <w:proofErr w:type="gramEnd"/>
+      <w:r>
+        <w:rPr>
+          <w:rFonts w:eastAsia="Times New Roman" w:cstheme="minorHAnsi"/>
+          <w:kern w:val="0"/>
+          <w:lang w:eastAsia="sk-SK"/>
+          <w14:ligatures w14:val="none"/>
+        </w:rPr>
+        <w:t xml:space="preserve"> when designing smart </w:t>
+      </w:r>
+      <w:proofErr w:type="gramStart"/>
+      <w:r>
+        <w:rPr>
+          <w:rFonts w:eastAsia="Times New Roman" w:cstheme="minorHAnsi"/>
+          <w:kern w:val="0"/>
+          <w:lang w:eastAsia="sk-SK"/>
+          <w14:ligatures w14:val="none"/>
+        </w:rPr>
+        <w:t>home</w:t>
+      </w:r>
+      <w:proofErr w:type="gramEnd"/>
+      <w:r>
+        <w:rPr>
+          <w:rFonts w:eastAsia="Times New Roman" w:cstheme="minorHAnsi"/>
+          <w:kern w:val="0"/>
+          <w:lang w:eastAsia="sk-SK"/>
+          <w14:ligatures w14:val="none"/>
+        </w:rPr>
+        <w:t xml:space="preserve"> was on connectivity and ease of controlling individual rooms. We achieved this by incorporating a control panel whilst perceiving ability to control rooms in place. When working on the control panel we focused on making it as intuitive as possible, therefore we used the approach the last action takes effect. This way you don’t have to worry whether the light in a room is turned on or off because you can always </w:t>
+      </w:r>
+      <w:proofErr w:type="gramStart"/>
+      <w:r>
+        <w:rPr>
+          <w:rFonts w:eastAsia="Times New Roman" w:cstheme="minorHAnsi"/>
+          <w:kern w:val="0"/>
+          <w:lang w:eastAsia="sk-SK"/>
+          <w14:ligatures w14:val="none"/>
+        </w:rPr>
+        <w:t>set</w:t>
+      </w:r>
+      <w:proofErr w:type="gramEnd"/>
+      <w:r>
+        <w:rPr>
+          <w:rFonts w:eastAsia="Times New Roman" w:cstheme="minorHAnsi"/>
+          <w:kern w:val="0"/>
+          <w:lang w:eastAsia="sk-SK"/>
+          <w14:ligatures w14:val="none"/>
+        </w:rPr>
+        <w:t xml:space="preserve"> it in a room or in the control panel.</w:t>
       </w:r>
     </w:p>
     <w:p>
@@ -8886,7 +9484,47 @@
           <w:lang w:eastAsia="sk-SK"/>
           <w14:ligatures w14:val="none"/>
         </w:rPr>
-        <w:t>thought about how to route cables a lot, we wanted simple solution, which allows us to make mistakes when routing in terms of length of cables. By making the floor hollow we were able to route all the cables easily while having space for very long cables. Since all the cables are in the floor, we were able to use laser cutter to cut walls which was faster and easier way to manufacture walls.</w:t>
+        <w:t xml:space="preserve">thought about how to route cables a lot, we wanted </w:t>
+      </w:r>
+      <w:proofErr w:type="gramStart"/>
+      <w:r>
+        <w:rPr>
+          <w:rFonts w:eastAsia="Times New Roman" w:cstheme="minorHAnsi"/>
+          <w:kern w:val="0"/>
+          <w:lang w:eastAsia="sk-SK"/>
+          <w14:ligatures w14:val="none"/>
+        </w:rPr>
+        <w:t>simple</w:t>
+      </w:r>
+      <w:proofErr w:type="gramEnd"/>
+      <w:r>
+        <w:rPr>
+          <w:rFonts w:eastAsia="Times New Roman" w:cstheme="minorHAnsi"/>
+          <w:kern w:val="0"/>
+          <w:lang w:eastAsia="sk-SK"/>
+          <w14:ligatures w14:val="none"/>
+        </w:rPr>
+        <w:t xml:space="preserve"> solution, which allows us to make mistakes when routing in terms of length of cables. By making the floor hollow we were able to route all the cables easily while having space for very long cables. Since all the cables are </w:t>
+      </w:r>
+      <w:proofErr w:type="gramStart"/>
+      <w:r>
+        <w:rPr>
+          <w:rFonts w:eastAsia="Times New Roman" w:cstheme="minorHAnsi"/>
+          <w:kern w:val="0"/>
+          <w:lang w:eastAsia="sk-SK"/>
+          <w14:ligatures w14:val="none"/>
+        </w:rPr>
+        <w:t>in</w:t>
+      </w:r>
+      <w:proofErr w:type="gramEnd"/>
+      <w:r>
+        <w:rPr>
+          <w:rFonts w:eastAsia="Times New Roman" w:cstheme="minorHAnsi"/>
+          <w:kern w:val="0"/>
+          <w:lang w:eastAsia="sk-SK"/>
+          <w14:ligatures w14:val="none"/>
+        </w:rPr>
+        <w:t xml:space="preserve"> the floor, we were able to use laser cutter to cut walls which was faster and easier way to manufacture walls.</w:t>
       </w:r>
     </w:p>
     <w:p>
@@ -8961,7 +9599,27 @@
           <w:lang w:eastAsia="sk-SK"/>
           <w14:ligatures w14:val="none"/>
         </w:rPr>
-        <w:t xml:space="preserve"> we created some helper libraries for the menu, display and mediator. As a result we had </w:t>
+        <w:t xml:space="preserve"> we created some helper libraries for the menu, display and mediator. As a </w:t>
+      </w:r>
+      <w:proofErr w:type="gramStart"/>
+      <w:r>
+        <w:rPr>
+          <w:rFonts w:eastAsia="Times New Roman" w:cstheme="minorHAnsi"/>
+          <w:kern w:val="0"/>
+          <w:lang w:eastAsia="sk-SK"/>
+          <w14:ligatures w14:val="none"/>
+        </w:rPr>
+        <w:t>result</w:t>
+      </w:r>
+      <w:proofErr w:type="gramEnd"/>
+      <w:r>
+        <w:rPr>
+          <w:rFonts w:eastAsia="Times New Roman" w:cstheme="minorHAnsi"/>
+          <w:kern w:val="0"/>
+          <w:lang w:eastAsia="sk-SK"/>
+          <w14:ligatures w14:val="none"/>
+        </w:rPr>
+        <w:t xml:space="preserve"> we had </w:t>
       </w:r>
       <w:r>
         <w:rPr>
@@ -9145,18 +9803,42 @@
     </w:p>
     <w:p>
       <w:r>
-        <w:t>Moreover, PWM can be utilized for adjustment of color or brightness of LED, while transistor can be used as switches and amplifiers of current. Printed circuit boards (PCB) are a practical option for placing circuitry, while capacitors are able to reduce signal distortion.</w:t>
+        <w:t xml:space="preserve">Moreover, PWM can be utilized for adjustment of color or brightness of LED, while transistor can be used as switches and amplifiers of current. Printed circuit boards (PCB) are a practical option for placing circuitry, while capacitors </w:t>
+      </w:r>
+      <w:proofErr w:type="gramStart"/>
+      <w:r>
+        <w:t>are able to</w:t>
+      </w:r>
+      <w:proofErr w:type="gramEnd"/>
+      <w:r>
+        <w:t xml:space="preserve"> reduce signal distortion.</w:t>
       </w:r>
     </w:p>
     <w:p>
       <w:r>
-        <w:t xml:space="preserve">Higher readability of code and easier assignment of coding tasks can be achieved by having multiple libraries each for different section of smart home. In addition, computer file organization </w:t>
+        <w:t xml:space="preserve">Higher readability of code and easier assignment of coding tasks can be achieved by having multiple libraries each for different </w:t>
+      </w:r>
+      <w:proofErr w:type="gramStart"/>
+      <w:r>
+        <w:t>section</w:t>
+      </w:r>
+      <w:proofErr w:type="gramEnd"/>
+      <w:r>
+        <w:t xml:space="preserve"> of smart home. In addition, computer file organization </w:t>
       </w:r>
       <w:r>
         <w:t>served as</w:t>
       </w:r>
       <w:r>
-        <w:t xml:space="preserve"> essential inspiration during the development of a menu structure.  </w:t>
+        <w:t xml:space="preserve"> </w:t>
+      </w:r>
+      <w:proofErr w:type="gramStart"/>
+      <w:r>
+        <w:t>essential</w:t>
+      </w:r>
+      <w:proofErr w:type="gramEnd"/>
+      <w:r>
+        <w:t xml:space="preserve"> inspiration during the development of a menu structure.  </w:t>
       </w:r>
     </w:p>
     <w:p>
@@ -9166,12 +9848,36 @@
     </w:p>
     <w:p>
       <w:r>
-        <w:t xml:space="preserve">What’s more, members are now familiar with development of a technical project encompassing various aspects, while acquiring new knowledge and skills. Amongst newly acquired skills are: 3D design, circuit design, improved soldering, improved coding abilities and many more. </w:t>
+        <w:t xml:space="preserve">What’s more, members are now familiar with </w:t>
+      </w:r>
+      <w:proofErr w:type="gramStart"/>
+      <w:r>
+        <w:t>development</w:t>
+      </w:r>
+      <w:proofErr w:type="gramEnd"/>
+      <w:r>
+        <w:t xml:space="preserve"> of a technical project encompassing various aspects, while acquiring new knowledge and skills. Amongst newly acquired skills </w:t>
+      </w:r>
+      <w:proofErr w:type="gramStart"/>
+      <w:r>
+        <w:t>are:</w:t>
+      </w:r>
+      <w:proofErr w:type="gramEnd"/>
+      <w:r>
+        <w:t xml:space="preserve"> 3D design, circuit design, improved soldering, improved coding abilities and many more. </w:t>
       </w:r>
     </w:p>
     <w:p>
       <w:r>
-        <w:t xml:space="preserve">All in all, the project greatly contributed to evolvement of members’ hard and soft skills, while it familiarized </w:t>
+        <w:t xml:space="preserve">All in all, the project greatly contributed to </w:t>
+      </w:r>
+      <w:proofErr w:type="gramStart"/>
+      <w:r>
+        <w:t>evolvement</w:t>
+      </w:r>
+      <w:proofErr w:type="gramEnd"/>
+      <w:r>
+        <w:t xml:space="preserve"> of members’ hard and soft skills, while it familiarized </w:t>
       </w:r>
       <w:r>
         <w:t>them</w:t>
@@ -9656,7 +10362,7 @@
                     <pic:cNvPicPr/>
                   </pic:nvPicPr>
                   <pic:blipFill rotWithShape="1">
-                    <a:blip r:embed="rId29"/>
+                    <a:blip r:embed="rId30"/>
                     <a:srcRect t="815"/>
                     <a:stretch/>
                   </pic:blipFill>
@@ -9729,7 +10435,7 @@
                     <pic:cNvPicPr/>
                   </pic:nvPicPr>
                   <pic:blipFill>
-                    <a:blip r:embed="rId30"/>
+                    <a:blip r:embed="rId31"/>
                     <a:stretch>
                       <a:fillRect/>
                     </a:stretch>
@@ -9795,7 +10501,7 @@
                     <pic:cNvPicPr/>
                   </pic:nvPicPr>
                   <pic:blipFill>
-                    <a:blip r:embed="rId31"/>
+                    <a:blip r:embed="rId32"/>
                     <a:stretch>
                       <a:fillRect/>
                     </a:stretch>
@@ -9861,7 +10567,7 @@
                     <pic:cNvPicPr/>
                   </pic:nvPicPr>
                   <pic:blipFill>
-                    <a:blip r:embed="rId32"/>
+                    <a:blip r:embed="rId33"/>
                     <a:stretch>
                       <a:fillRect/>
                     </a:stretch>
@@ -9927,7 +10633,7 @@
                     <pic:cNvPicPr/>
                   </pic:nvPicPr>
                   <pic:blipFill>
-                    <a:blip r:embed="rId33"/>
+                    <a:blip r:embed="rId34"/>
                     <a:stretch>
                       <a:fillRect/>
                     </a:stretch>
@@ -9997,7 +10703,7 @@
                     </pic:cNvPicPr>
                   </pic:nvPicPr>
                   <pic:blipFill>
-                    <a:blip r:embed="rId34">
+                    <a:blip r:embed="rId35">
                       <a:extLst>
                         <a:ext uri="{28A0092B-C50C-407E-A947-70E740481C1C}">
                           <a14:useLocalDpi xmlns:a14="http://schemas.microsoft.com/office/drawing/2010/main" val="0"/>
@@ -12829,7 +13535,7 @@
           <w:noProof/>
         </w:rPr>
         <w:drawing>
-          <wp:inline distT="0" distB="0" distL="0" distR="0" wp14:anchorId="7B36F11D" wp14:editId="650EDA85">
+          <wp:inline distT="0" distB="0" distL="0" distR="0" wp14:anchorId="7B36F11D" wp14:editId="23A1FC70">
             <wp:extent cx="5768340" cy="6154420"/>
             <wp:effectExtent l="0" t="0" r="3810" b="0"/>
             <wp:docPr id="2134183089" name="Picture 1" descr="A circuit board with labels&#10;&#10;Description automatically generated"/>
@@ -12846,7 +13552,7 @@
                     </pic:cNvPicPr>
                   </pic:nvPicPr>
                   <pic:blipFill>
-                    <a:blip r:embed="rId35" cstate="print">
+                    <a:blip r:embed="rId36" cstate="print">
                       <a:extLst>
                         <a:ext uri="{28A0092B-C50C-407E-A947-70E740481C1C}">
                           <a14:useLocalDpi xmlns:a14="http://schemas.microsoft.com/office/drawing/2010/main" val="0"/>
@@ -16618,9 +17324,14 @@
         <w:t>of</w:t>
       </w:r>
       <w:r>
-        <w:t xml:space="preserve"> the ordered components</w:t>
+        <w:t xml:space="preserve"> the </w:t>
+      </w:r>
+      <w:proofErr w:type="gramStart"/>
+      <w:r>
+        <w:t>ordered components</w:t>
       </w:r>
       <w:bookmarkEnd w:id="62"/>
+      <w:proofErr w:type="gramEnd"/>
     </w:p>
     <w:tbl>
       <w:tblPr>
@@ -17677,7 +18388,31 @@
                 <w:lang w:eastAsia="sk-SK"/>
                 <w14:ligatures w14:val="none"/>
               </w:rPr>
-              <w:t>Room 1 KiCad schematic</w:t>
+              <w:t xml:space="preserve">Room 1 </w:t>
+            </w:r>
+            <w:proofErr w:type="spellStart"/>
+            <w:r>
+              <w:rPr>
+                <w:rFonts w:ascii="Calibri" w:eastAsia="Times New Roman" w:hAnsi="Calibri" w:cs="Calibri"/>
+                <w:color w:val="000000"/>
+                <w:kern w:val="0"/>
+                <w:sz w:val="22"/>
+                <w:lang w:eastAsia="sk-SK"/>
+                <w14:ligatures w14:val="none"/>
+              </w:rPr>
+              <w:t>KiCad</w:t>
+            </w:r>
+            <w:proofErr w:type="spellEnd"/>
+            <w:r>
+              <w:rPr>
+                <w:rFonts w:ascii="Calibri" w:eastAsia="Times New Roman" w:hAnsi="Calibri" w:cs="Calibri"/>
+                <w:color w:val="000000"/>
+                <w:kern w:val="0"/>
+                <w:sz w:val="22"/>
+                <w:lang w:eastAsia="sk-SK"/>
+                <w14:ligatures w14:val="none"/>
+              </w:rPr>
+              <w:t xml:space="preserve"> schematic</w:t>
             </w:r>
           </w:p>
         </w:tc>
@@ -17805,7 +18540,31 @@
                 <w:lang w:eastAsia="sk-SK"/>
                 <w14:ligatures w14:val="none"/>
               </w:rPr>
-              <w:t>Room 2 KiCad schematic</w:t>
+              <w:t xml:space="preserve">Room 2 </w:t>
+            </w:r>
+            <w:proofErr w:type="spellStart"/>
+            <w:r>
+              <w:rPr>
+                <w:rFonts w:ascii="Calibri" w:eastAsia="Times New Roman" w:hAnsi="Calibri" w:cs="Calibri"/>
+                <w:color w:val="000000"/>
+                <w:kern w:val="0"/>
+                <w:sz w:val="22"/>
+                <w:lang w:eastAsia="sk-SK"/>
+                <w14:ligatures w14:val="none"/>
+              </w:rPr>
+              <w:t>KiCad</w:t>
+            </w:r>
+            <w:proofErr w:type="spellEnd"/>
+            <w:r>
+              <w:rPr>
+                <w:rFonts w:ascii="Calibri" w:eastAsia="Times New Roman" w:hAnsi="Calibri" w:cs="Calibri"/>
+                <w:color w:val="000000"/>
+                <w:kern w:val="0"/>
+                <w:sz w:val="22"/>
+                <w:lang w:eastAsia="sk-SK"/>
+                <w14:ligatures w14:val="none"/>
+              </w:rPr>
+              <w:t xml:space="preserve"> schematic</w:t>
             </w:r>
           </w:p>
         </w:tc>
@@ -17933,7 +18692,31 @@
                 <w:lang w:eastAsia="sk-SK"/>
                 <w14:ligatures w14:val="none"/>
               </w:rPr>
-              <w:t>Room 3 KiCad schematic</w:t>
+              <w:t xml:space="preserve">Room 3 </w:t>
+            </w:r>
+            <w:proofErr w:type="spellStart"/>
+            <w:r>
+              <w:rPr>
+                <w:rFonts w:ascii="Calibri" w:eastAsia="Times New Roman" w:hAnsi="Calibri" w:cs="Calibri"/>
+                <w:color w:val="000000"/>
+                <w:kern w:val="0"/>
+                <w:sz w:val="22"/>
+                <w:lang w:eastAsia="sk-SK"/>
+                <w14:ligatures w14:val="none"/>
+              </w:rPr>
+              <w:t>KiCad</w:t>
+            </w:r>
+            <w:proofErr w:type="spellEnd"/>
+            <w:r>
+              <w:rPr>
+                <w:rFonts w:ascii="Calibri" w:eastAsia="Times New Roman" w:hAnsi="Calibri" w:cs="Calibri"/>
+                <w:color w:val="000000"/>
+                <w:kern w:val="0"/>
+                <w:sz w:val="22"/>
+                <w:lang w:eastAsia="sk-SK"/>
+                <w14:ligatures w14:val="none"/>
+              </w:rPr>
+              <w:t xml:space="preserve"> schematic</w:t>
             </w:r>
           </w:p>
         </w:tc>
@@ -18061,7 +18844,31 @@
                 <w:lang w:eastAsia="sk-SK"/>
                 <w14:ligatures w14:val="none"/>
               </w:rPr>
-              <w:t>Door KiCad schematic</w:t>
+              <w:t xml:space="preserve">Door </w:t>
+            </w:r>
+            <w:proofErr w:type="spellStart"/>
+            <w:r>
+              <w:rPr>
+                <w:rFonts w:ascii="Calibri" w:eastAsia="Times New Roman" w:hAnsi="Calibri" w:cs="Calibri"/>
+                <w:color w:val="000000"/>
+                <w:kern w:val="0"/>
+                <w:sz w:val="22"/>
+                <w:lang w:eastAsia="sk-SK"/>
+                <w14:ligatures w14:val="none"/>
+              </w:rPr>
+              <w:t>KiCad</w:t>
+            </w:r>
+            <w:proofErr w:type="spellEnd"/>
+            <w:r>
+              <w:rPr>
+                <w:rFonts w:ascii="Calibri" w:eastAsia="Times New Roman" w:hAnsi="Calibri" w:cs="Calibri"/>
+                <w:color w:val="000000"/>
+                <w:kern w:val="0"/>
+                <w:sz w:val="22"/>
+                <w:lang w:eastAsia="sk-SK"/>
+                <w14:ligatures w14:val="none"/>
+              </w:rPr>
+              <w:t xml:space="preserve"> schematic</w:t>
             </w:r>
           </w:p>
         </w:tc>
@@ -18189,7 +18996,31 @@
                 <w:lang w:eastAsia="sk-SK"/>
                 <w14:ligatures w14:val="none"/>
               </w:rPr>
-              <w:t>Whole KiCad schematic</w:t>
+              <w:t xml:space="preserve">Whole </w:t>
+            </w:r>
+            <w:proofErr w:type="spellStart"/>
+            <w:r>
+              <w:rPr>
+                <w:rFonts w:ascii="Calibri" w:eastAsia="Times New Roman" w:hAnsi="Calibri" w:cs="Calibri"/>
+                <w:color w:val="000000"/>
+                <w:kern w:val="0"/>
+                <w:sz w:val="22"/>
+                <w:lang w:eastAsia="sk-SK"/>
+                <w14:ligatures w14:val="none"/>
+              </w:rPr>
+              <w:t>KiCad</w:t>
+            </w:r>
+            <w:proofErr w:type="spellEnd"/>
+            <w:r>
+              <w:rPr>
+                <w:rFonts w:ascii="Calibri" w:eastAsia="Times New Roman" w:hAnsi="Calibri" w:cs="Calibri"/>
+                <w:color w:val="000000"/>
+                <w:kern w:val="0"/>
+                <w:sz w:val="22"/>
+                <w:lang w:eastAsia="sk-SK"/>
+                <w14:ligatures w14:val="none"/>
+              </w:rPr>
+              <w:t xml:space="preserve"> schematic</w:t>
             </w:r>
           </w:p>
         </w:tc>
@@ -21105,8 +21936,8 @@
       </w:pPr>
     </w:p>
     <w:sectPr>
-      <w:headerReference w:type="default" r:id="rId36"/>
-      <w:footerReference w:type="default" r:id="rId37"/>
+      <w:headerReference w:type="default" r:id="rId37"/>
+      <w:footerReference w:type="default" r:id="rId38"/>
       <w:pgSz w:w="11906" w:h="16838"/>
       <w:pgMar w:top="1411" w:right="1411" w:bottom="1411" w:left="1411" w:header="706" w:footer="706" w:gutter="0"/>
       <w:pgNumType w:start="1"/>
@@ -21143,6 +21974,17 @@
 </file>
 
 <file path=word/footer1.xml><?xml version="1.0" encoding="utf-8"?>
+<w:ftr xmlns:wpc="http://schemas.microsoft.com/office/word/2010/wordprocessingCanvas" xmlns:cx="http://schemas.microsoft.com/office/drawing/2014/chartex" xmlns:cx1="http://schemas.microsoft.com/office/drawing/2015/9/8/chartex" xmlns:cx2="http://schemas.microsoft.com/office/drawing/2015/10/21/chartex" xmlns:cx3="http://schemas.microsoft.com/office/drawing/2016/5/9/chartex" xmlns:cx4="http://schemas.microsoft.com/office/drawing/2016/5/10/chartex" xmlns:cx5="http://schemas.microsoft.com/office/drawing/2016/5/11/chartex" xmlns:cx6="http://schemas.microsoft.com/office/drawing/2016/5/12/chartex" xmlns:cx7="http://schemas.microsoft.com/office/drawing/2016/5/13/chartex" xmlns:cx8="http://schemas.microsoft.com/office/drawing/2016/5/14/chartex" xmlns:mc="http://schemas.openxmlformats.org/markup-compatibility/2006" xmlns:aink="http://schemas.microsoft.com/office/drawing/2016/ink" xmlns:am3d="http://schemas.microsoft.com/office/drawing/2017/model3d" xmlns:o="urn:schemas-microsoft-com:office:office" xmlns:oel="http://schemas.microsoft.com/office/2019/extlst" xmlns:r="http://schemas.openxmlformats.org/officeDocument/2006/relationships" xmlns:m="http://schemas.openxmlformats.org/officeDocument/2006/math" xmlns:v="urn:schemas-microsoft-com:vml" xmlns:wp14="http://schemas.microsoft.com/office/word/2010/wordprocessingDrawing" xmlns:wp="http://schemas.openxmlformats.org/drawingml/2006/wordprocessingDrawing" xmlns:w10="urn:schemas-microsoft-com:office:word" xmlns:w="http://schemas.openxmlformats.org/wordprocessingml/2006/main" xmlns:w14="http://schemas.microsoft.com/office/word/2010/wordml" xmlns:w15="http://schemas.microsoft.com/office/word/2012/wordml" xmlns:w16cex="http://schemas.microsoft.com/office/word/2018/wordml/cex" xmlns:w16cid="http://schemas.microsoft.com/office/word/2016/wordml/cid" xmlns:w16="http://schemas.microsoft.com/office/word/2018/wordml" xmlns:w16du="http://schemas.microsoft.com/office/word/2023/wordml/word16du" xmlns:w16sdtdh="http://schemas.microsoft.com/office/word/2020/wordml/sdtdatahash" xmlns:w16sdtfl="http://schemas.microsoft.com/office/word/2024/wordml/sdtformatlock" xmlns:w16se="http://schemas.microsoft.com/office/word/2015/wordml/symex" xmlns:wpg="http://schemas.microsoft.com/office/word/2010/wordprocessingGroup" xmlns:wpi="http://schemas.microsoft.com/office/word/2010/wordprocessingInk" xmlns:wne="http://schemas.microsoft.com/office/word/2006/wordml" xmlns:wps="http://schemas.microsoft.com/office/word/2010/wordprocessingShape" mc:Ignorable="w14 w15 w16se w16cid w16 w16cex w16sdtdh w16sdtfl w16du wp14">
+  <w:p>
+    <w:pPr>
+      <w:pStyle w:val="Footer"/>
+      <w:ind w:firstLine="0"/>
+    </w:pPr>
+  </w:p>
+</w:ftr>
+</file>
+
+<file path=word/footer2.xml><?xml version="1.0" encoding="utf-8"?>
 <w:ftr xmlns:wpc="http://schemas.microsoft.com/office/word/2010/wordprocessingCanvas" xmlns:cx="http://schemas.microsoft.com/office/drawing/2014/chartex" xmlns:cx1="http://schemas.microsoft.com/office/drawing/2015/9/8/chartex" xmlns:cx2="http://schemas.microsoft.com/office/drawing/2015/10/21/chartex" xmlns:cx3="http://schemas.microsoft.com/office/drawing/2016/5/9/chartex" xmlns:cx4="http://schemas.microsoft.com/office/drawing/2016/5/10/chartex" xmlns:cx5="http://schemas.microsoft.com/office/drawing/2016/5/11/chartex" xmlns:cx6="http://schemas.microsoft.com/office/drawing/2016/5/12/chartex" xmlns:cx7="http://schemas.microsoft.com/office/drawing/2016/5/13/chartex" xmlns:cx8="http://schemas.microsoft.com/office/drawing/2016/5/14/chartex" xmlns:mc="http://schemas.openxmlformats.org/markup-compatibility/2006" xmlns:aink="http://schemas.microsoft.com/office/drawing/2016/ink" xmlns:am3d="http://schemas.microsoft.com/office/drawing/2017/model3d" xmlns:o="urn:schemas-microsoft-com:office:office" xmlns:oel="http://schemas.microsoft.com/office/2019/extlst" xmlns:r="http://schemas.openxmlformats.org/officeDocument/2006/relationships" xmlns:m="http://schemas.openxmlformats.org/officeDocument/2006/math" xmlns:v="urn:schemas-microsoft-com:vml" xmlns:wp14="http://schemas.microsoft.com/office/word/2010/wordprocessingDrawing" xmlns:wp="http://schemas.openxmlformats.org/drawingml/2006/wordprocessingDrawing" xmlns:w10="urn:schemas-microsoft-com:office:word" xmlns:w="http://schemas.openxmlformats.org/wordprocessingml/2006/main" xmlns:w14="http://schemas.microsoft.com/office/word/2010/wordml" xmlns:w15="http://schemas.microsoft.com/office/word/2012/wordml" xmlns:w16cex="http://schemas.microsoft.com/office/word/2018/wordml/cex" xmlns:w16cid="http://schemas.microsoft.com/office/word/2016/wordml/cid" xmlns:w16="http://schemas.microsoft.com/office/word/2018/wordml" xmlns:w16du="http://schemas.microsoft.com/office/word/2023/wordml/word16du" xmlns:w16sdtdh="http://schemas.microsoft.com/office/word/2020/wordml/sdtdatahash" xmlns:w16sdtfl="http://schemas.microsoft.com/office/word/2024/wordml/sdtformatlock" xmlns:w16se="http://schemas.microsoft.com/office/word/2015/wordml/symex" xmlns:wpg="http://schemas.microsoft.com/office/word/2010/wordprocessingGroup" xmlns:wpi="http://schemas.microsoft.com/office/word/2010/wordprocessingInk" xmlns:wne="http://schemas.microsoft.com/office/word/2006/wordml" xmlns:wps="http://schemas.microsoft.com/office/word/2010/wordprocessingShape" mc:Ignorable="w14 w15 w16se w16cid w16 w16cex w16sdtdh w16sdtfl w16du wp14">
   <w:sdt>
     <w:sdtPr>
@@ -21215,41 +22057,14 @@
     <w:pPr>
       <w:pStyle w:val="Header"/>
       <w:ind w:firstLine="0"/>
+    </w:pPr>
+    <w:r>
       <w:rPr>
+        <w:rFonts w:asciiTheme="majorHAnsi" w:eastAsiaTheme="majorEastAsia" w:hAnsiTheme="majorHAnsi" w:cstheme="majorBidi"/>
         <w:szCs w:val="24"/>
       </w:rPr>
-    </w:pPr>
-    <w:sdt>
-      <w:sdtPr>
-        <w:rPr>
-          <w:rFonts w:asciiTheme="majorHAnsi" w:eastAsiaTheme="majorEastAsia" w:hAnsiTheme="majorHAnsi" w:cstheme="majorBidi"/>
-          <w:szCs w:val="24"/>
-        </w:rPr>
-        <w:alias w:val="Title"/>
-        <w:id w:val="78404852"/>
-        <w:placeholder>
-          <w:docPart w:val="38A14E7085254A3082E396C6F45F60F2"/>
-        </w:placeholder>
-        <w:dataBinding w:prefixMappings="xmlns:ns0='http://schemas.openxmlformats.org/package/2006/metadata/core-properties' xmlns:ns1='http://purl.org/dc/elements/1.1/'" w:xpath="/ns0:coreProperties[1]/ns1:title[1]" w:storeItemID="{6C3C8BC8-F283-45AE-878A-BAB7291924A1}"/>
-        <w:text/>
-      </w:sdtPr>
-      <w:sdtContent>
-        <w:r>
-          <w:rPr>
-            <w:rFonts w:asciiTheme="majorHAnsi" w:eastAsiaTheme="majorEastAsia" w:hAnsiTheme="majorHAnsi" w:cstheme="majorBidi"/>
-            <w:szCs w:val="24"/>
-          </w:rPr>
-          <w:t xml:space="preserve">Smart home </w:t>
-        </w:r>
-        <w:r>
-          <w:rPr>
-            <w:rFonts w:asciiTheme="majorHAnsi" w:eastAsiaTheme="majorEastAsia" w:hAnsiTheme="majorHAnsi" w:cstheme="majorBidi"/>
-            <w:szCs w:val="24"/>
-          </w:rPr>
-          <w:t>model, University of Southern Denmark</w:t>
-        </w:r>
-      </w:sdtContent>
-    </w:sdt>
+      <w:t>January 1, 2025</w:t>
+    </w:r>
     <w:r>
       <w:rPr>
         <w:rFonts w:asciiTheme="majorHAnsi" w:eastAsiaTheme="majorEastAsia" w:hAnsiTheme="majorHAnsi" w:cstheme="majorBidi"/>
@@ -21257,40 +22072,13 @@
       </w:rPr>
       <w:ptab w:relativeTo="margin" w:alignment="right" w:leader="none"/>
     </w:r>
-    <w:sdt>
-      <w:sdtPr>
-        <w:rPr>
-          <w:rFonts w:asciiTheme="majorHAnsi" w:eastAsiaTheme="majorEastAsia" w:hAnsiTheme="majorHAnsi" w:cstheme="majorBidi"/>
-          <w:szCs w:val="24"/>
-        </w:rPr>
-        <w:alias w:val="Date"/>
-        <w:id w:val="78404859"/>
-        <w:placeholder>
-          <w:docPart w:val="D16452DBB6F643829931F44CA2ECA65E"/>
-        </w:placeholder>
-        <w:dataBinding w:prefixMappings="xmlns:ns0='http://schemas.microsoft.com/office/2006/coverPageProps'" w:xpath="/ns0:CoverPageProperties[1]/ns0:PublishDate[1]" w:storeItemID="{55AF091B-3C7A-41E3-B477-F2FDAA23CFDA}"/>
-        <w:date w:fullDate="2025-01-01T00:00:00Z">
-          <w:dateFormat w:val="MMMM d, yyyy"/>
-          <w:lid w:val="en-US"/>
-          <w:storeMappedDataAs w:val="dateTime"/>
-          <w:calendar w:val="gregorian"/>
-        </w:date>
-      </w:sdtPr>
-      <w:sdtContent>
-        <w:r>
-          <w:rPr>
-            <w:rFonts w:asciiTheme="majorHAnsi" w:eastAsiaTheme="majorEastAsia" w:hAnsiTheme="majorHAnsi" w:cstheme="majorBidi"/>
-            <w:szCs w:val="24"/>
-          </w:rPr>
-          <w:t>January 1, 2025</w:t>
-        </w:r>
-      </w:sdtContent>
-    </w:sdt>
-  </w:p>
-  <w:p>
-    <w:pPr>
-      <w:pStyle w:val="Header"/>
-    </w:pPr>
+    <w:r>
+      <w:rPr>
+        <w:rFonts w:asciiTheme="majorHAnsi" w:eastAsiaTheme="majorEastAsia" w:hAnsiTheme="majorHAnsi" w:cstheme="majorBidi"/>
+        <w:szCs w:val="24"/>
+      </w:rPr>
+      <w:t>University of Southern Denmark</w:t>
+    </w:r>
   </w:p>
 </w:hdr>
 </file>
@@ -23452,666 +24240,6 @@
 </w:styles>
 </file>
 
-<file path=word/glossary/document.xml><?xml version="1.0" encoding="utf-8"?>
-<w:glossaryDocument xmlns:wpc="http://schemas.microsoft.com/office/word/2010/wordprocessingCanvas" xmlns:cx="http://schemas.microsoft.com/office/drawing/2014/chartex" xmlns:cx1="http://schemas.microsoft.com/office/drawing/2015/9/8/chartex" xmlns:cx2="http://schemas.microsoft.com/office/drawing/2015/10/21/chartex" xmlns:cx3="http://schemas.microsoft.com/office/drawing/2016/5/9/chartex" xmlns:cx4="http://schemas.microsoft.com/office/drawing/2016/5/10/chartex" xmlns:cx5="http://schemas.microsoft.com/office/drawing/2016/5/11/chartex" xmlns:cx6="http://schemas.microsoft.com/office/drawing/2016/5/12/chartex" xmlns:cx7="http://schemas.microsoft.com/office/drawing/2016/5/13/chartex" xmlns:cx8="http://schemas.microsoft.com/office/drawing/2016/5/14/chartex" xmlns:mc="http://schemas.openxmlformats.org/markup-compatibility/2006" xmlns:aink="http://schemas.microsoft.com/office/drawing/2016/ink" xmlns:am3d="http://schemas.microsoft.com/office/drawing/2017/model3d" xmlns:o="urn:schemas-microsoft-com:office:office" xmlns:oel="http://schemas.microsoft.com/office/2019/extlst" xmlns:r="http://schemas.openxmlformats.org/officeDocument/2006/relationships" xmlns:m="http://schemas.openxmlformats.org/officeDocument/2006/math" xmlns:v="urn:schemas-microsoft-com:vml" xmlns:wp14="http://schemas.microsoft.com/office/word/2010/wordprocessingDrawing" xmlns:wp="http://schemas.openxmlformats.org/drawingml/2006/wordprocessingDrawing" xmlns:w10="urn:schemas-microsoft-com:office:word" xmlns:w="http://schemas.openxmlformats.org/wordprocessingml/2006/main" xmlns:w14="http://schemas.microsoft.com/office/word/2010/wordml" xmlns:w15="http://schemas.microsoft.com/office/word/2012/wordml" xmlns:w16cex="http://schemas.microsoft.com/office/word/2018/wordml/cex" xmlns:w16cid="http://schemas.microsoft.com/office/word/2016/wordml/cid" xmlns:w16="http://schemas.microsoft.com/office/word/2018/wordml" xmlns:w16du="http://schemas.microsoft.com/office/word/2023/wordml/word16du" xmlns:w16sdtdh="http://schemas.microsoft.com/office/word/2020/wordml/sdtdatahash" xmlns:w16sdtfl="http://schemas.microsoft.com/office/word/2024/wordml/sdtformatlock" xmlns:w16se="http://schemas.microsoft.com/office/word/2015/wordml/symex" xmlns:wpg="http://schemas.microsoft.com/office/word/2010/wordprocessingGroup" xmlns:wpi="http://schemas.microsoft.com/office/word/2010/wordprocessingInk" xmlns:wne="http://schemas.microsoft.com/office/word/2006/wordml" xmlns:wps="http://schemas.microsoft.com/office/word/2010/wordprocessingShape" mc:Ignorable="w14 w15 w16se w16cid w16 w16cex w16sdtdh w16sdtfl w16du wp14">
-  <w:docParts>
-    <w:docPart>
-      <w:docPartPr>
-        <w:name w:val="38A14E7085254A3082E396C6F45F60F2"/>
-        <w:category>
-          <w:name w:val="General"/>
-          <w:gallery w:val="placeholder"/>
-        </w:category>
-        <w:types>
-          <w:type w:val="bbPlcHdr"/>
-        </w:types>
-        <w:behaviors>
-          <w:behavior w:val="content"/>
-        </w:behaviors>
-        <w:guid w:val="{221380A5-838A-4C5C-8B3A-93FAE923A273}"/>
-      </w:docPartPr>
-      <w:docPartBody>
-        <w:p>
-          <w:pPr>
-            <w:pStyle w:val="38A14E7085254A3082E396C6F45F60F2"/>
-          </w:pPr>
-          <w:r>
-            <w:rPr>
-              <w:rFonts w:asciiTheme="majorHAnsi" w:eastAsiaTheme="majorEastAsia" w:hAnsiTheme="majorHAnsi" w:cstheme="majorBidi"/>
-              <w:color w:val="4472C4" w:themeColor="accent1"/>
-              <w:sz w:val="27"/>
-              <w:szCs w:val="27"/>
-            </w:rPr>
-            <w:t>[Document title]</w:t>
-          </w:r>
-        </w:p>
-      </w:docPartBody>
-    </w:docPart>
-    <w:docPart>
-      <w:docPartPr>
-        <w:name w:val="D16452DBB6F643829931F44CA2ECA65E"/>
-        <w:category>
-          <w:name w:val="General"/>
-          <w:gallery w:val="placeholder"/>
-        </w:category>
-        <w:types>
-          <w:type w:val="bbPlcHdr"/>
-        </w:types>
-        <w:behaviors>
-          <w:behavior w:val="content"/>
-        </w:behaviors>
-        <w:guid w:val="{FDC15478-9554-4F4C-BF98-393125FFF79C}"/>
-      </w:docPartPr>
-      <w:docPartBody>
-        <w:p>
-          <w:pPr>
-            <w:pStyle w:val="D16452DBB6F643829931F44CA2ECA65E"/>
-          </w:pPr>
-          <w:r>
-            <w:rPr>
-              <w:rFonts w:asciiTheme="majorHAnsi" w:eastAsiaTheme="majorEastAsia" w:hAnsiTheme="majorHAnsi" w:cstheme="majorBidi"/>
-              <w:color w:val="4472C4" w:themeColor="accent1"/>
-              <w:sz w:val="27"/>
-              <w:szCs w:val="27"/>
-            </w:rPr>
-            <w:t>[Date]</w:t>
-          </w:r>
-        </w:p>
-      </w:docPartBody>
-    </w:docPart>
-  </w:docParts>
-</w:glossaryDocument>
-</file>
-
-<file path=word/glossary/fontTable.xml><?xml version="1.0" encoding="utf-8"?>
-<w:fonts xmlns:mc="http://schemas.openxmlformats.org/markup-compatibility/2006" xmlns:r="http://schemas.openxmlformats.org/officeDocument/2006/relationships" xmlns:w="http://schemas.openxmlformats.org/wordprocessingml/2006/main" xmlns:w14="http://schemas.microsoft.com/office/word/2010/wordml" xmlns:w15="http://schemas.microsoft.com/office/word/2012/wordml" xmlns:w16cex="http://schemas.microsoft.com/office/word/2018/wordml/cex" xmlns:w16cid="http://schemas.microsoft.com/office/word/2016/wordml/cid" xmlns:w16="http://schemas.microsoft.com/office/word/2018/wordml" xmlns:w16du="http://schemas.microsoft.com/office/word/2023/wordml/word16du" xmlns:w16sdtdh="http://schemas.microsoft.com/office/word/2020/wordml/sdtdatahash" xmlns:w16sdtfl="http://schemas.microsoft.com/office/word/2024/wordml/sdtformatlock" xmlns:w16se="http://schemas.microsoft.com/office/word/2015/wordml/symex" mc:Ignorable="w14 w15 w16se w16cid w16 w16cex w16sdtdh w16sdtfl w16du">
-  <w:font w:name="Symbol">
-    <w:panose1 w:val="05050102010706020507"/>
-    <w:charset w:val="02"/>
-    <w:family w:val="roman"/>
-    <w:pitch w:val="variable"/>
-    <w:sig w:usb0="00000000" w:usb1="10000000" w:usb2="00000000" w:usb3="00000000" w:csb0="80000000" w:csb1="00000000"/>
-  </w:font>
-  <w:font w:name="Times New Roman">
-    <w:panose1 w:val="02020603050405020304"/>
-    <w:charset w:val="EE"/>
-    <w:family w:val="roman"/>
-    <w:pitch w:val="variable"/>
-    <w:sig w:usb0="E0002EFF" w:usb1="C000785B" w:usb2="00000009" w:usb3="00000000" w:csb0="000001FF" w:csb1="00000000"/>
-  </w:font>
-  <w:font w:name="Courier New">
-    <w:panose1 w:val="02070309020205020404"/>
-    <w:charset w:val="EE"/>
-    <w:family w:val="modern"/>
-    <w:pitch w:val="fixed"/>
-    <w:sig w:usb0="E0002EFF" w:usb1="C0007843" w:usb2="00000009" w:usb3="00000000" w:csb0="000001FF" w:csb1="00000000"/>
-  </w:font>
-  <w:font w:name="Wingdings">
-    <w:panose1 w:val="05000000000000000000"/>
-    <w:charset w:val="02"/>
-    <w:family w:val="auto"/>
-    <w:pitch w:val="variable"/>
-    <w:sig w:usb0="00000000" w:usb1="10000000" w:usb2="00000000" w:usb3="00000000" w:csb0="80000000" w:csb1="00000000"/>
-  </w:font>
-  <w:font w:name="Calibri">
-    <w:panose1 w:val="020F0502020204030204"/>
-    <w:charset w:val="EE"/>
-    <w:family w:val="swiss"/>
-    <w:pitch w:val="variable"/>
-    <w:sig w:usb0="E4002EFF" w:usb1="C200247B" w:usb2="00000009" w:usb3="00000000" w:csb0="000001FF" w:csb1="00000000"/>
-  </w:font>
-  <w:font w:name="Arial">
-    <w:panose1 w:val="020B0604020202020204"/>
-    <w:charset w:val="EE"/>
-    <w:family w:val="swiss"/>
-    <w:pitch w:val="variable"/>
-    <w:sig w:usb0="E0002EFF" w:usb1="C000785B" w:usb2="00000009" w:usb3="00000000" w:csb0="000001FF" w:csb1="00000000"/>
-  </w:font>
-  <w:font w:name="Yu Gothic Light">
-    <w:altName w:val="游ゴシック Light"/>
-    <w:panose1 w:val="020B0300000000000000"/>
-    <w:charset w:val="80"/>
-    <w:family w:val="swiss"/>
-    <w:pitch w:val="variable"/>
-    <w:sig w:usb0="E00002FF" w:usb1="2AC7FDFF" w:usb2="00000016" w:usb3="00000000" w:csb0="0002009F" w:csb1="00000000"/>
-  </w:font>
-  <w:font w:name="Calibri Light">
-    <w:panose1 w:val="020F0302020204030204"/>
-    <w:charset w:val="EE"/>
-    <w:family w:val="swiss"/>
-    <w:pitch w:val="variable"/>
-    <w:sig w:usb0="E4002EFF" w:usb1="C200247B" w:usb2="00000009" w:usb3="00000000" w:csb0="000001FF" w:csb1="00000000"/>
-  </w:font>
-  <w:font w:name="Yu Mincho">
-    <w:altName w:val="游明朝"/>
-    <w:charset w:val="80"/>
-    <w:family w:val="roman"/>
-    <w:pitch w:val="variable"/>
-    <w:sig w:usb0="800002E7" w:usb1="2AC7FCFF" w:usb2="00000012" w:usb3="00000000" w:csb0="0002009F" w:csb1="00000000"/>
-  </w:font>
-  <w:font w:name="Aptos">
-    <w:charset w:val="00"/>
-    <w:family w:val="swiss"/>
-    <w:pitch w:val="variable"/>
-    <w:sig w:usb0="20000287" w:usb1="00000003" w:usb2="00000000" w:usb3="00000000" w:csb0="0000019F" w:csb1="00000000"/>
-  </w:font>
-  <w:font w:name="Cambria Math">
-    <w:panose1 w:val="02040503050406030204"/>
-    <w:charset w:val="EE"/>
-    <w:family w:val="roman"/>
-    <w:pitch w:val="variable"/>
-    <w:sig w:usb0="E00006FF" w:usb1="420024FF" w:usb2="02000000" w:usb3="00000000" w:csb0="0000019F" w:csb1="00000000"/>
-  </w:font>
-</w:fonts>
-</file>
-
-<file path=word/glossary/settings.xml><?xml version="1.0" encoding="utf-8"?>
-<w:settings xmlns:mc="http://schemas.openxmlformats.org/markup-compatibility/2006" xmlns:o="urn:schemas-microsoft-com:office:office" xmlns:r="http://schemas.openxmlformats.org/officeDocument/2006/relationships" xmlns:m="http://schemas.openxmlformats.org/officeDocument/2006/math" xmlns:v="urn:schemas-microsoft-com:vml" xmlns:w10="urn:schemas-microsoft-com:office:word" xmlns:w="http://schemas.openxmlformats.org/wordprocessingml/2006/main" xmlns:w14="http://schemas.microsoft.com/office/word/2010/wordml" xmlns:w15="http://schemas.microsoft.com/office/word/2012/wordml" xmlns:w16cex="http://schemas.microsoft.com/office/word/2018/wordml/cex" xmlns:w16cid="http://schemas.microsoft.com/office/word/2016/wordml/cid" xmlns:w16="http://schemas.microsoft.com/office/word/2018/wordml" xmlns:w16du="http://schemas.microsoft.com/office/word/2023/wordml/word16du" xmlns:w16sdtdh="http://schemas.microsoft.com/office/word/2020/wordml/sdtdatahash" xmlns:w16sdtfl="http://schemas.microsoft.com/office/word/2024/wordml/sdtformatlock" xmlns:w16se="http://schemas.microsoft.com/office/word/2015/wordml/symex" xmlns:sl="http://schemas.openxmlformats.org/schemaLibrary/2006/main" mc:Ignorable="w14 w15 w16se w16cid w16 w16cex w16sdtdh w16sdtfl w16du">
-  <w:view w:val="normal"/>
-  <w:defaultTabStop w:val="720"/>
-  <w:hyphenationZone w:val="425"/>
-  <w:characterSpacingControl w:val="doNotCompress"/>
-  <w:compat>
-    <w:useFELayout/>
-    <w:compatSetting w:name="compatibilityMode" w:uri="http://schemas.microsoft.com/office/word" w:val="15"/>
-    <w:compatSetting w:name="overrideTableStyleFontSizeAndJustification" w:uri="http://schemas.microsoft.com/office/word" w:val="1"/>
-    <w:compatSetting w:name="enableOpenTypeFeatures" w:uri="http://schemas.microsoft.com/office/word" w:val="1"/>
-    <w:compatSetting w:name="doNotFlipMirrorIndents" w:uri="http://schemas.microsoft.com/office/word" w:val="1"/>
-    <w:compatSetting w:name="differentiateMultirowTableHeaders" w:uri="http://schemas.microsoft.com/office/word" w:val="1"/>
-    <w:compatSetting w:name="useWord2013TrackBottomHyphenation" w:uri="http://schemas.microsoft.com/office/word" w:val="0"/>
-  </w:compat>
-  <w:rsids>
-    <w:rsidRoot w:val="00D3252B"/>
-    <w:rsid w:val="000B10F9"/>
-    <w:rsid w:val="00116E12"/>
-    <w:rsid w:val="00236FFC"/>
-    <w:rsid w:val="0030585B"/>
-    <w:rsid w:val="003313E8"/>
-    <w:rsid w:val="003E3C40"/>
-    <w:rsid w:val="00466FD8"/>
-    <w:rsid w:val="004B4D80"/>
-    <w:rsid w:val="004C0CEE"/>
-    <w:rsid w:val="00504A6A"/>
-    <w:rsid w:val="00684202"/>
-    <w:rsid w:val="00746F96"/>
-    <w:rsid w:val="00A76213"/>
-    <w:rsid w:val="00AA1368"/>
-    <w:rsid w:val="00BB56CB"/>
-    <w:rsid w:val="00BC78F1"/>
-    <w:rsid w:val="00C05EDB"/>
-    <w:rsid w:val="00D31B50"/>
-    <w:rsid w:val="00D3252B"/>
-    <w:rsid w:val="00DF3472"/>
-    <w:rsid w:val="00EA6F3E"/>
-    <w:rsid w:val="00F700DA"/>
-  </w:rsids>
-  <m:mathPr>
-    <m:mathFont m:val="Cambria Math"/>
-    <m:brkBin m:val="before"/>
-    <m:brkBinSub m:val="--"/>
-    <m:smallFrac m:val="0"/>
-    <m:dispDef/>
-    <m:lMargin m:val="0"/>
-    <m:rMargin m:val="0"/>
-    <m:defJc m:val="centerGroup"/>
-    <m:wrapIndent m:val="1440"/>
-    <m:intLim m:val="subSup"/>
-    <m:naryLim m:val="undOvr"/>
-  </m:mathPr>
-  <w:themeFontLang w:val="en-US" w:eastAsia="ja-JP" w:bidi="ar-SA"/>
-  <w:clrSchemeMapping w:bg1="light1" w:t1="dark1" w:bg2="light2" w:t2="dark2" w:accent1="accent1" w:accent2="accent2" w:accent3="accent3" w:accent4="accent4" w:accent5="accent5" w:accent6="accent6" w:hyperlink="hyperlink" w:followedHyperlink="followedHyperlink"/>
-  <w:decimalSymbol w:val=","/>
-  <w:listSeparator w:val=";"/>
-  <w15:chartTrackingRefBased/>
-</w:settings>
-</file>
-
-<file path=word/glossary/styles.xml><?xml version="1.0" encoding="utf-8"?>
-<w:styles xmlns:mc="http://schemas.openxmlformats.org/markup-compatibility/2006" xmlns:r="http://schemas.openxmlformats.org/officeDocument/2006/relationships" xmlns:w="http://schemas.openxmlformats.org/wordprocessingml/2006/main" xmlns:w14="http://schemas.microsoft.com/office/word/2010/wordml" xmlns:w15="http://schemas.microsoft.com/office/word/2012/wordml" xmlns:w16cex="http://schemas.microsoft.com/office/word/2018/wordml/cex" xmlns:w16cid="http://schemas.microsoft.com/office/word/2016/wordml/cid" xmlns:w16="http://schemas.microsoft.com/office/word/2018/wordml" xmlns:w16du="http://schemas.microsoft.com/office/word/2023/wordml/word16du" xmlns:w16sdtdh="http://schemas.microsoft.com/office/word/2020/wordml/sdtdatahash" xmlns:w16sdtfl="http://schemas.microsoft.com/office/word/2024/wordml/sdtformatlock" xmlns:w16se="http://schemas.microsoft.com/office/word/2015/wordml/symex" mc:Ignorable="w14 w15 w16se w16cid w16 w16cex w16sdtdh w16sdtfl w16du">
-  <w:docDefaults>
-    <w:rPrDefault>
-      <w:rPr>
-        <w:rFonts w:asciiTheme="minorHAnsi" w:eastAsiaTheme="minorEastAsia" w:hAnsiTheme="minorHAnsi" w:cstheme="minorBidi"/>
-        <w:kern w:val="2"/>
-        <w:sz w:val="24"/>
-        <w:szCs w:val="24"/>
-        <w:lang w:val="en-US" w:eastAsia="en-US" w:bidi="ar-SA"/>
-        <w14:ligatures w14:val="standardContextual"/>
-      </w:rPr>
-    </w:rPrDefault>
-    <w:pPrDefault>
-      <w:pPr>
-        <w:spacing w:after="160" w:line="278" w:lineRule="auto"/>
-      </w:pPr>
-    </w:pPrDefault>
-  </w:docDefaults>
-  <w:latentStyles w:defLockedState="0" w:defUIPriority="99" w:defSemiHidden="0" w:defUnhideWhenUsed="0" w:defQFormat="0" w:count="376">
-    <w:lsdException w:name="Normal" w:uiPriority="0" w:qFormat="1"/>
-    <w:lsdException w:name="heading 1" w:uiPriority="9" w:qFormat="1"/>
-    <w:lsdException w:name="heading 2" w:semiHidden="1" w:uiPriority="9" w:unhideWhenUsed="1" w:qFormat="1"/>
-    <w:lsdException w:name="heading 3" w:semiHidden="1" w:uiPriority="9" w:unhideWhenUsed="1" w:qFormat="1"/>
-    <w:lsdException w:name="heading 4" w:semiHidden="1" w:uiPriority="9" w:unhideWhenUsed="1" w:qFormat="1"/>
-    <w:lsdException w:name="heading 5" w:semiHidden="1" w:uiPriority="9" w:unhideWhenUsed="1" w:qFormat="1"/>
-    <w:lsdException w:name="heading 6" w:semiHidden="1" w:uiPriority="9" w:unhideWhenUsed="1" w:qFormat="1"/>
-    <w:lsdException w:name="heading 7" w:semiHidden="1" w:uiPriority="9" w:unhideWhenUsed="1" w:qFormat="1"/>
-    <w:lsdException w:name="heading 8" w:semiHidden="1" w:uiPriority="9" w:unhideWhenUsed="1" w:qFormat="1"/>
-    <w:lsdException w:name="heading 9" w:semiHidden="1" w:uiPriority="9" w:unhideWhenUsed="1" w:qFormat="1"/>
-    <w:lsdException w:name="index 1" w:semiHidden="1" w:unhideWhenUsed="1"/>
-    <w:lsdException w:name="index 2" w:semiHidden="1" w:unhideWhenUsed="1"/>
-    <w:lsdException w:name="index 3" w:semiHidden="1" w:unhideWhenUsed="1"/>
-    <w:lsdException w:name="index 4" w:semiHidden="1" w:unhideWhenUsed="1"/>
-    <w:lsdException w:name="index 5" w:semiHidden="1" w:unhideWhenUsed="1"/>
-    <w:lsdException w:name="index 6" w:semiHidden="1" w:unhideWhenUsed="1"/>
-    <w:lsdException w:name="index 7" w:semiHidden="1" w:unhideWhenUsed="1"/>
-    <w:lsdException w:name="index 8" w:semiHidden="1" w:unhideWhenUsed="1"/>
-    <w:lsdException w:name="index 9" w:semiHidden="1" w:unhideWhenUsed="1"/>
-    <w:lsdException w:name="toc 1" w:semiHidden="1" w:uiPriority="39" w:unhideWhenUsed="1"/>
-    <w:lsdException w:name="toc 2" w:semiHidden="1" w:uiPriority="39" w:unhideWhenUsed="1"/>
-    <w:lsdException w:name="toc 3" w:semiHidden="1" w:uiPriority="39" w:unhideWhenUsed="1"/>
-    <w:lsdException w:name="toc 4" w:semiHidden="1" w:uiPriority="39" w:unhideWhenUsed="1"/>
-    <w:lsdException w:name="toc 5" w:semiHidden="1" w:uiPriority="39" w:unhideWhenUsed="1"/>
-    <w:lsdException w:name="toc 6" w:semiHidden="1" w:uiPriority="39" w:unhideWhenUsed="1"/>
-    <w:lsdException w:name="toc 7" w:semiHidden="1" w:uiPriority="39" w:unhideWhenUsed="1"/>
-    <w:lsdException w:name="toc 8" w:semiHidden="1" w:uiPriority="39" w:unhideWhenUsed="1"/>
-    <w:lsdException w:name="toc 9" w:semiHidden="1" w:uiPriority="39" w:unhideWhenUsed="1"/>
-    <w:lsdException w:name="Normal Indent" w:semiHidden="1" w:unhideWhenUsed="1"/>
-    <w:lsdException w:name="footnote text" w:semiHidden="1" w:unhideWhenUsed="1"/>
-    <w:lsdException w:name="annotation text" w:semiHidden="1" w:unhideWhenUsed="1"/>
-    <w:lsdException w:name="header" w:semiHidden="1" w:unhideWhenUsed="1"/>
-    <w:lsdException w:name="footer" w:semiHidden="1" w:unhideWhenUsed="1"/>
-    <w:lsdException w:name="index heading" w:semiHidden="1" w:unhideWhenUsed="1"/>
-    <w:lsdException w:name="caption" w:semiHidden="1" w:uiPriority="35" w:unhideWhenUsed="1" w:qFormat="1"/>
-    <w:lsdException w:name="table of figures" w:semiHidden="1" w:unhideWhenUsed="1"/>
-    <w:lsdException w:name="envelope address" w:semiHidden="1" w:unhideWhenUsed="1"/>
-    <w:lsdException w:name="envelope return" w:semiHidden="1" w:unhideWhenUsed="1"/>
-    <w:lsdException w:name="footnote reference" w:semiHidden="1" w:unhideWhenUsed="1"/>
-    <w:lsdException w:name="annotation reference" w:semiHidden="1" w:unhideWhenUsed="1"/>
-    <w:lsdException w:name="line number" w:semiHidden="1" w:unhideWhenUsed="1"/>
-    <w:lsdException w:name="page number" w:semiHidden="1" w:unhideWhenUsed="1"/>
-    <w:lsdException w:name="endnote reference" w:semiHidden="1" w:unhideWhenUsed="1"/>
-    <w:lsdException w:name="endnote text" w:semiHidden="1" w:unhideWhenUsed="1"/>
-    <w:lsdException w:name="table of authorities" w:semiHidden="1" w:unhideWhenUsed="1"/>
-    <w:lsdException w:name="macro" w:semiHidden="1" w:unhideWhenUsed="1"/>
-    <w:lsdException w:name="toa heading" w:semiHidden="1" w:unhideWhenUsed="1"/>
-    <w:lsdException w:name="List" w:semiHidden="1" w:unhideWhenUsed="1"/>
-    <w:lsdException w:name="List Bullet" w:semiHidden="1" w:unhideWhenUsed="1"/>
-    <w:lsdException w:name="List Number" w:semiHidden="1" w:unhideWhenUsed="1"/>
-    <w:lsdException w:name="List 2" w:semiHidden="1" w:unhideWhenUsed="1"/>
-    <w:lsdException w:name="List 3" w:semiHidden="1" w:unhideWhenUsed="1"/>
-    <w:lsdException w:name="List 4" w:semiHidden="1" w:unhideWhenUsed="1"/>
-    <w:lsdException w:name="List 5" w:semiHidden="1" w:unhideWhenUsed="1"/>
-    <w:lsdException w:name="List Bullet 2" w:semiHidden="1" w:unhideWhenUsed="1"/>
-    <w:lsdException w:name="List Bullet 3" w:semiHidden="1" w:unhideWhenUsed="1"/>
-    <w:lsdException w:name="List Bullet 4" w:semiHidden="1" w:unhideWhenUsed="1"/>
-    <w:lsdException w:name="List Bullet 5" w:semiHidden="1" w:unhideWhenUsed="1"/>
-    <w:lsdException w:name="List Number 2" w:semiHidden="1" w:unhideWhenUsed="1"/>
-    <w:lsdException w:name="List Number 3" w:semiHidden="1" w:unhideWhenUsed="1"/>
-    <w:lsdException w:name="List Number 4" w:semiHidden="1" w:unhideWhenUsed="1"/>
-    <w:lsdException w:name="List Number 5" w:semiHidden="1" w:unhideWhenUsed="1"/>
-    <w:lsdException w:name="Title" w:uiPriority="10" w:qFormat="1"/>
-    <w:lsdException w:name="Closing" w:semiHidden="1" w:unhideWhenUsed="1"/>
-    <w:lsdException w:name="Signature" w:semiHidden="1" w:unhideWhenUsed="1"/>
-    <w:lsdException w:name="Default Paragraph Font" w:semiHidden="1" w:uiPriority="1" w:unhideWhenUsed="1"/>
-    <w:lsdException w:name="Body Text" w:semiHidden="1" w:unhideWhenUsed="1"/>
-    <w:lsdException w:name="Body Text Indent" w:semiHidden="1" w:unhideWhenUsed="1"/>
-    <w:lsdException w:name="List Continue" w:semiHidden="1" w:unhideWhenUsed="1"/>
-    <w:lsdException w:name="List Continue 2" w:semiHidden="1" w:unhideWhenUsed="1"/>
-    <w:lsdException w:name="List Continue 3" w:semiHidden="1" w:unhideWhenUsed="1"/>
-    <w:lsdException w:name="List Continue 4" w:semiHidden="1" w:unhideWhenUsed="1"/>
-    <w:lsdException w:name="List Continue 5" w:semiHidden="1" w:unhideWhenUsed="1"/>
-    <w:lsdException w:name="Message Header" w:semiHidden="1" w:unhideWhenUsed="1"/>
-    <w:lsdException w:name="Subtitle" w:uiPriority="11" w:qFormat="1"/>
-    <w:lsdException w:name="Salutation" w:semiHidden="1" w:unhideWhenUsed="1"/>
-    <w:lsdException w:name="Date" w:semiHidden="1" w:unhideWhenUsed="1"/>
-    <w:lsdException w:name="Body Text First Indent" w:semiHidden="1" w:unhideWhenUsed="1"/>
-    <w:lsdException w:name="Body Text First Indent 2" w:semiHidden="1" w:unhideWhenUsed="1"/>
-    <w:lsdException w:name="Note Heading" w:semiHidden="1" w:unhideWhenUsed="1"/>
-    <w:lsdException w:name="Body Text 2" w:semiHidden="1" w:unhideWhenUsed="1"/>
-    <w:lsdException w:name="Body Text 3" w:semiHidden="1" w:unhideWhenUsed="1"/>
-    <w:lsdException w:name="Body Text Indent 2" w:semiHidden="1" w:unhideWhenUsed="1"/>
-    <w:lsdException w:name="Body Text Indent 3" w:semiHidden="1" w:unhideWhenUsed="1"/>
-    <w:lsdException w:name="Block Text" w:semiHidden="1" w:unhideWhenUsed="1"/>
-    <w:lsdException w:name="Hyperlink" w:semiHidden="1" w:unhideWhenUsed="1"/>
-    <w:lsdException w:name="FollowedHyperlink" w:semiHidden="1" w:unhideWhenUsed="1"/>
-    <w:lsdException w:name="Strong" w:uiPriority="22" w:qFormat="1"/>
-    <w:lsdException w:name="Emphasis" w:uiPriority="20" w:qFormat="1"/>
-    <w:lsdException w:name="Document Map" w:semiHidden="1" w:unhideWhenUsed="1"/>
-    <w:lsdException w:name="Plain Text" w:semiHidden="1" w:unhideWhenUsed="1"/>
-    <w:lsdException w:name="E-mail Signature" w:semiHidden="1" w:unhideWhenUsed="1"/>
-    <w:lsdException w:name="HTML Top of Form" w:semiHidden="1" w:unhideWhenUsed="1"/>
-    <w:lsdException w:name="HTML Bottom of Form" w:semiHidden="1" w:unhideWhenUsed="1"/>
-    <w:lsdException w:name="Normal (Web)" w:semiHidden="1" w:unhideWhenUsed="1"/>
-    <w:lsdException w:name="HTML Acronym" w:semiHidden="1" w:unhideWhenUsed="1"/>
-    <w:lsdException w:name="HTML Address" w:semiHidden="1" w:unhideWhenUsed="1"/>
-    <w:lsdException w:name="HTML Cite" w:semiHidden="1" w:unhideWhenUsed="1"/>
-    <w:lsdException w:name="HTML Code" w:semiHidden="1" w:unhideWhenUsed="1"/>
-    <w:lsdException w:name="HTML Definition" w:semiHidden="1" w:unhideWhenUsed="1"/>
-    <w:lsdException w:name="HTML Keyboard" w:semiHidden="1" w:unhideWhenUsed="1"/>
-    <w:lsdException w:name="HTML Preformatted" w:semiHidden="1" w:unhideWhenUsed="1"/>
-    <w:lsdException w:name="HTML Sample" w:semiHidden="1" w:unhideWhenUsed="1"/>
-    <w:lsdException w:name="HTML Typewriter" w:semiHidden="1" w:unhideWhenUsed="1"/>
-    <w:lsdException w:name="HTML Variable" w:semiHidden="1" w:unhideWhenUsed="1"/>
-    <w:lsdException w:name="Normal Table" w:semiHidden="1" w:unhideWhenUsed="1"/>
-    <w:lsdException w:name="annotation subject" w:semiHidden="1" w:unhideWhenUsed="1"/>
-    <w:lsdException w:name="No List" w:semiHidden="1" w:unhideWhenUsed="1"/>
-    <w:lsdException w:name="Outline List 1" w:semiHidden="1" w:unhideWhenUsed="1"/>
-    <w:lsdException w:name="Outline List 2" w:semiHidden="1" w:unhideWhenUsed="1"/>
-    <w:lsdException w:name="Outline List 3" w:semiHidden="1" w:unhideWhenUsed="1"/>
-    <w:lsdException w:name="Table Simple 1" w:semiHidden="1" w:unhideWhenUsed="1"/>
-    <w:lsdException w:name="Table Simple 2" w:semiHidden="1" w:unhideWhenUsed="1"/>
-    <w:lsdException w:name="Table Simple 3" w:semiHidden="1" w:unhideWhenUsed="1"/>
-    <w:lsdException w:name="Table Classic 1" w:semiHidden="1" w:unhideWhenUsed="1"/>
-    <w:lsdException w:name="Table Classic 2" w:semiHidden="1" w:unhideWhenUsed="1"/>
-    <w:lsdException w:name="Table Classic 3" w:semiHidden="1" w:unhideWhenUsed="1"/>
-    <w:lsdException w:name="Table Classic 4" w:semiHidden="1" w:unhideWhenUsed="1"/>
-    <w:lsdException w:name="Table Colorful 1" w:semiHidden="1" w:unhideWhenUsed="1"/>
-    <w:lsdException w:name="Table Colorful 2" w:semiHidden="1" w:unhideWhenUsed="1"/>
-    <w:lsdException w:name="Table Colorful 3" w:semiHidden="1" w:unhideWhenUsed="1"/>
-    <w:lsdException w:name="Table Columns 1" w:semiHidden="1" w:unhideWhenUsed="1"/>
-    <w:lsdException w:name="Table Columns 2" w:semiHidden="1" w:unhideWhenUsed="1"/>
-    <w:lsdException w:name="Table Columns 3" w:semiHidden="1" w:unhideWhenUsed="1"/>
-    <w:lsdException w:name="Table Columns 4" w:semiHidden="1" w:unhideWhenUsed="1"/>
-    <w:lsdException w:name="Table Columns 5" w:semiHidden="1" w:unhideWhenUsed="1"/>
-    <w:lsdException w:name="Table Grid 1" w:semiHidden="1" w:unhideWhenUsed="1"/>
-    <w:lsdException w:name="Table Grid 2" w:semiHidden="1" w:unhideWhenUsed="1"/>
-    <w:lsdException w:name="Table Grid 3" w:semiHidden="1" w:unhideWhenUsed="1"/>
-    <w:lsdException w:name="Table Grid 4" w:semiHidden="1" w:unhideWhenUsed="1"/>
-    <w:lsdException w:name="Table Grid 5" w:semiHidden="1" w:unhideWhenUsed="1"/>
-    <w:lsdException w:name="Table Grid 6" w:semiHidden="1" w:unhideWhenUsed="1"/>
-    <w:lsdException w:name="Table Grid 7" w:semiHidden="1" w:unhideWhenUsed="1"/>
-    <w:lsdException w:name="Table Grid 8" w:semiHidden="1" w:unhideWhenUsed="1"/>
-    <w:lsdException w:name="Table List 1" w:semiHidden="1" w:unhideWhenUsed="1"/>
-    <w:lsdException w:name="Table List 2" w:semiHidden="1" w:unhideWhenUsed="1"/>
-    <w:lsdException w:name="Table List 3" w:semiHidden="1" w:unhideWhenUsed="1"/>
-    <w:lsdException w:name="Table List 4" w:semiHidden="1" w:unhideWhenUsed="1"/>
-    <w:lsdException w:name="Table List 5" w:semiHidden="1" w:unhideWhenUsed="1"/>
-    <w:lsdException w:name="Table List 6" w:semiHidden="1" w:unhideWhenUsed="1"/>
-    <w:lsdException w:name="Table List 7" w:semiHidden="1" w:unhideWhenUsed="1"/>
-    <w:lsdException w:name="Table List 8" w:semiHidden="1" w:unhideWhenUsed="1"/>
-    <w:lsdException w:name="Table 3D effects 1" w:semiHidden="1" w:unhideWhenUsed="1"/>
-    <w:lsdException w:name="Table 3D effects 2" w:semiHidden="1" w:unhideWhenUsed="1"/>
-    <w:lsdException w:name="Table 3D effects 3" w:semiHidden="1" w:unhideWhenUsed="1"/>
-    <w:lsdException w:name="Table Contemporary" w:semiHidden="1" w:unhideWhenUsed="1"/>
-    <w:lsdException w:name="Table Elegant" w:semiHidden="1" w:unhideWhenUsed="1"/>
-    <w:lsdException w:name="Table Professional" w:semiHidden="1" w:unhideWhenUsed="1"/>
-    <w:lsdException w:name="Table Subtle 1" w:semiHidden="1" w:unhideWhenUsed="1"/>
-    <w:lsdException w:name="Table Subtle 2" w:semiHidden="1" w:unhideWhenUsed="1"/>
-    <w:lsdException w:name="Table Web 1" w:semiHidden="1" w:unhideWhenUsed="1"/>
-    <w:lsdException w:name="Table Web 2" w:semiHidden="1" w:unhideWhenUsed="1"/>
-    <w:lsdException w:name="Table Web 3" w:semiHidden="1" w:unhideWhenUsed="1"/>
-    <w:lsdException w:name="Balloon Text" w:semiHidden="1" w:unhideWhenUsed="1"/>
-    <w:lsdException w:name="Table Grid" w:uiPriority="39"/>
-    <w:lsdException w:name="Table Theme" w:semiHidden="1" w:unhideWhenUsed="1"/>
-    <w:lsdException w:name="Placeholder Text" w:semiHidden="1"/>
-    <w:lsdException w:name="No Spacing" w:uiPriority="1" w:qFormat="1"/>
-    <w:lsdException w:name="Light Shading" w:uiPriority="60"/>
-    <w:lsdException w:name="Light List" w:uiPriority="61"/>
-    <w:lsdException w:name="Light Grid" w:uiPriority="62"/>
-    <w:lsdException w:name="Medium Shading 1" w:uiPriority="63"/>
-    <w:lsdException w:name="Medium Shading 2" w:uiPriority="64"/>
-    <w:lsdException w:name="Medium List 1" w:uiPriority="65"/>
-    <w:lsdException w:name="Medium List 2" w:uiPriority="66"/>
-    <w:lsdException w:name="Medium Grid 1" w:uiPriority="67"/>
-    <w:lsdException w:name="Medium Grid 2" w:uiPriority="68"/>
-    <w:lsdException w:name="Medium Grid 3" w:uiPriority="69"/>
-    <w:lsdException w:name="Dark List" w:uiPriority="70"/>
-    <w:lsdException w:name="Colorful Shading" w:uiPriority="71"/>
-    <w:lsdException w:name="Colorful List" w:uiPriority="72"/>
-    <w:lsdException w:name="Colorful Grid" w:uiPriority="73"/>
-    <w:lsdException w:name="Light Shading Accent 1" w:uiPriority="60"/>
-    <w:lsdException w:name="Light List Accent 1" w:uiPriority="61"/>
-    <w:lsdException w:name="Light Grid Accent 1" w:uiPriority="62"/>
-    <w:lsdException w:name="Medium Shading 1 Accent 1" w:uiPriority="63"/>
-    <w:lsdException w:name="Medium Shading 2 Accent 1" w:uiPriority="64"/>
-    <w:lsdException w:name="Medium List 1 Accent 1" w:uiPriority="65"/>
-    <w:lsdException w:name="Revision" w:semiHidden="1"/>
-    <w:lsdException w:name="List Paragraph" w:uiPriority="34" w:qFormat="1"/>
-    <w:lsdException w:name="Quote" w:uiPriority="29" w:qFormat="1"/>
-    <w:lsdException w:name="Intense Quote" w:uiPriority="30" w:qFormat="1"/>
-    <w:lsdException w:name="Medium List 2 Accent 1" w:uiPriority="66"/>
-    <w:lsdException w:name="Medium Grid 1 Accent 1" w:uiPriority="67"/>
-    <w:lsdException w:name="Medium Grid 2 Accent 1" w:uiPriority="68"/>
-    <w:lsdException w:name="Medium Grid 3 Accent 1" w:uiPriority="69"/>
-    <w:lsdException w:name="Dark List Accent 1" w:uiPriority="70"/>
-    <w:lsdException w:name="Colorful Shading Accent 1" w:uiPriority="71"/>
-    <w:lsdException w:name="Colorful List Accent 1" w:uiPriority="72"/>
-    <w:lsdException w:name="Colorful Grid Accent 1" w:uiPriority="73"/>
-    <w:lsdException w:name="Light Shading Accent 2" w:uiPriority="60"/>
-    <w:lsdException w:name="Light List Accent 2" w:uiPriority="61"/>
-    <w:lsdException w:name="Light Grid Accent 2" w:uiPriority="62"/>
-    <w:lsdException w:name="Medium Shading 1 Accent 2" w:uiPriority="63"/>
-    <w:lsdException w:name="Medium Shading 2 Accent 2" w:uiPriority="64"/>
-    <w:lsdException w:name="Medium List 1 Accent 2" w:uiPriority="65"/>
-    <w:lsdException w:name="Medium List 2 Accent 2" w:uiPriority="66"/>
-    <w:lsdException w:name="Medium Grid 1 Accent 2" w:uiPriority="67"/>
-    <w:lsdException w:name="Medium Grid 2 Accent 2" w:uiPriority="68"/>
-    <w:lsdException w:name="Medium Grid 3 Accent 2" w:uiPriority="69"/>
-    <w:lsdException w:name="Dark List Accent 2" w:uiPriority="70"/>
-    <w:lsdException w:name="Colorful Shading Accent 2" w:uiPriority="71"/>
-    <w:lsdException w:name="Colorful List Accent 2" w:uiPriority="72"/>
-    <w:lsdException w:name="Colorful Grid Accent 2" w:uiPriority="73"/>
-    <w:lsdException w:name="Light Shading Accent 3" w:uiPriority="60"/>
-    <w:lsdException w:name="Light List Accent 3" w:uiPriority="61"/>
-    <w:lsdException w:name="Light Grid Accent 3" w:uiPriority="62"/>
-    <w:lsdException w:name="Medium Shading 1 Accent 3" w:uiPriority="63"/>
-    <w:lsdException w:name="Medium Shading 2 Accent 3" w:uiPriority="64"/>
-    <w:lsdException w:name="Medium List 1 Accent 3" w:uiPriority="65"/>
-    <w:lsdException w:name="Medium List 2 Accent 3" w:uiPriority="66"/>
-    <w:lsdException w:name="Medium Grid 1 Accent 3" w:uiPriority="67"/>
-    <w:lsdException w:name="Medium Grid 2 Accent 3" w:uiPriority="68"/>
-    <w:lsdException w:name="Medium Grid 3 Accent 3" w:uiPriority="69"/>
-    <w:lsdException w:name="Dark List Accent 3" w:uiPriority="70"/>
-    <w:lsdException w:name="Colorful Shading Accent 3" w:uiPriority="71"/>
-    <w:lsdException w:name="Colorful List Accent 3" w:uiPriority="72"/>
-    <w:lsdException w:name="Colorful Grid Accent 3" w:uiPriority="73"/>
-    <w:lsdException w:name="Light Shading Accent 4" w:uiPriority="60"/>
-    <w:lsdException w:name="Light List Accent 4" w:uiPriority="61"/>
-    <w:lsdException w:name="Light Grid Accent 4" w:uiPriority="62"/>
-    <w:lsdException w:name="Medium Shading 1 Accent 4" w:uiPriority="63"/>
-    <w:lsdException w:name="Medium Shading 2 Accent 4" w:uiPriority="64"/>
-    <w:lsdException w:name="Medium List 1 Accent 4" w:uiPriority="65"/>
-    <w:lsdException w:name="Medium List 2 Accent 4" w:uiPriority="66"/>
-    <w:lsdException w:name="Medium Grid 1 Accent 4" w:uiPriority="67"/>
-    <w:lsdException w:name="Medium Grid 2 Accent 4" w:uiPriority="68"/>
-    <w:lsdException w:name="Medium Grid 3 Accent 4" w:uiPriority="69"/>
-    <w:lsdException w:name="Dark List Accent 4" w:uiPriority="70"/>
-    <w:lsdException w:name="Colorful Shading Accent 4" w:uiPriority="71"/>
-    <w:lsdException w:name="Colorful List Accent 4" w:uiPriority="72"/>
-    <w:lsdException w:name="Colorful Grid Accent 4" w:uiPriority="73"/>
-    <w:lsdException w:name="Light Shading Accent 5" w:uiPriority="60"/>
-    <w:lsdException w:name="Light List Accent 5" w:uiPriority="61"/>
-    <w:lsdException w:name="Light Grid Accent 5" w:uiPriority="62"/>
-    <w:lsdException w:name="Medium Shading 1 Accent 5" w:uiPriority="63"/>
-    <w:lsdException w:name="Medium Shading 2 Accent 5" w:uiPriority="64"/>
-    <w:lsdException w:name="Medium List 1 Accent 5" w:uiPriority="65"/>
-    <w:lsdException w:name="Medium List 2 Accent 5" w:uiPriority="66"/>
-    <w:lsdException w:name="Medium Grid 1 Accent 5" w:uiPriority="67"/>
-    <w:lsdException w:name="Medium Grid 2 Accent 5" w:uiPriority="68"/>
-    <w:lsdException w:name="Medium Grid 3 Accent 5" w:uiPriority="69"/>
-    <w:lsdException w:name="Dark List Accent 5" w:uiPriority="70"/>
-    <w:lsdException w:name="Colorful Shading Accent 5" w:uiPriority="71"/>
-    <w:lsdException w:name="Colorful List Accent 5" w:uiPriority="72"/>
-    <w:lsdException w:name="Colorful Grid Accent 5" w:uiPriority="73"/>
-    <w:lsdException w:name="Light Shading Accent 6" w:uiPriority="60"/>
-    <w:lsdException w:name="Light List Accent 6" w:uiPriority="61"/>
-    <w:lsdException w:name="Light Grid Accent 6" w:uiPriority="62"/>
-    <w:lsdException w:name="Medium Shading 1 Accent 6" w:uiPriority="63"/>
-    <w:lsdException w:name="Medium Shading 2 Accent 6" w:uiPriority="64"/>
-    <w:lsdException w:name="Medium List 1 Accent 6" w:uiPriority="65"/>
-    <w:lsdException w:name="Medium List 2 Accent 6" w:uiPriority="66"/>
-    <w:lsdException w:name="Medium Grid 1 Accent 6" w:uiPriority="67"/>
-    <w:lsdException w:name="Medium Grid 2 Accent 6" w:uiPriority="68"/>
-    <w:lsdException w:name="Medium Grid 3 Accent 6" w:uiPriority="69"/>
-    <w:lsdException w:name="Dark List Accent 6" w:uiPriority="70"/>
-    <w:lsdException w:name="Colorful Shading Accent 6" w:uiPriority="71"/>
-    <w:lsdException w:name="Colorful List Accent 6" w:uiPriority="72"/>
-    <w:lsdException w:name="Colorful Grid Accent 6" w:uiPriority="73"/>
-    <w:lsdException w:name="Subtle Emphasis" w:uiPriority="19" w:qFormat="1"/>
-    <w:lsdException w:name="Intense Emphasis" w:uiPriority="21" w:qFormat="1"/>
-    <w:lsdException w:name="Subtle Reference" w:uiPriority="31" w:qFormat="1"/>
-    <w:lsdException w:name="Intense Reference" w:uiPriority="32" w:qFormat="1"/>
-    <w:lsdException w:name="Book Title" w:uiPriority="33" w:qFormat="1"/>
-    <w:lsdException w:name="Bibliography" w:semiHidden="1" w:uiPriority="37" w:unhideWhenUsed="1"/>
-    <w:lsdException w:name="TOC Heading" w:semiHidden="1" w:uiPriority="39" w:unhideWhenUsed="1" w:qFormat="1"/>
-    <w:lsdException w:name="Plain Table 1" w:uiPriority="41"/>
-    <w:lsdException w:name="Plain Table 2" w:uiPriority="42"/>
-    <w:lsdException w:name="Plain Table 3" w:uiPriority="43"/>
-    <w:lsdException w:name="Plain Table 4" w:uiPriority="44"/>
-    <w:lsdException w:name="Plain Table 5" w:uiPriority="45"/>
-    <w:lsdException w:name="Grid Table Light" w:uiPriority="40"/>
-    <w:lsdException w:name="Grid Table 1 Light" w:uiPriority="46"/>
-    <w:lsdException w:name="Grid Table 2" w:uiPriority="47"/>
-    <w:lsdException w:name="Grid Table 3" w:uiPriority="48"/>
-    <w:lsdException w:name="Grid Table 4" w:uiPriority="49"/>
-    <w:lsdException w:name="Grid Table 5 Dark" w:uiPriority="50"/>
-    <w:lsdException w:name="Grid Table 6 Colorful" w:uiPriority="51"/>
-    <w:lsdException w:name="Grid Table 7 Colorful" w:uiPriority="52"/>
-    <w:lsdException w:name="Grid Table 1 Light Accent 1" w:uiPriority="46"/>
-    <w:lsdException w:name="Grid Table 2 Accent 1" w:uiPriority="47"/>
-    <w:lsdException w:name="Grid Table 3 Accent 1" w:uiPriority="48"/>
-    <w:lsdException w:name="Grid Table 4 Accent 1" w:uiPriority="49"/>
-    <w:lsdException w:name="Grid Table 5 Dark Accent 1" w:uiPriority="50"/>
-    <w:lsdException w:name="Grid Table 6 Colorful Accent 1" w:uiPriority="51"/>
-    <w:lsdException w:name="Grid Table 7 Colorful Accent 1" w:uiPriority="52"/>
-    <w:lsdException w:name="Grid Table 1 Light Accent 2" w:uiPriority="46"/>
-    <w:lsdException w:name="Grid Table 2 Accent 2" w:uiPriority="47"/>
-    <w:lsdException w:name="Grid Table 3 Accent 2" w:uiPriority="48"/>
-    <w:lsdException w:name="Grid Table 4 Accent 2" w:uiPriority="49"/>
-    <w:lsdException w:name="Grid Table 5 Dark Accent 2" w:uiPriority="50"/>
-    <w:lsdException w:name="Grid Table 6 Colorful Accent 2" w:uiPriority="51"/>
-    <w:lsdException w:name="Grid Table 7 Colorful Accent 2" w:uiPriority="52"/>
-    <w:lsdException w:name="Grid Table 1 Light Accent 3" w:uiPriority="46"/>
-    <w:lsdException w:name="Grid Table 2 Accent 3" w:uiPriority="47"/>
-    <w:lsdException w:name="Grid Table 3 Accent 3" w:uiPriority="48"/>
-    <w:lsdException w:name="Grid Table 4 Accent 3" w:uiPriority="49"/>
-    <w:lsdException w:name="Grid Table 5 Dark Accent 3" w:uiPriority="50"/>
-    <w:lsdException w:name="Grid Table 6 Colorful Accent 3" w:uiPriority="51"/>
-    <w:lsdException w:name="Grid Table 7 Colorful Accent 3" w:uiPriority="52"/>
-    <w:lsdException w:name="Grid Table 1 Light Accent 4" w:uiPriority="46"/>
-    <w:lsdException w:name="Grid Table 2 Accent 4" w:uiPriority="47"/>
-    <w:lsdException w:name="Grid Table 3 Accent 4" w:uiPriority="48"/>
-    <w:lsdException w:name="Grid Table 4 Accent 4" w:uiPriority="49"/>
-    <w:lsdException w:name="Grid Table 5 Dark Accent 4" w:uiPriority="50"/>
-    <w:lsdException w:name="Grid Table 6 Colorful Accent 4" w:uiPriority="51"/>
-    <w:lsdException w:name="Grid Table 7 Colorful Accent 4" w:uiPriority="52"/>
-    <w:lsdException w:name="Grid Table 1 Light Accent 5" w:uiPriority="46"/>
-    <w:lsdException w:name="Grid Table 2 Accent 5" w:uiPriority="47"/>
-    <w:lsdException w:name="Grid Table 3 Accent 5" w:uiPriority="48"/>
-    <w:lsdException w:name="Grid Table 4 Accent 5" w:uiPriority="49"/>
-    <w:lsdException w:name="Grid Table 5 Dark Accent 5" w:uiPriority="50"/>
-    <w:lsdException w:name="Grid Table 6 Colorful Accent 5" w:uiPriority="51"/>
-    <w:lsdException w:name="Grid Table 7 Colorful Accent 5" w:uiPriority="52"/>
-    <w:lsdException w:name="Grid Table 1 Light Accent 6" w:uiPriority="46"/>
-    <w:lsdException w:name="Grid Table 2 Accent 6" w:uiPriority="47"/>
-    <w:lsdException w:name="Grid Table 3 Accent 6" w:uiPriority="48"/>
-    <w:lsdException w:name="Grid Table 4 Accent 6" w:uiPriority="49"/>
-    <w:lsdException w:name="Grid Table 5 Dark Accent 6" w:uiPriority="50"/>
-    <w:lsdException w:name="Grid Table 6 Colorful Accent 6" w:uiPriority="51"/>
-    <w:lsdException w:name="Grid Table 7 Colorful Accent 6" w:uiPriority="52"/>
-    <w:lsdException w:name="List Table 1 Light" w:uiPriority="46"/>
-    <w:lsdException w:name="List Table 2" w:uiPriority="47"/>
-    <w:lsdException w:name="List Table 3" w:uiPriority="48"/>
-    <w:lsdException w:name="List Table 4" w:uiPriority="49"/>
-    <w:lsdException w:name="List Table 5 Dark" w:uiPriority="50"/>
-    <w:lsdException w:name="List Table 6 Colorful" w:uiPriority="51"/>
-    <w:lsdException w:name="List Table 7 Colorful" w:uiPriority="52"/>
-    <w:lsdException w:name="List Table 1 Light Accent 1" w:uiPriority="46"/>
-    <w:lsdException w:name="List Table 2 Accent 1" w:uiPriority="47"/>
-    <w:lsdException w:name="List Table 3 Accent 1" w:uiPriority="48"/>
-    <w:lsdException w:name="List Table 4 Accent 1" w:uiPriority="49"/>
-    <w:lsdException w:name="List Table 5 Dark Accent 1" w:uiPriority="50"/>
-    <w:lsdException w:name="List Table 6 Colorful Accent 1" w:uiPriority="51"/>
-    <w:lsdException w:name="List Table 7 Colorful Accent 1" w:uiPriority="52"/>
-    <w:lsdException w:name="List Table 1 Light Accent 2" w:uiPriority="46"/>
-    <w:lsdException w:name="List Table 2 Accent 2" w:uiPriority="47"/>
-    <w:lsdException w:name="List Table 3 Accent 2" w:uiPriority="48"/>
-    <w:lsdException w:name="List Table 4 Accent 2" w:uiPriority="49"/>
-    <w:lsdException w:name="List Table 5 Dark Accent 2" w:uiPriority="50"/>
-    <w:lsdException w:name="List Table 6 Colorful Accent 2" w:uiPriority="51"/>
-    <w:lsdException w:name="List Table 7 Colorful Accent 2" w:uiPriority="52"/>
-    <w:lsdException w:name="List Table 1 Light Accent 3" w:uiPriority="46"/>
-    <w:lsdException w:name="List Table 2 Accent 3" w:uiPriority="47"/>
-    <w:lsdException w:name="List Table 3 Accent 3" w:uiPriority="48"/>
-    <w:lsdException w:name="List Table 4 Accent 3" w:uiPriority="49"/>
-    <w:lsdException w:name="List Table 5 Dark Accent 3" w:uiPriority="50"/>
-    <w:lsdException w:name="List Table 6 Colorful Accent 3" w:uiPriority="51"/>
-    <w:lsdException w:name="List Table 7 Colorful Accent 3" w:uiPriority="52"/>
-    <w:lsdException w:name="List Table 1 Light Accent 4" w:uiPriority="46"/>
-    <w:lsdException w:name="List Table 2 Accent 4" w:uiPriority="47"/>
-    <w:lsdException w:name="List Table 3 Accent 4" w:uiPriority="48"/>
-    <w:lsdException w:name="List Table 4 Accent 4" w:uiPriority="49"/>
-    <w:lsdException w:name="List Table 5 Dark Accent 4" w:uiPriority="50"/>
-    <w:lsdException w:name="List Table 6 Colorful Accent 4" w:uiPriority="51"/>
-    <w:lsdException w:name="List Table 7 Colorful Accent 4" w:uiPriority="52"/>
-    <w:lsdException w:name="List Table 1 Light Accent 5" w:uiPriority="46"/>
-    <w:lsdException w:name="List Table 2 Accent 5" w:uiPriority="47"/>
-    <w:lsdException w:name="List Table 3 Accent 5" w:uiPriority="48"/>
-    <w:lsdException w:name="List Table 4 Accent 5" w:uiPriority="49"/>
-    <w:lsdException w:name="List Table 5 Dark Accent 5" w:uiPriority="50"/>
-    <w:lsdException w:name="List Table 6 Colorful Accent 5" w:uiPriority="51"/>
-    <w:lsdException w:name="List Table 7 Colorful Accent 5" w:uiPriority="52"/>
-    <w:lsdException w:name="List Table 1 Light Accent 6" w:uiPriority="46"/>
-    <w:lsdException w:name="List Table 2 Accent 6" w:uiPriority="47"/>
-    <w:lsdException w:name="List Table 3 Accent 6" w:uiPriority="48"/>
-    <w:lsdException w:name="List Table 4 Accent 6" w:uiPriority="49"/>
-    <w:lsdException w:name="List Table 5 Dark Accent 6" w:uiPriority="50"/>
-    <w:lsdException w:name="List Table 6 Colorful Accent 6" w:uiPriority="51"/>
-    <w:lsdException w:name="List Table 7 Colorful Accent 6" w:uiPriority="52"/>
-    <w:lsdException w:name="Mention" w:semiHidden="1" w:unhideWhenUsed="1"/>
-    <w:lsdException w:name="Smart Hyperlink" w:semiHidden="1" w:unhideWhenUsed="1"/>
-    <w:lsdException w:name="Hashtag" w:semiHidden="1" w:unhideWhenUsed="1"/>
-    <w:lsdException w:name="Unresolved Mention" w:semiHidden="1" w:unhideWhenUsed="1"/>
-    <w:lsdException w:name="Smart Link" w:semiHidden="1" w:unhideWhenUsed="1"/>
-  </w:latentStyles>
-  <w:style w:type="paragraph" w:default="1" w:styleId="Normal">
-    <w:name w:val="Normal"/>
-    <w:qFormat/>
-  </w:style>
-  <w:style w:type="character" w:default="1" w:styleId="DefaultParagraphFont">
-    <w:name w:val="Default Paragraph Font"/>
-    <w:uiPriority w:val="1"/>
-    <w:semiHidden/>
-    <w:unhideWhenUsed/>
-  </w:style>
-  <w:style w:type="table" w:default="1" w:styleId="TableNormal">
-    <w:name w:val="Normal Table"/>
-    <w:uiPriority w:val="99"/>
-    <w:semiHidden/>
-    <w:unhideWhenUsed/>
-    <w:tblPr>
-      <w:tblInd w:w="0" w:type="dxa"/>
-      <w:tblCellMar>
-        <w:top w:w="0" w:type="dxa"/>
-        <w:left w:w="108" w:type="dxa"/>
-        <w:bottom w:w="0" w:type="dxa"/>
-        <w:right w:w="108" w:type="dxa"/>
-      </w:tblCellMar>
-    </w:tblPr>
-  </w:style>
-  <w:style w:type="numbering" w:default="1" w:styleId="NoList">
-    <w:name w:val="No List"/>
-    <w:uiPriority w:val="99"/>
-    <w:semiHidden/>
-    <w:unhideWhenUsed/>
-  </w:style>
-  <w:style w:type="paragraph" w:customStyle="1" w:styleId="38A14E7085254A3082E396C6F45F60F2">
-    <w:name w:val="38A14E7085254A3082E396C6F45F60F2"/>
-    <w:rsid w:val="00D3252B"/>
-  </w:style>
-  <w:style w:type="paragraph" w:customStyle="1" w:styleId="D16452DBB6F643829931F44CA2ECA65E">
-    <w:name w:val="D16452DBB6F643829931F44CA2ECA65E"/>
-    <w:rsid w:val="00D3252B"/>
-  </w:style>
-</w:styles>
-</file>
-
-<file path=word/glossary/webSettings.xml><?xml version="1.0" encoding="utf-8"?>
-<w:webSettings xmlns:mc="http://schemas.openxmlformats.org/markup-compatibility/2006" xmlns:r="http://schemas.openxmlformats.org/officeDocument/2006/relationships" xmlns:w="http://schemas.openxmlformats.org/wordprocessingml/2006/main" xmlns:w14="http://schemas.microsoft.com/office/word/2010/wordml" xmlns:w15="http://schemas.microsoft.com/office/word/2012/wordml" xmlns:w16cex="http://schemas.microsoft.com/office/word/2018/wordml/cex" xmlns:w16cid="http://schemas.microsoft.com/office/word/2016/wordml/cid" xmlns:w16="http://schemas.microsoft.com/office/word/2018/wordml" xmlns:w16du="http://schemas.microsoft.com/office/word/2023/wordml/word16du" xmlns:w16sdtdh="http://schemas.microsoft.com/office/word/2020/wordml/sdtdatahash" xmlns:w16sdtfl="http://schemas.microsoft.com/office/word/2024/wordml/sdtformatlock" xmlns:w16se="http://schemas.microsoft.com/office/word/2015/wordml/symex" mc:Ignorable="w14 w15 w16se w16cid w16 w16cex w16sdtdh w16sdtfl w16du">
-  <w:optimizeForBrowser/>
-  <w:allowPNG/>
-</w:webSettings>
-</file>
-
 <file path=word/theme/theme1.xml><?xml version="1.0" encoding="utf-8"?>
 <a:theme xmlns:a="http://schemas.openxmlformats.org/drawingml/2006/main" name="Motív balíka Office">
   <a:themeElements>

</xml_diff>